<commit_message>
Ajout du schéma de la base de donnée dans Documentation/hebergeur_boulangerie_schema.pdf. Mise à jour de la documentation technique et documentation utilisateur
</commit_message>
<xml_diff>
--- a/Documentation/Documentation technique projet PHP.docx
+++ b/Documentation/Documentation technique projet PHP.docx
@@ -7,7 +7,362 @@
         <w:pStyle w:val="Titre"/>
       </w:pPr>
       <w:r>
-        <w:t>Documentation technique projet PHP</w:t>
+        <w:t>Réservation de produits de boulangerie</w:t>
+      </w:r>
+    </w:p>
+    <w:p>
+      <w:pPr>
+        <w:pStyle w:val="Titre1"/>
+      </w:pPr>
+      <w:r>
+        <w:rPr>
+          <w:noProof/>
+        </w:rPr>
+        <w:drawing>
+          <wp:anchor distT="0" distB="0" distL="114300" distR="114300" simplePos="0" relativeHeight="251736064" behindDoc="0" locked="0" layoutInCell="1" allowOverlap="1" wp14:anchorId="5EF0C975" wp14:editId="2F05FBBA">
+            <wp:simplePos x="0" y="0"/>
+            <wp:positionH relativeFrom="column">
+              <wp:posOffset>3657600</wp:posOffset>
+            </wp:positionH>
+            <wp:positionV relativeFrom="paragraph">
+              <wp:posOffset>5513070</wp:posOffset>
+            </wp:positionV>
+            <wp:extent cx="914400" cy="1091565"/>
+            <wp:effectExtent l="0" t="0" r="0" b="635"/>
+            <wp:wrapSquare wrapText="bothSides"/>
+            <wp:docPr id="35" name="Image 35" descr="Macintosh HD:Users:andre:Downloads:logo2.png"/>
+            <wp:cNvGraphicFramePr>
+              <a:graphicFrameLocks xmlns:a="http://schemas.openxmlformats.org/drawingml/2006/main" noChangeAspect="1"/>
+            </wp:cNvGraphicFramePr>
+            <a:graphic xmlns:a="http://schemas.openxmlformats.org/drawingml/2006/main">
+              <a:graphicData uri="http://schemas.openxmlformats.org/drawingml/2006/picture">
+                <pic:pic xmlns:pic="http://schemas.openxmlformats.org/drawingml/2006/picture">
+                  <pic:nvPicPr>
+                    <pic:cNvPr id="0" name="Picture 5" descr="Macintosh HD:Users:andre:Downloads:logo2.png"/>
+                    <pic:cNvPicPr>
+                      <a:picLocks noChangeAspect="1" noChangeArrowheads="1"/>
+                    </pic:cNvPicPr>
+                  </pic:nvPicPr>
+                  <pic:blipFill>
+                    <a:blip r:embed="rId9" cstate="print">
+                      <a:extLst>
+                        <a:ext uri="{28A0092B-C50C-407E-A947-70E740481C1C}">
+                          <a14:useLocalDpi xmlns:a14="http://schemas.microsoft.com/office/drawing/2010/main"/>
+                        </a:ext>
+                      </a:extLst>
+                    </a:blip>
+                    <a:srcRect/>
+                    <a:stretch>
+                      <a:fillRect/>
+                    </a:stretch>
+                  </pic:blipFill>
+                  <pic:spPr bwMode="auto">
+                    <a:xfrm>
+                      <a:off x="0" y="0"/>
+                      <a:ext cx="914400" cy="1091565"/>
+                    </a:xfrm>
+                    <a:prstGeom prst="rect">
+                      <a:avLst/>
+                    </a:prstGeom>
+                    <a:noFill/>
+                    <a:ln>
+                      <a:noFill/>
+                    </a:ln>
+                  </pic:spPr>
+                </pic:pic>
+              </a:graphicData>
+            </a:graphic>
+            <wp14:sizeRelH relativeFrom="page">
+              <wp14:pctWidth>0</wp14:pctWidth>
+            </wp14:sizeRelH>
+            <wp14:sizeRelV relativeFrom="page">
+              <wp14:pctHeight>0</wp14:pctHeight>
+            </wp14:sizeRelV>
+          </wp:anchor>
+        </w:drawing>
+      </w:r>
+      <w:r>
+        <w:rPr>
+          <w:noProof/>
+        </w:rPr>
+        <w:drawing>
+          <wp:anchor distT="0" distB="0" distL="114300" distR="114300" simplePos="0" relativeHeight="251735040" behindDoc="0" locked="0" layoutInCell="1" allowOverlap="1" wp14:anchorId="110267D9" wp14:editId="12BB1AF6">
+            <wp:simplePos x="0" y="0"/>
+            <wp:positionH relativeFrom="column">
+              <wp:posOffset>4437380</wp:posOffset>
+            </wp:positionH>
+            <wp:positionV relativeFrom="paragraph">
+              <wp:posOffset>3058795</wp:posOffset>
+            </wp:positionV>
+            <wp:extent cx="1110615" cy="1356995"/>
+            <wp:effectExtent l="0" t="0" r="6985" b="0"/>
+            <wp:wrapSquare wrapText="bothSides"/>
+            <wp:docPr id="24" name="Image 24" descr="Macintosh HD:Users:andre:Downloads:logo-composer-transparent.png"/>
+            <wp:cNvGraphicFramePr>
+              <a:graphicFrameLocks xmlns:a="http://schemas.openxmlformats.org/drawingml/2006/main" noChangeAspect="1"/>
+            </wp:cNvGraphicFramePr>
+            <a:graphic xmlns:a="http://schemas.openxmlformats.org/drawingml/2006/main">
+              <a:graphicData uri="http://schemas.openxmlformats.org/drawingml/2006/picture">
+                <pic:pic xmlns:pic="http://schemas.openxmlformats.org/drawingml/2006/picture">
+                  <pic:nvPicPr>
+                    <pic:cNvPr id="0" name="Picture 4" descr="Macintosh HD:Users:andre:Downloads:logo-composer-transparent.png"/>
+                    <pic:cNvPicPr>
+                      <a:picLocks noChangeAspect="1" noChangeArrowheads="1"/>
+                    </pic:cNvPicPr>
+                  </pic:nvPicPr>
+                  <pic:blipFill>
+                    <a:blip r:embed="rId10" cstate="print">
+                      <a:extLst>
+                        <a:ext uri="{28A0092B-C50C-407E-A947-70E740481C1C}">
+                          <a14:useLocalDpi xmlns:a14="http://schemas.microsoft.com/office/drawing/2010/main"/>
+                        </a:ext>
+                      </a:extLst>
+                    </a:blip>
+                    <a:srcRect/>
+                    <a:stretch>
+                      <a:fillRect/>
+                    </a:stretch>
+                  </pic:blipFill>
+                  <pic:spPr bwMode="auto">
+                    <a:xfrm>
+                      <a:off x="0" y="0"/>
+                      <a:ext cx="1110615" cy="1356995"/>
+                    </a:xfrm>
+                    <a:prstGeom prst="rect">
+                      <a:avLst/>
+                    </a:prstGeom>
+                    <a:noFill/>
+                    <a:ln>
+                      <a:noFill/>
+                    </a:ln>
+                  </pic:spPr>
+                </pic:pic>
+              </a:graphicData>
+            </a:graphic>
+            <wp14:sizeRelH relativeFrom="page">
+              <wp14:pctWidth>0</wp14:pctWidth>
+            </wp14:sizeRelH>
+            <wp14:sizeRelV relativeFrom="page">
+              <wp14:pctHeight>0</wp14:pctHeight>
+            </wp14:sizeRelV>
+          </wp:anchor>
+        </w:drawing>
+      </w:r>
+      <w:r>
+        <w:rPr>
+          <w:noProof/>
+        </w:rPr>
+        <w:drawing>
+          <wp:anchor distT="0" distB="0" distL="114300" distR="114300" simplePos="0" relativeHeight="251734016" behindDoc="0" locked="0" layoutInCell="1" allowOverlap="1" wp14:anchorId="086B2FF6" wp14:editId="679C1FB3">
+            <wp:simplePos x="0" y="0"/>
+            <wp:positionH relativeFrom="column">
+              <wp:posOffset>561975</wp:posOffset>
+            </wp:positionH>
+            <wp:positionV relativeFrom="paragraph">
+              <wp:posOffset>1233170</wp:posOffset>
+            </wp:positionV>
+            <wp:extent cx="1150620" cy="1150620"/>
+            <wp:effectExtent l="0" t="0" r="0" b="0"/>
+            <wp:wrapSquare wrapText="bothSides"/>
+            <wp:docPr id="23" name="Image 23" descr="Macintosh HD:Users:andre:Downloads:git-logo_bv0ydu.jpg"/>
+            <wp:cNvGraphicFramePr>
+              <a:graphicFrameLocks xmlns:a="http://schemas.openxmlformats.org/drawingml/2006/main" noChangeAspect="1"/>
+            </wp:cNvGraphicFramePr>
+            <a:graphic xmlns:a="http://schemas.openxmlformats.org/drawingml/2006/main">
+              <a:graphicData uri="http://schemas.openxmlformats.org/drawingml/2006/picture">
+                <pic:pic xmlns:pic="http://schemas.openxmlformats.org/drawingml/2006/picture">
+                  <pic:nvPicPr>
+                    <pic:cNvPr id="0" name="Picture 3" descr="Macintosh HD:Users:andre:Downloads:git-logo_bv0ydu.jpg"/>
+                    <pic:cNvPicPr>
+                      <a:picLocks noChangeAspect="1" noChangeArrowheads="1"/>
+                    </pic:cNvPicPr>
+                  </pic:nvPicPr>
+                  <pic:blipFill>
+                    <a:blip r:embed="rId11" cstate="print">
+                      <a:extLst>
+                        <a:ext uri="{28A0092B-C50C-407E-A947-70E740481C1C}">
+                          <a14:useLocalDpi xmlns:a14="http://schemas.microsoft.com/office/drawing/2010/main"/>
+                        </a:ext>
+                      </a:extLst>
+                    </a:blip>
+                    <a:srcRect/>
+                    <a:stretch>
+                      <a:fillRect/>
+                    </a:stretch>
+                  </pic:blipFill>
+                  <pic:spPr bwMode="auto">
+                    <a:xfrm>
+                      <a:off x="0" y="0"/>
+                      <a:ext cx="1150620" cy="1150620"/>
+                    </a:xfrm>
+                    <a:prstGeom prst="rect">
+                      <a:avLst/>
+                    </a:prstGeom>
+                    <a:noFill/>
+                    <a:ln>
+                      <a:noFill/>
+                    </a:ln>
+                  </pic:spPr>
+                </pic:pic>
+              </a:graphicData>
+            </a:graphic>
+            <wp14:sizeRelH relativeFrom="page">
+              <wp14:pctWidth>0</wp14:pctWidth>
+            </wp14:sizeRelH>
+            <wp14:sizeRelV relativeFrom="page">
+              <wp14:pctHeight>0</wp14:pctHeight>
+            </wp14:sizeRelV>
+          </wp:anchor>
+        </w:drawing>
+      </w:r>
+      <w:r>
+        <w:rPr>
+          <w:noProof/>
+        </w:rPr>
+        <w:drawing>
+          <wp:anchor distT="0" distB="0" distL="114300" distR="114300" simplePos="0" relativeHeight="251731968" behindDoc="0" locked="0" layoutInCell="1" allowOverlap="1" wp14:anchorId="7661F38D" wp14:editId="79634497">
+            <wp:simplePos x="0" y="0"/>
+            <wp:positionH relativeFrom="column">
+              <wp:posOffset>60960</wp:posOffset>
+            </wp:positionH>
+            <wp:positionV relativeFrom="paragraph">
+              <wp:posOffset>3515995</wp:posOffset>
+            </wp:positionV>
+            <wp:extent cx="2232660" cy="2856865"/>
+            <wp:effectExtent l="0" t="0" r="2540" b="0"/>
+            <wp:wrapSquare wrapText="bothSides"/>
+            <wp:docPr id="6" name="Image 6" descr="Macintosh HD:Users:andre:Downloads:fee.png"/>
+            <wp:cNvGraphicFramePr>
+              <a:graphicFrameLocks xmlns:a="http://schemas.openxmlformats.org/drawingml/2006/main" noChangeAspect="1"/>
+            </wp:cNvGraphicFramePr>
+            <a:graphic xmlns:a="http://schemas.openxmlformats.org/drawingml/2006/main">
+              <a:graphicData uri="http://schemas.openxmlformats.org/drawingml/2006/picture">
+                <pic:pic xmlns:pic="http://schemas.openxmlformats.org/drawingml/2006/picture">
+                  <pic:nvPicPr>
+                    <pic:cNvPr id="0" name="Picture 1" descr="Macintosh HD:Users:andre:Downloads:fee.png"/>
+                    <pic:cNvPicPr>
+                      <a:picLocks noChangeAspect="1" noChangeArrowheads="1"/>
+                    </pic:cNvPicPr>
+                  </pic:nvPicPr>
+                  <pic:blipFill>
+                    <a:blip r:embed="rId12">
+                      <a:extLst>
+                        <a:ext uri="{28A0092B-C50C-407E-A947-70E740481C1C}">
+                          <a14:useLocalDpi xmlns:a14="http://schemas.microsoft.com/office/drawing/2010/main"/>
+                        </a:ext>
+                      </a:extLst>
+                    </a:blip>
+                    <a:srcRect/>
+                    <a:stretch>
+                      <a:fillRect/>
+                    </a:stretch>
+                  </pic:blipFill>
+                  <pic:spPr bwMode="auto">
+                    <a:xfrm>
+                      <a:off x="0" y="0"/>
+                      <a:ext cx="2232660" cy="2856865"/>
+                    </a:xfrm>
+                    <a:prstGeom prst="rect">
+                      <a:avLst/>
+                    </a:prstGeom>
+                    <a:noFill/>
+                    <a:ln>
+                      <a:noFill/>
+                    </a:ln>
+                  </pic:spPr>
+                </pic:pic>
+              </a:graphicData>
+            </a:graphic>
+            <wp14:sizeRelH relativeFrom="page">
+              <wp14:pctWidth>0</wp14:pctWidth>
+            </wp14:sizeRelH>
+            <wp14:sizeRelV relativeFrom="page">
+              <wp14:pctHeight>0</wp14:pctHeight>
+            </wp14:sizeRelV>
+          </wp:anchor>
+        </w:drawing>
+      </w:r>
+      <w:r>
+        <w:rPr>
+          <w:noProof/>
+        </w:rPr>
+        <w:drawing>
+          <wp:anchor distT="0" distB="0" distL="114300" distR="114300" simplePos="0" relativeHeight="251732992" behindDoc="0" locked="0" layoutInCell="1" allowOverlap="1" wp14:anchorId="776A325B" wp14:editId="206533DA">
+            <wp:simplePos x="0" y="0"/>
+            <wp:positionH relativeFrom="column">
+              <wp:posOffset>3319145</wp:posOffset>
+            </wp:positionH>
+            <wp:positionV relativeFrom="paragraph">
+              <wp:posOffset>761365</wp:posOffset>
+            </wp:positionV>
+            <wp:extent cx="2505710" cy="1352550"/>
+            <wp:effectExtent l="0" t="0" r="8890" b="0"/>
+            <wp:wrapSquare wrapText="bothSides"/>
+            <wp:docPr id="22" name="Image 22" descr="Macintosh HD:Users:andre:Downloads:PHP-Logo-Free-Download-PNG.png"/>
+            <wp:cNvGraphicFramePr>
+              <a:graphicFrameLocks xmlns:a="http://schemas.openxmlformats.org/drawingml/2006/main" noChangeAspect="1"/>
+            </wp:cNvGraphicFramePr>
+            <a:graphic xmlns:a="http://schemas.openxmlformats.org/drawingml/2006/main">
+              <a:graphicData uri="http://schemas.openxmlformats.org/drawingml/2006/picture">
+                <pic:pic xmlns:pic="http://schemas.openxmlformats.org/drawingml/2006/picture">
+                  <pic:nvPicPr>
+                    <pic:cNvPr id="0" name="Picture 2" descr="Macintosh HD:Users:andre:Downloads:PHP-Logo-Free-Download-PNG.png"/>
+                    <pic:cNvPicPr>
+                      <a:picLocks noChangeAspect="1" noChangeArrowheads="1"/>
+                    </pic:cNvPicPr>
+                  </pic:nvPicPr>
+                  <pic:blipFill>
+                    <a:blip r:embed="rId13">
+                      <a:extLst>
+                        <a:ext uri="{28A0092B-C50C-407E-A947-70E740481C1C}">
+                          <a14:useLocalDpi xmlns:a14="http://schemas.microsoft.com/office/drawing/2010/main"/>
+                        </a:ext>
+                      </a:extLst>
+                    </a:blip>
+                    <a:srcRect/>
+                    <a:stretch>
+                      <a:fillRect/>
+                    </a:stretch>
+                  </pic:blipFill>
+                  <pic:spPr bwMode="auto">
+                    <a:xfrm>
+                      <a:off x="0" y="0"/>
+                      <a:ext cx="2505710" cy="1352550"/>
+                    </a:xfrm>
+                    <a:prstGeom prst="rect">
+                      <a:avLst/>
+                    </a:prstGeom>
+                    <a:noFill/>
+                    <a:ln>
+                      <a:noFill/>
+                    </a:ln>
+                  </pic:spPr>
+                </pic:pic>
+              </a:graphicData>
+            </a:graphic>
+            <wp14:sizeRelH relativeFrom="page">
+              <wp14:pctWidth>0</wp14:pctWidth>
+            </wp14:sizeRelH>
+            <wp14:sizeRelV relativeFrom="page">
+              <wp14:pctHeight>0</wp14:pctHeight>
+            </wp14:sizeRelV>
+          </wp:anchor>
+        </w:drawing>
+      </w:r>
+      <w:r>
+        <w:t>Documentation technique</w:t>
+      </w:r>
+      <w:r>
+        <w:br w:type="page"/>
+      </w:r>
+    </w:p>
+    <w:p>
+      <w:pPr>
+        <w:pStyle w:val="Titre"/>
+      </w:pPr>
+      <w:r>
+        <w:lastRenderedPageBreak/>
+        <w:t>Table des matières</w:t>
       </w:r>
     </w:p>
     <w:p>
@@ -93,8 +448,6 @@
           <w:lang w:val="fr-CH" w:eastAsia="ja-JP"/>
         </w:rPr>
       </w:pPr>
-      <w:bookmarkStart w:id="0" w:name="_GoBack"/>
-      <w:bookmarkEnd w:id="0"/>
       <w:r>
         <w:rPr>
           <w:noProof/>
@@ -3049,6 +3402,74 @@
         <w:pStyle w:val="Titre"/>
       </w:pPr>
       <w:r>
+        <w:rPr>
+          <w:noProof/>
+        </w:rPr>
+        <w:lastRenderedPageBreak/>
+        <w:drawing>
+          <wp:anchor distT="0" distB="0" distL="114300" distR="114300" simplePos="0" relativeHeight="251738112" behindDoc="0" locked="0" layoutInCell="1" allowOverlap="1" wp14:anchorId="26526D72" wp14:editId="205FCA07">
+            <wp:simplePos x="0" y="0"/>
+            <wp:positionH relativeFrom="column">
+              <wp:posOffset>4584700</wp:posOffset>
+            </wp:positionH>
+            <wp:positionV relativeFrom="paragraph">
+              <wp:posOffset>-500380</wp:posOffset>
+            </wp:positionV>
+            <wp:extent cx="901700" cy="901700"/>
+            <wp:effectExtent l="0" t="0" r="12700" b="12700"/>
+            <wp:wrapNone/>
+            <wp:docPr id="54" name="Image 54" descr="Macintosh HD:Users:andre:Downloads:git-logo_bv0ydu.jpg"/>
+            <wp:cNvGraphicFramePr>
+              <a:graphicFrameLocks xmlns:a="http://schemas.openxmlformats.org/drawingml/2006/main" noChangeAspect="1"/>
+            </wp:cNvGraphicFramePr>
+            <a:graphic xmlns:a="http://schemas.openxmlformats.org/drawingml/2006/main">
+              <a:graphicData uri="http://schemas.openxmlformats.org/drawingml/2006/picture">
+                <pic:pic xmlns:pic="http://schemas.openxmlformats.org/drawingml/2006/picture">
+                  <pic:nvPicPr>
+                    <pic:cNvPr id="0" name="Picture 3" descr="Macintosh HD:Users:andre:Downloads:git-logo_bv0ydu.jpg"/>
+                    <pic:cNvPicPr>
+                      <a:picLocks noChangeAspect="1" noChangeArrowheads="1"/>
+                    </pic:cNvPicPr>
+                  </pic:nvPicPr>
+                  <pic:blipFill>
+                    <a:blip r:embed="rId11" cstate="print">
+                      <a:extLst>
+                        <a:ext uri="{28A0092B-C50C-407E-A947-70E740481C1C}">
+                          <a14:useLocalDpi xmlns:a14="http://schemas.microsoft.com/office/drawing/2010/main"/>
+                        </a:ext>
+                      </a:extLst>
+                    </a:blip>
+                    <a:srcRect/>
+                    <a:stretch>
+                      <a:fillRect/>
+                    </a:stretch>
+                  </pic:blipFill>
+                  <pic:spPr bwMode="auto">
+                    <a:xfrm>
+                      <a:off x="0" y="0"/>
+                      <a:ext cx="901700" cy="901700"/>
+                    </a:xfrm>
+                    <a:prstGeom prst="rect">
+                      <a:avLst/>
+                    </a:prstGeom>
+                    <a:noFill/>
+                    <a:ln>
+                      <a:noFill/>
+                    </a:ln>
+                  </pic:spPr>
+                </pic:pic>
+              </a:graphicData>
+            </a:graphic>
+            <wp14:sizeRelH relativeFrom="page">
+              <wp14:pctWidth>0</wp14:pctWidth>
+            </wp14:sizeRelH>
+            <wp14:sizeRelV relativeFrom="page">
+              <wp14:pctHeight>0</wp14:pctHeight>
+            </wp14:sizeRelV>
+          </wp:anchor>
+        </w:drawing>
+      </w:r>
+      <w:r>
         <w:t>Création du dépôt git</w:t>
       </w:r>
     </w:p>
@@ -3056,24 +3477,27 @@
       <w:pPr>
         <w:pStyle w:val="Titre1"/>
       </w:pPr>
-      <w:bookmarkStart w:id="1" w:name="_Toc352601425"/>
+      <w:bookmarkStart w:id="0" w:name="_Toc352601425"/>
       <w:r>
         <w:t>Liens sur tutoriaux</w:t>
       </w:r>
+      <w:bookmarkEnd w:id="0"/>
+      <w:r>
+        <w:t xml:space="preserve"> Git</w:t>
+      </w:r>
+    </w:p>
+    <w:p>
+      <w:pPr>
+        <w:pStyle w:val="Titre2"/>
+      </w:pPr>
+      <w:bookmarkStart w:id="1" w:name="_Toc352601426"/>
+      <w:r>
+        <w:t>15 points pour maîtriser Git</w:t>
+      </w:r>
       <w:bookmarkEnd w:id="1"/>
     </w:p>
     <w:p>
-      <w:pPr>
-        <w:pStyle w:val="Titre2"/>
-      </w:pPr>
-      <w:bookmarkStart w:id="2" w:name="_Toc352601426"/>
-      <w:r>
-        <w:t>15 points pour maîtriser Git</w:t>
-      </w:r>
-      <w:bookmarkEnd w:id="2"/>
-    </w:p>
-    <w:p>
-      <w:hyperlink r:id="rId7" w:history="1">
+      <w:hyperlink r:id="rId14" w:history="1">
         <w:r>
           <w:rPr>
             <w:rStyle w:val="Lienhypertexte"/>
@@ -3086,14 +3510,14 @@
       <w:pPr>
         <w:pStyle w:val="Titre2"/>
       </w:pPr>
-      <w:bookmarkStart w:id="3" w:name="_Toc352601427"/>
+      <w:bookmarkStart w:id="2" w:name="_Toc352601427"/>
       <w:r>
         <w:t>Git – petit guide</w:t>
       </w:r>
-      <w:bookmarkEnd w:id="3"/>
-    </w:p>
-    <w:p>
-      <w:hyperlink r:id="rId8" w:history="1">
+      <w:bookmarkEnd w:id="2"/>
+    </w:p>
+    <w:p>
+      <w:hyperlink r:id="rId15" w:history="1">
         <w:r>
           <w:rPr>
             <w:rStyle w:val="Lienhypertexte"/>
@@ -3106,24 +3530,11 @@
       <w:pPr>
         <w:pStyle w:val="Titre2"/>
       </w:pPr>
-      <w:bookmarkStart w:id="4" w:name="_Toc352601428"/>
-      <w:r>
-        <w:t xml:space="preserve">Git </w:t>
-      </w:r>
-      <w:proofErr w:type="spellStart"/>
-      <w:r>
-        <w:t>cheat</w:t>
-      </w:r>
-      <w:proofErr w:type="spellEnd"/>
-      <w:r>
-        <w:t xml:space="preserve"> </w:t>
-      </w:r>
-      <w:proofErr w:type="spellStart"/>
-      <w:r>
-        <w:t>sheet</w:t>
-      </w:r>
-      <w:bookmarkEnd w:id="4"/>
-      <w:proofErr w:type="spellEnd"/>
+      <w:bookmarkStart w:id="3" w:name="_Toc352601428"/>
+      <w:r>
+        <w:t>Git cheat sheet</w:t>
+      </w:r>
+      <w:bookmarkEnd w:id="3"/>
     </w:p>
     <w:p>
       <w:pPr>
@@ -3131,7 +3542,7 @@
           <w:rStyle w:val="Lienhypertexte"/>
         </w:rPr>
       </w:pPr>
-      <w:hyperlink r:id="rId9" w:history="1">
+      <w:hyperlink r:id="rId16" w:history="1">
         <w:r>
           <w:rPr>
             <w:rStyle w:val="Lienhypertexte"/>
@@ -3144,30 +3555,14 @@
       <w:pPr>
         <w:pStyle w:val="Titre2"/>
       </w:pPr>
-      <w:bookmarkStart w:id="5" w:name="_Toc352601429"/>
-      <w:r>
-        <w:t xml:space="preserve">Git </w:t>
-      </w:r>
-      <w:proofErr w:type="spellStart"/>
-      <w:r>
-        <w:t>cheat</w:t>
-      </w:r>
-      <w:proofErr w:type="spellEnd"/>
-      <w:r>
-        <w:t xml:space="preserve"> </w:t>
-      </w:r>
-      <w:proofErr w:type="spellStart"/>
-      <w:r>
-        <w:t>sheet</w:t>
-      </w:r>
-      <w:proofErr w:type="spellEnd"/>
-      <w:r>
-        <w:t xml:space="preserve"> interactive</w:t>
-      </w:r>
-      <w:bookmarkEnd w:id="5"/>
-    </w:p>
-    <w:p>
-      <w:hyperlink r:id="rId10" w:anchor="loc=workspace" w:history="1">
+      <w:bookmarkStart w:id="4" w:name="_Toc352601429"/>
+      <w:r>
+        <w:t>Git cheat sheet interactive</w:t>
+      </w:r>
+      <w:bookmarkEnd w:id="4"/>
+    </w:p>
+    <w:p>
+      <w:hyperlink r:id="rId17" w:anchor="loc=workspace" w:history="1">
         <w:r>
           <w:rPr>
             <w:rStyle w:val="Lienhypertexte"/>
@@ -3183,14 +3578,14 @@
       <w:pPr>
         <w:pStyle w:val="Titre2"/>
       </w:pPr>
-      <w:bookmarkStart w:id="6" w:name="_Toc352601430"/>
+      <w:bookmarkStart w:id="5" w:name="_Toc352601430"/>
       <w:r>
         <w:t>Site officiel Git</w:t>
       </w:r>
-      <w:bookmarkEnd w:id="6"/>
-    </w:p>
-    <w:p>
-      <w:hyperlink r:id="rId11" w:history="1">
+      <w:bookmarkEnd w:id="5"/>
+    </w:p>
+    <w:p>
+      <w:hyperlink r:id="rId18" w:history="1">
         <w:r>
           <w:rPr>
             <w:rStyle w:val="Lienhypertexte"/>
@@ -3203,22 +3598,14 @@
       <w:pPr>
         <w:pStyle w:val="Titre2"/>
       </w:pPr>
-      <w:bookmarkStart w:id="7" w:name="_Toc352601431"/>
-      <w:r>
-        <w:t xml:space="preserve">Tutoriel </w:t>
-      </w:r>
-      <w:proofErr w:type="spellStart"/>
-      <w:r>
-        <w:t>atlassian</w:t>
-      </w:r>
-      <w:proofErr w:type="spellEnd"/>
-      <w:r>
-        <w:t xml:space="preserve"> (mélange français et anglais)</w:t>
-      </w:r>
-      <w:bookmarkEnd w:id="7"/>
-    </w:p>
-    <w:p>
-      <w:hyperlink r:id="rId12" w:history="1">
+      <w:bookmarkStart w:id="6" w:name="_Toc352601431"/>
+      <w:r>
+        <w:t>Tutoriel atlassian (mélange français et anglais)</w:t>
+      </w:r>
+      <w:bookmarkEnd w:id="6"/>
+    </w:p>
+    <w:p>
+      <w:hyperlink r:id="rId19" w:history="1">
         <w:r>
           <w:rPr>
             <w:rStyle w:val="Lienhypertexte"/>
@@ -3231,19 +3618,14 @@
       <w:pPr>
         <w:pStyle w:val="Titre2"/>
       </w:pPr>
-      <w:bookmarkStart w:id="8" w:name="_Toc352601432"/>
-      <w:proofErr w:type="spellStart"/>
-      <w:r>
-        <w:t>GitHub</w:t>
-      </w:r>
-      <w:proofErr w:type="spellEnd"/>
-      <w:r>
-        <w:t xml:space="preserve"> pour les nuls</w:t>
-      </w:r>
-      <w:bookmarkEnd w:id="8"/>
-    </w:p>
-    <w:p>
-      <w:hyperlink r:id="rId13" w:history="1">
+      <w:bookmarkStart w:id="7" w:name="_Toc352601432"/>
+      <w:r>
+        <w:t>GitHub pour les nuls</w:t>
+      </w:r>
+      <w:bookmarkEnd w:id="7"/>
+    </w:p>
+    <w:p>
+      <w:hyperlink r:id="rId20" w:history="1">
         <w:r>
           <w:rPr>
             <w:rStyle w:val="Lienhypertexte"/>
@@ -3262,13 +3644,13 @@
     </w:p>
     <w:p>
       <w:pPr>
-        <w:pStyle w:val="Titre2"/>
-      </w:pPr>
-      <w:bookmarkStart w:id="9" w:name="_Toc352601433"/>
+        <w:pStyle w:val="Titre1"/>
+      </w:pPr>
+      <w:bookmarkStart w:id="8" w:name="_Toc352601433"/>
       <w:r>
         <w:t>Création d’un répertoire en local :</w:t>
       </w:r>
-      <w:bookmarkEnd w:id="9"/>
+      <w:bookmarkEnd w:id="8"/>
     </w:p>
     <w:p/>
     <w:p>
@@ -3292,7 +3674,7 @@
                     <pic:cNvPicPr/>
                   </pic:nvPicPr>
                   <pic:blipFill>
-                    <a:blip r:embed="rId14">
+                    <a:blip r:embed="rId21">
                       <a:extLst>
                         <a:ext uri="{28A0092B-C50C-407E-A947-70E740481C1C}">
                           <a14:useLocalDpi xmlns:a14="http://schemas.microsoft.com/office/drawing/2010/main"/>
@@ -3334,267 +3716,126 @@
       <w:pPr>
         <w:pStyle w:val="Titre2"/>
       </w:pPr>
-      <w:bookmarkStart w:id="10" w:name="_Toc352601434"/>
+      <w:bookmarkStart w:id="9" w:name="_Toc352601434"/>
       <w:r>
         <w:t>Initialisation du nouveau dépôt git</w:t>
       </w:r>
       <w:r>
         <w:t xml:space="preserve"> en local</w:t>
       </w:r>
-      <w:bookmarkEnd w:id="10"/>
-    </w:p>
-    <w:p>
-      <w:r>
-        <w:t>En mode terminal, se placer dans le dossier « </w:t>
-      </w:r>
-      <w:proofErr w:type="spellStart"/>
-      <w:r>
-        <w:t>Repo_PHP_projet_final</w:t>
-      </w:r>
-      <w:proofErr w:type="spellEnd"/>
-      <w:r>
-        <w:t xml:space="preserve"> » et lancer la commande </w:t>
+      <w:bookmarkEnd w:id="9"/>
+    </w:p>
+    <w:p>
+      <w:r>
+        <w:t xml:space="preserve">En mode terminal, se placer dans le dossier « Repo_PHP_projet_final » et lancer la commande </w:t>
       </w:r>
       <w:r>
         <w:rPr>
           <w:i/>
           <w:highlight w:val="lightGray"/>
         </w:rPr>
-        <w:t xml:space="preserve">git </w:t>
-      </w:r>
-      <w:proofErr w:type="spellStart"/>
+        <w:t>git init</w:t>
+      </w:r>
+    </w:p>
+    <w:p/>
+    <w:p>
+      <w:pPr>
+        <w:pStyle w:val="Titre2"/>
+      </w:pPr>
+      <w:bookmarkStart w:id="10" w:name="_Toc352601435"/>
+      <w:r>
+        <w:t>Se connecter au</w:t>
+      </w:r>
+      <w:r>
+        <w:t xml:space="preserve"> dépôt</w:t>
+      </w:r>
+      <w:r>
+        <w:t xml:space="preserve"> distant</w:t>
+      </w:r>
+      <w:bookmarkEnd w:id="10"/>
+    </w:p>
+    <w:p>
+      <w:r>
+        <w:t>Utiliser la commande suivante pour un serveur distant</w:t>
+      </w:r>
+    </w:p>
+    <w:p>
+      <w:pPr>
+        <w:rPr>
+          <w:i/>
+        </w:rPr>
+      </w:pPr>
       <w:r>
         <w:rPr>
           <w:i/>
           <w:highlight w:val="lightGray"/>
         </w:rPr>
-        <w:t>init</w:t>
-      </w:r>
-      <w:proofErr w:type="spellEnd"/>
-    </w:p>
-    <w:p/>
-    <w:p>
-      <w:pPr>
-        <w:pStyle w:val="Titre2"/>
-      </w:pPr>
-      <w:bookmarkStart w:id="11" w:name="_Toc352601435"/>
-      <w:r>
-        <w:t>Se connecter au</w:t>
-      </w:r>
-      <w:r>
-        <w:t xml:space="preserve"> dépôt</w:t>
-      </w:r>
-      <w:r>
-        <w:t xml:space="preserve"> distant</w:t>
-      </w:r>
-      <w:bookmarkEnd w:id="11"/>
-    </w:p>
-    <w:p>
-      <w:r>
-        <w:t>Utiliser la commande suivante pour un serveur distant</w:t>
-      </w:r>
-    </w:p>
-    <w:p>
-      <w:pPr>
-        <w:rPr>
-          <w:i/>
-        </w:rPr>
-      </w:pPr>
-      <w:proofErr w:type="gramStart"/>
+        <w:t>git</w:t>
+      </w:r>
       <w:r>
         <w:rPr>
           <w:i/>
           <w:highlight w:val="lightGray"/>
         </w:rPr>
-        <w:t>git</w:t>
-      </w:r>
-      <w:proofErr w:type="gramEnd"/>
+        <w:t xml:space="preserve"> </w:t>
+      </w:r>
       <w:r>
         <w:rPr>
           <w:i/>
           <w:highlight w:val="lightGray"/>
         </w:rPr>
-        <w:t xml:space="preserve"> </w:t>
-      </w:r>
-      <w:proofErr w:type="spellStart"/>
+        <w:t>remote add nom_du_depot url_du_depot</w:t>
+      </w:r>
+    </w:p>
+    <w:p/>
+    <w:p>
+      <w:r>
+        <w:lastRenderedPageBreak/>
+        <w:t>dans</w:t>
+      </w:r>
+      <w:r>
+        <w:t xml:space="preserve"> notre cas</w:t>
+      </w:r>
+    </w:p>
+    <w:p>
+      <w:pPr>
+        <w:rPr>
+          <w:i/>
+        </w:rPr>
+      </w:pPr>
       <w:r>
         <w:rPr>
           <w:i/>
           <w:highlight w:val="lightGray"/>
         </w:rPr>
-        <w:t>remote</w:t>
-      </w:r>
-      <w:proofErr w:type="spellEnd"/>
+        <w:t xml:space="preserve">git </w:t>
+      </w:r>
       <w:r>
         <w:rPr>
           <w:i/>
           <w:highlight w:val="lightGray"/>
         </w:rPr>
-        <w:t xml:space="preserve"> </w:t>
-      </w:r>
-      <w:proofErr w:type="spellStart"/>
-      <w:r>
+        <w:t>remote add origin https://projets-labinfo.he-arc.ch/git/mas-rad-3-groupe-2.git</w:t>
+      </w:r>
+    </w:p>
+    <w:p/>
+    <w:p>
+      <w:r>
+        <w:t>contrôle si le dépôt a bien été cloné</w:t>
+      </w:r>
+    </w:p>
+    <w:p>
+      <w:pPr>
         <w:rPr>
           <w:i/>
+        </w:rPr>
+      </w:pPr>
+      <w:r>
+        <w:rPr>
           <w:highlight w:val="lightGray"/>
         </w:rPr>
-        <w:t>add</w:t>
-      </w:r>
-      <w:proofErr w:type="spellEnd"/>
-      <w:r>
-        <w:rPr>
-          <w:i/>
-          <w:highlight w:val="lightGray"/>
-        </w:rPr>
-        <w:t xml:space="preserve"> </w:t>
-      </w:r>
-      <w:proofErr w:type="spellStart"/>
-      <w:r>
-        <w:rPr>
-          <w:i/>
-          <w:highlight w:val="lightGray"/>
-        </w:rPr>
-        <w:t>nom_du_depot</w:t>
-      </w:r>
-      <w:proofErr w:type="spellEnd"/>
-      <w:r>
-        <w:rPr>
-          <w:i/>
-          <w:highlight w:val="lightGray"/>
-        </w:rPr>
-        <w:t xml:space="preserve"> </w:t>
-      </w:r>
-      <w:proofErr w:type="spellStart"/>
-      <w:r>
-        <w:rPr>
-          <w:i/>
-          <w:highlight w:val="lightGray"/>
-        </w:rPr>
-        <w:t>url_du_depot</w:t>
-      </w:r>
-      <w:proofErr w:type="spellEnd"/>
-    </w:p>
-    <w:p/>
-    <w:p>
-      <w:proofErr w:type="gramStart"/>
-      <w:r>
-        <w:t>dans</w:t>
-      </w:r>
-      <w:proofErr w:type="gramEnd"/>
-      <w:r>
-        <w:t xml:space="preserve"> notre cas</w:t>
-      </w:r>
-    </w:p>
-    <w:p>
-      <w:pPr>
-        <w:rPr>
-          <w:i/>
-        </w:rPr>
-      </w:pPr>
-      <w:proofErr w:type="gramStart"/>
-      <w:r>
-        <w:rPr>
-          <w:i/>
-          <w:highlight w:val="lightGray"/>
-        </w:rPr>
-        <w:t>git</w:t>
-      </w:r>
-      <w:proofErr w:type="gramEnd"/>
-      <w:r>
-        <w:rPr>
-          <w:i/>
-          <w:highlight w:val="lightGray"/>
-        </w:rPr>
-        <w:t xml:space="preserve"> </w:t>
-      </w:r>
-      <w:proofErr w:type="spellStart"/>
-      <w:r>
-        <w:rPr>
-          <w:i/>
-          <w:highlight w:val="lightGray"/>
-        </w:rPr>
-        <w:t>remote</w:t>
-      </w:r>
-      <w:proofErr w:type="spellEnd"/>
-      <w:r>
-        <w:rPr>
-          <w:i/>
-          <w:highlight w:val="lightGray"/>
-        </w:rPr>
-        <w:t xml:space="preserve"> </w:t>
-      </w:r>
-      <w:proofErr w:type="spellStart"/>
-      <w:r>
-        <w:rPr>
-          <w:i/>
-          <w:highlight w:val="lightGray"/>
-        </w:rPr>
-        <w:t>add</w:t>
-      </w:r>
-      <w:proofErr w:type="spellEnd"/>
-      <w:r>
-        <w:rPr>
-          <w:i/>
-          <w:highlight w:val="lightGray"/>
-        </w:rPr>
-        <w:t xml:space="preserve"> </w:t>
-      </w:r>
-      <w:proofErr w:type="spellStart"/>
-      <w:r>
-        <w:rPr>
-          <w:i/>
-          <w:highlight w:val="lightGray"/>
-        </w:rPr>
-        <w:t>origin</w:t>
-      </w:r>
-      <w:proofErr w:type="spellEnd"/>
-      <w:r>
-        <w:rPr>
-          <w:i/>
-          <w:highlight w:val="lightGray"/>
-        </w:rPr>
-        <w:t xml:space="preserve"> https://projets-labinfo.he-arc.ch/git/mas-rad-3-groupe-2.git</w:t>
-      </w:r>
-    </w:p>
-    <w:p/>
-    <w:p>
-      <w:proofErr w:type="gramStart"/>
-      <w:r>
-        <w:t>contrôle</w:t>
-      </w:r>
-      <w:proofErr w:type="gramEnd"/>
-      <w:r>
-        <w:t xml:space="preserve"> si le dépôt a bien été cloné</w:t>
-      </w:r>
-    </w:p>
-    <w:p>
-      <w:pPr>
-        <w:rPr>
-          <w:i/>
-        </w:rPr>
-      </w:pPr>
-      <w:proofErr w:type="gramStart"/>
-      <w:r>
-        <w:rPr>
-          <w:highlight w:val="lightGray"/>
-        </w:rPr>
-        <w:t>git</w:t>
-      </w:r>
-      <w:proofErr w:type="gramEnd"/>
-      <w:r>
-        <w:rPr>
-          <w:highlight w:val="lightGray"/>
-        </w:rPr>
-        <w:t xml:space="preserve"> </w:t>
-      </w:r>
-      <w:proofErr w:type="spellStart"/>
-      <w:r>
-        <w:rPr>
-          <w:highlight w:val="lightGray"/>
-        </w:rPr>
-        <w:t>remote</w:t>
-      </w:r>
-      <w:proofErr w:type="spellEnd"/>
+        <w:t>git remote</w:t>
+      </w:r>
       <w:r>
         <w:rPr>
           <w:highlight w:val="lightGray"/>
@@ -3625,7 +3866,7 @@
                     <pic:cNvPicPr/>
                   </pic:nvPicPr>
                   <pic:blipFill>
-                    <a:blip r:embed="rId15">
+                    <a:blip r:embed="rId22">
                       <a:extLst>
                         <a:ext uri="{28A0092B-C50C-407E-A947-70E740481C1C}">
                           <a14:useLocalDpi xmlns:a14="http://schemas.microsoft.com/office/drawing/2010/main"/>
@@ -3667,11 +3908,11 @@
       <w:pPr>
         <w:pStyle w:val="Titre2"/>
       </w:pPr>
-      <w:bookmarkStart w:id="12" w:name="_Toc352601436"/>
+      <w:bookmarkStart w:id="11" w:name="_Toc352601436"/>
       <w:r>
         <w:t>Cloner le dépôt distant sur la machine locale</w:t>
       </w:r>
-      <w:bookmarkEnd w:id="12"/>
+      <w:bookmarkEnd w:id="11"/>
     </w:p>
     <w:p>
       <w:r>
@@ -3684,71 +3925,130 @@
           <w:i/>
         </w:rPr>
       </w:pPr>
-      <w:proofErr w:type="gramStart"/>
       <w:r>
         <w:rPr>
           <w:i/>
           <w:highlight w:val="lightGray"/>
         </w:rPr>
-        <w:t>git</w:t>
-      </w:r>
-      <w:proofErr w:type="gramEnd"/>
+        <w:t>git clone chemin_vers_le_depot</w:t>
+      </w:r>
+    </w:p>
+    <w:p/>
+    <w:p>
+      <w:r>
+        <w:t>Dans notre cas</w:t>
+      </w:r>
+    </w:p>
+    <w:p>
+      <w:pPr>
+        <w:rPr>
+          <w:i/>
+        </w:rPr>
+      </w:pPr>
       <w:r>
         <w:rPr>
           <w:i/>
           <w:highlight w:val="lightGray"/>
         </w:rPr>
-        <w:t xml:space="preserve"> clone </w:t>
-      </w:r>
-      <w:proofErr w:type="spellStart"/>
+        <w:t>git clone https://projets-labinfo.he-arc.ch/git/mas-rad-3-groupe-2.git</w:t>
+      </w:r>
+    </w:p>
+    <w:p/>
+    <w:p>
+      <w:pPr>
+        <w:pStyle w:val="Titre2"/>
+      </w:pPr>
+      <w:bookmarkStart w:id="12" w:name="_Toc352601437"/>
+      <w:r>
+        <w:t>Ajouter les fichiers et répertoires au dépôt local</w:t>
+      </w:r>
+      <w:bookmarkEnd w:id="12"/>
+    </w:p>
+    <w:p>
+      <w:pPr>
+        <w:rPr>
+          <w:i/>
+        </w:rPr>
+      </w:pPr>
       <w:r>
         <w:rPr>
           <w:i/>
           <w:highlight w:val="lightGray"/>
         </w:rPr>
-        <w:t>chemin_vers_le_depot</w:t>
-      </w:r>
-      <w:proofErr w:type="spellEnd"/>
-    </w:p>
-    <w:p/>
-    <w:p>
-      <w:r>
-        <w:t>Dans notre cas</w:t>
-      </w:r>
-    </w:p>
-    <w:p>
-      <w:pPr>
-        <w:rPr>
-          <w:i/>
-        </w:rPr>
-      </w:pPr>
-      <w:proofErr w:type="gramStart"/>
+        <w:t>g</w:t>
+      </w:r>
       <w:r>
         <w:rPr>
           <w:i/>
           <w:highlight w:val="lightGray"/>
         </w:rPr>
+        <w:t>it add *</w:t>
+      </w:r>
+    </w:p>
+    <w:p/>
+    <w:p>
+      <w:pPr>
+        <w:pStyle w:val="Titre2"/>
+      </w:pPr>
+      <w:bookmarkStart w:id="13" w:name="_Toc352601438"/>
+      <w:r>
+        <w:t>Désindexer un fichier ou répertoire ajouté par erreur</w:t>
+      </w:r>
+      <w:bookmarkEnd w:id="13"/>
+    </w:p>
+    <w:p>
+      <w:pPr>
+        <w:rPr>
+          <w:i/>
+        </w:rPr>
+      </w:pPr>
+      <w:r>
+        <w:rPr>
+          <w:highlight w:val="lightGray"/>
+        </w:rPr>
         <w:t>git</w:t>
       </w:r>
-      <w:proofErr w:type="gramEnd"/>
+      <w:r>
+        <w:rPr>
+          <w:highlight w:val="lightGray"/>
+        </w:rPr>
+        <w:t xml:space="preserve"> reset HEAD nomdefichier</w:t>
+      </w:r>
+    </w:p>
+    <w:p>
+      <w:pPr>
+        <w:pStyle w:val="Titre2"/>
+      </w:pPr>
+      <w:bookmarkStart w:id="14" w:name="_Toc352601439"/>
+      <w:r>
+        <w:t>Valider les modifications</w:t>
+      </w:r>
+      <w:bookmarkEnd w:id="14"/>
+    </w:p>
+    <w:p>
+      <w:r>
+        <w:t>Utiliser la commande suivante</w:t>
+      </w:r>
+    </w:p>
+    <w:p>
+      <w:pPr>
+        <w:rPr>
+          <w:i/>
+        </w:rPr>
+      </w:pPr>
       <w:r>
         <w:rPr>
           <w:i/>
           <w:highlight w:val="lightGray"/>
         </w:rPr>
-        <w:t xml:space="preserve"> clone https://projets-labinfo.he-arc.ch/git/mas-rad-3-groupe-2.git</w:t>
+        <w:t>git commit –m « Message de validation »</w:t>
       </w:r>
     </w:p>
     <w:p/>
     <w:p>
-      <w:pPr>
-        <w:pStyle w:val="Titre2"/>
-      </w:pPr>
-      <w:bookmarkStart w:id="13" w:name="_Toc352601437"/>
-      <w:r>
-        <w:t>Ajouter les fichiers et répertoires au dépôt local</w:t>
-      </w:r>
-      <w:bookmarkEnd w:id="13"/>
+      <w:r>
+        <w:t>Dans notre cas</w:t>
+      </w:r>
     </w:p>
     <w:p>
       <w:pPr>
@@ -3756,274 +4056,77 @@
           <w:i/>
         </w:rPr>
       </w:pPr>
-      <w:proofErr w:type="gramStart"/>
       <w:r>
         <w:rPr>
           <w:i/>
           <w:highlight w:val="lightGray"/>
         </w:rPr>
-        <w:t>g</w:t>
-      </w:r>
+        <w:t>git commit –m « Premier commit »</w:t>
+      </w:r>
+    </w:p>
+    <w:p/>
+    <w:p>
+      <w:pPr>
+        <w:pStyle w:val="Titre2"/>
+      </w:pPr>
+      <w:bookmarkStart w:id="15" w:name="_Toc352601440"/>
+      <w:r>
+        <w:t xml:space="preserve">Envoyer les changements au </w:t>
+      </w:r>
+      <w:r>
+        <w:t>dépôt</w:t>
+      </w:r>
+      <w:r>
+        <w:t xml:space="preserve"> distant</w:t>
+      </w:r>
+      <w:bookmarkEnd w:id="15"/>
+    </w:p>
+    <w:p>
+      <w:r>
+        <w:t>Utiliser la commande suivante</w:t>
+      </w:r>
+    </w:p>
+    <w:p>
+      <w:pPr>
+        <w:rPr>
+          <w:i/>
+        </w:rPr>
+      </w:pPr>
       <w:r>
         <w:rPr>
           <w:i/>
           <w:highlight w:val="lightGray"/>
         </w:rPr>
-        <w:t>it</w:t>
-      </w:r>
-      <w:proofErr w:type="gramEnd"/>
+        <w:t>git push nom_du_depot nom_de_la_branche</w:t>
+      </w:r>
+    </w:p>
+    <w:p/>
+    <w:p>
+      <w:r>
+        <w:t>Dans notre cas</w:t>
+      </w:r>
+    </w:p>
+    <w:p>
+      <w:pPr>
+        <w:rPr>
+          <w:i/>
+        </w:rPr>
+      </w:pPr>
       <w:r>
         <w:rPr>
           <w:i/>
           <w:highlight w:val="lightGray"/>
         </w:rPr>
-        <w:t xml:space="preserve"> </w:t>
-      </w:r>
-      <w:proofErr w:type="spellStart"/>
-      <w:r>
-        <w:rPr>
-          <w:i/>
-          <w:highlight w:val="lightGray"/>
-        </w:rPr>
-        <w:t>add</w:t>
-      </w:r>
-      <w:proofErr w:type="spellEnd"/>
-      <w:r>
-        <w:rPr>
-          <w:i/>
-          <w:highlight w:val="lightGray"/>
-        </w:rPr>
-        <w:t xml:space="preserve"> *</w:t>
+        <w:t>git push origin master</w:t>
       </w:r>
     </w:p>
     <w:p/>
     <w:p>
-      <w:pPr>
-        <w:pStyle w:val="Titre2"/>
-      </w:pPr>
-      <w:bookmarkStart w:id="14" w:name="_Toc352601438"/>
-      <w:r>
-        <w:t>Désindexer un fichier ou répertoire ajouté par erreur</w:t>
-      </w:r>
-      <w:bookmarkEnd w:id="14"/>
-    </w:p>
-    <w:p>
-      <w:pPr>
-        <w:rPr>
-          <w:i/>
-        </w:rPr>
-      </w:pPr>
-      <w:proofErr w:type="gramStart"/>
-      <w:r>
-        <w:rPr>
-          <w:highlight w:val="lightGray"/>
-        </w:rPr>
-        <w:t>git</w:t>
-      </w:r>
-      <w:proofErr w:type="gramEnd"/>
-      <w:r>
-        <w:rPr>
-          <w:highlight w:val="lightGray"/>
-        </w:rPr>
-        <w:t xml:space="preserve"> reset HEAD </w:t>
-      </w:r>
-      <w:proofErr w:type="spellStart"/>
-      <w:r>
-        <w:rPr>
-          <w:highlight w:val="lightGray"/>
-        </w:rPr>
-        <w:t>nomdefichier</w:t>
-      </w:r>
-      <w:proofErr w:type="spellEnd"/>
-    </w:p>
-    <w:p>
-      <w:pPr>
-        <w:pStyle w:val="Titre2"/>
-      </w:pPr>
-      <w:bookmarkStart w:id="15" w:name="_Toc352601439"/>
-      <w:r>
-        <w:t>Valider les modifications</w:t>
-      </w:r>
-      <w:bookmarkEnd w:id="15"/>
-    </w:p>
-    <w:p>
-      <w:r>
-        <w:t>Utiliser la commande suivante</w:t>
-      </w:r>
-    </w:p>
-    <w:p>
-      <w:pPr>
-        <w:rPr>
-          <w:i/>
-        </w:rPr>
-      </w:pPr>
-      <w:proofErr w:type="gramStart"/>
-      <w:r>
-        <w:rPr>
-          <w:i/>
-          <w:highlight w:val="lightGray"/>
-        </w:rPr>
-        <w:t>git</w:t>
-      </w:r>
-      <w:proofErr w:type="gramEnd"/>
-      <w:r>
-        <w:rPr>
-          <w:i/>
-          <w:highlight w:val="lightGray"/>
-        </w:rPr>
-        <w:t xml:space="preserve"> commit –m « Message de validation »</w:t>
-      </w:r>
-    </w:p>
-    <w:p/>
-    <w:p>
-      <w:r>
-        <w:t>Dans notre cas</w:t>
-      </w:r>
-    </w:p>
-    <w:p>
-      <w:pPr>
-        <w:rPr>
-          <w:i/>
-        </w:rPr>
-      </w:pPr>
-      <w:proofErr w:type="gramStart"/>
-      <w:r>
-        <w:rPr>
-          <w:i/>
-          <w:highlight w:val="lightGray"/>
-        </w:rPr>
-        <w:t>git</w:t>
-      </w:r>
-      <w:proofErr w:type="gramEnd"/>
-      <w:r>
-        <w:rPr>
-          <w:i/>
-          <w:highlight w:val="lightGray"/>
-        </w:rPr>
-        <w:t xml:space="preserve"> commit –m « Premier commit »</w:t>
-      </w:r>
-    </w:p>
-    <w:p/>
-    <w:p>
-      <w:pPr>
-        <w:pStyle w:val="Titre2"/>
-      </w:pPr>
-      <w:bookmarkStart w:id="16" w:name="_Toc352601440"/>
-      <w:r>
-        <w:t xml:space="preserve">Envoyer les changements au </w:t>
-      </w:r>
-      <w:r>
-        <w:t>dépôt</w:t>
-      </w:r>
-      <w:r>
-        <w:t xml:space="preserve"> distant</w:t>
-      </w:r>
-      <w:bookmarkEnd w:id="16"/>
-    </w:p>
-    <w:p>
-      <w:r>
-        <w:t>Utiliser la commande suivante</w:t>
-      </w:r>
-    </w:p>
-    <w:p>
-      <w:pPr>
-        <w:rPr>
-          <w:i/>
-        </w:rPr>
-      </w:pPr>
-      <w:proofErr w:type="gramStart"/>
-      <w:r>
-        <w:rPr>
-          <w:i/>
-          <w:highlight w:val="lightGray"/>
-        </w:rPr>
-        <w:t>git</w:t>
-      </w:r>
-      <w:proofErr w:type="gramEnd"/>
-      <w:r>
-        <w:rPr>
-          <w:i/>
-          <w:highlight w:val="lightGray"/>
-        </w:rPr>
-        <w:t xml:space="preserve"> push </w:t>
-      </w:r>
-      <w:proofErr w:type="spellStart"/>
-      <w:r>
-        <w:rPr>
-          <w:i/>
-          <w:highlight w:val="lightGray"/>
-        </w:rPr>
-        <w:t>nom_du_depot</w:t>
-      </w:r>
-      <w:proofErr w:type="spellEnd"/>
-      <w:r>
-        <w:rPr>
-          <w:i/>
-          <w:highlight w:val="lightGray"/>
-        </w:rPr>
-        <w:t xml:space="preserve"> </w:t>
-      </w:r>
-      <w:proofErr w:type="spellStart"/>
-      <w:r>
-        <w:rPr>
-          <w:i/>
-          <w:highlight w:val="lightGray"/>
-        </w:rPr>
-        <w:t>nom_de_la_branche</w:t>
-      </w:r>
-      <w:proofErr w:type="spellEnd"/>
-    </w:p>
-    <w:p/>
-    <w:p>
-      <w:r>
-        <w:t>Dans notre cas</w:t>
-      </w:r>
-    </w:p>
-    <w:p>
-      <w:pPr>
-        <w:rPr>
-          <w:i/>
-        </w:rPr>
-      </w:pPr>
-      <w:proofErr w:type="gramStart"/>
-      <w:r>
-        <w:rPr>
-          <w:i/>
-          <w:highlight w:val="lightGray"/>
-        </w:rPr>
-        <w:t>git</w:t>
-      </w:r>
-      <w:proofErr w:type="gramEnd"/>
-      <w:r>
-        <w:rPr>
-          <w:i/>
-          <w:highlight w:val="lightGray"/>
-        </w:rPr>
-        <w:t xml:space="preserve"> push </w:t>
-      </w:r>
-      <w:proofErr w:type="spellStart"/>
-      <w:r>
-        <w:rPr>
-          <w:i/>
-          <w:highlight w:val="lightGray"/>
-        </w:rPr>
-        <w:t>origin</w:t>
-      </w:r>
-      <w:proofErr w:type="spellEnd"/>
-      <w:r>
-        <w:rPr>
-          <w:i/>
-          <w:highlight w:val="lightGray"/>
-        </w:rPr>
-        <w:t xml:space="preserve"> master</w:t>
-      </w:r>
-    </w:p>
-    <w:p/>
-    <w:p>
-      <w:r>
-        <w:rPr>
-          <w:noProof/>
-        </w:rPr>
+      <w:r>
+        <w:rPr>
+          <w:noProof/>
+        </w:rPr>
+        <w:lastRenderedPageBreak/>
         <w:drawing>
           <wp:inline distT="0" distB="0" distL="0" distR="0" wp14:anchorId="571CDA7A" wp14:editId="08F65EF4">
             <wp:extent cx="5760720" cy="2183130"/>
@@ -4040,7 +4143,7 @@
                     <pic:cNvPicPr/>
                   </pic:nvPicPr>
                   <pic:blipFill>
-                    <a:blip r:embed="rId16">
+                    <a:blip r:embed="rId23">
                       <a:extLst>
                         <a:ext uri="{28A0092B-C50C-407E-A947-70E740481C1C}">
                           <a14:useLocalDpi xmlns:a14="http://schemas.microsoft.com/office/drawing/2010/main"/>
@@ -4081,19 +4184,11 @@
       <w:pPr>
         <w:pStyle w:val="Titre2"/>
       </w:pPr>
-      <w:bookmarkStart w:id="17" w:name="_Toc352601441"/>
-      <w:r>
-        <w:t>Ajout de répertoire « Documentation » et « </w:t>
-      </w:r>
-      <w:proofErr w:type="spellStart"/>
-      <w:r>
-        <w:t>localhost</w:t>
-      </w:r>
-      <w:proofErr w:type="spellEnd"/>
-      <w:r>
-        <w:t> »</w:t>
-      </w:r>
-      <w:bookmarkEnd w:id="17"/>
+      <w:bookmarkStart w:id="16" w:name="_Toc352601441"/>
+      <w:r>
+        <w:t>Ajout de répertoire « Documentation » et « localhost »</w:t>
+      </w:r>
+      <w:bookmarkEnd w:id="16"/>
     </w:p>
     <w:p>
       <w:r>
@@ -4107,100 +4202,34 @@
           <w:highlight w:val="lightGray"/>
         </w:rPr>
       </w:pPr>
-      <w:proofErr w:type="gramStart"/>
       <w:r>
         <w:rPr>
           <w:i/>
           <w:highlight w:val="lightGray"/>
         </w:rPr>
-        <w:t>git</w:t>
-      </w:r>
-      <w:proofErr w:type="gramEnd"/>
+        <w:t>git add *</w:t>
+      </w:r>
       <w:r>
         <w:rPr>
           <w:i/>
           <w:highlight w:val="lightGray"/>
         </w:rPr>
-        <w:t xml:space="preserve"> </w:t>
-      </w:r>
-      <w:proofErr w:type="spellStart"/>
+        <w:br/>
+        <w:t>git commit –m « Ajout des répertoires Documentation et localhost »</w:t>
+      </w:r>
+    </w:p>
+    <w:p>
+      <w:pPr>
+        <w:rPr>
+          <w:i/>
+        </w:rPr>
+      </w:pPr>
       <w:r>
         <w:rPr>
           <w:i/>
           <w:highlight w:val="lightGray"/>
         </w:rPr>
-        <w:t>add</w:t>
-      </w:r>
-      <w:proofErr w:type="spellEnd"/>
-      <w:r>
-        <w:rPr>
-          <w:i/>
-          <w:highlight w:val="lightGray"/>
-        </w:rPr>
-        <w:t xml:space="preserve"> *</w:t>
-      </w:r>
-      <w:r>
-        <w:rPr>
-          <w:i/>
-          <w:highlight w:val="lightGray"/>
-        </w:rPr>
-        <w:br/>
-        <w:t xml:space="preserve">git commit –m « Ajout des répertoires Documentation et </w:t>
-      </w:r>
-      <w:proofErr w:type="spellStart"/>
-      <w:r>
-        <w:rPr>
-          <w:i/>
-          <w:highlight w:val="lightGray"/>
-        </w:rPr>
-        <w:t>localhost</w:t>
-      </w:r>
-      <w:proofErr w:type="spellEnd"/>
-      <w:r>
-        <w:rPr>
-          <w:i/>
-          <w:highlight w:val="lightGray"/>
-        </w:rPr>
-        <w:t> »</w:t>
-      </w:r>
-    </w:p>
-    <w:p>
-      <w:pPr>
-        <w:rPr>
-          <w:i/>
-        </w:rPr>
-      </w:pPr>
-      <w:proofErr w:type="gramStart"/>
-      <w:r>
-        <w:rPr>
-          <w:i/>
-          <w:highlight w:val="lightGray"/>
-        </w:rPr>
-        <w:t>git</w:t>
-      </w:r>
-      <w:proofErr w:type="gramEnd"/>
-      <w:r>
-        <w:rPr>
-          <w:i/>
-          <w:highlight w:val="lightGray"/>
-        </w:rPr>
-        <w:t xml:space="preserve"> push </w:t>
-      </w:r>
-      <w:proofErr w:type="spellStart"/>
-      <w:r>
-        <w:rPr>
-          <w:i/>
-          <w:highlight w:val="lightGray"/>
-        </w:rPr>
-        <w:t>origin</w:t>
-      </w:r>
-      <w:proofErr w:type="spellEnd"/>
-      <w:r>
-        <w:rPr>
-          <w:i/>
-          <w:highlight w:val="lightGray"/>
-        </w:rPr>
-        <w:t xml:space="preserve"> master</w:t>
+        <w:t>git push origin master</w:t>
       </w:r>
     </w:p>
     <w:p/>
@@ -4208,19 +4237,11 @@
       <w:pPr>
         <w:pStyle w:val="Titre2"/>
       </w:pPr>
-      <w:bookmarkStart w:id="18" w:name="_Toc352601442"/>
-      <w:r>
-        <w:t>Ajouter le dépôt git à un outil graphique sur Mac (</w:t>
-      </w:r>
-      <w:proofErr w:type="spellStart"/>
-      <w:r>
-        <w:t>SnailGit</w:t>
-      </w:r>
-      <w:proofErr w:type="spellEnd"/>
-      <w:r>
-        <w:t>)</w:t>
-      </w:r>
-      <w:bookmarkEnd w:id="18"/>
+      <w:bookmarkStart w:id="17" w:name="_Toc352601442"/>
+      <w:r>
+        <w:t>Ajouter le dépôt git à un outil graphique sur Mac (SnailGit)</w:t>
+      </w:r>
+      <w:bookmarkEnd w:id="17"/>
     </w:p>
     <w:p>
       <w:r>
@@ -4243,7 +4264,7 @@
                     <pic:cNvPicPr/>
                   </pic:nvPicPr>
                   <pic:blipFill>
-                    <a:blip r:embed="rId17">
+                    <a:blip r:embed="rId24">
                       <a:extLst>
                         <a:ext uri="{28A0092B-C50C-407E-A947-70E740481C1C}">
                           <a14:useLocalDpi xmlns:a14="http://schemas.microsoft.com/office/drawing/2010/main"/>
@@ -4285,14 +4306,15 @@
       <w:pPr>
         <w:pStyle w:val="Titre2"/>
       </w:pPr>
-      <w:bookmarkStart w:id="19" w:name="_Toc352601443"/>
-      <w:r>
+      <w:bookmarkStart w:id="18" w:name="_Toc352601443"/>
+      <w:r>
+        <w:lastRenderedPageBreak/>
         <w:t>Branches et fusions : les bases</w:t>
       </w:r>
-      <w:bookmarkEnd w:id="19"/>
-    </w:p>
-    <w:p>
-      <w:hyperlink r:id="rId18" w:history="1">
+      <w:bookmarkEnd w:id="18"/>
+    </w:p>
+    <w:p>
+      <w:hyperlink r:id="rId25" w:history="1">
         <w:r>
           <w:rPr>
             <w:rStyle w:val="Lienhypertexte"/>
@@ -4305,14 +4327,14 @@
       <w:pPr>
         <w:pStyle w:val="Titre2"/>
       </w:pPr>
-      <w:bookmarkStart w:id="20" w:name="_Toc352601444"/>
+      <w:bookmarkStart w:id="19" w:name="_Toc352601444"/>
       <w:r>
         <w:t>Gestion des branches</w:t>
       </w:r>
-      <w:bookmarkEnd w:id="20"/>
-    </w:p>
-    <w:p>
-      <w:hyperlink r:id="rId19" w:history="1">
+      <w:bookmarkEnd w:id="19"/>
+    </w:p>
+    <w:p>
+      <w:hyperlink r:id="rId26" w:history="1">
         <w:r>
           <w:rPr>
             <w:rStyle w:val="Lienhypertexte"/>
@@ -4325,14 +4347,14 @@
       <w:pPr>
         <w:pStyle w:val="Titre2"/>
       </w:pPr>
-      <w:bookmarkStart w:id="21" w:name="_Toc352601445"/>
+      <w:bookmarkStart w:id="20" w:name="_Toc352601445"/>
       <w:r>
         <w:t>Travailler avec les branches</w:t>
       </w:r>
-      <w:bookmarkEnd w:id="21"/>
-    </w:p>
-    <w:p>
-      <w:hyperlink r:id="rId20" w:history="1">
+      <w:bookmarkEnd w:id="20"/>
+    </w:p>
+    <w:p>
+      <w:hyperlink r:id="rId27" w:history="1">
         <w:r>
           <w:rPr>
             <w:rStyle w:val="Lienhypertexte"/>
@@ -4345,11 +4367,11 @@
       <w:pPr>
         <w:pStyle w:val="Titre2"/>
       </w:pPr>
-      <w:bookmarkStart w:id="22" w:name="_Toc352601446"/>
+      <w:bookmarkStart w:id="21" w:name="_Toc352601446"/>
       <w:r>
         <w:t>Travailler avec les branches distantes</w:t>
       </w:r>
-      <w:bookmarkEnd w:id="22"/>
+      <w:bookmarkEnd w:id="21"/>
     </w:p>
     <w:p>
       <w:pPr>
@@ -4357,7 +4379,7 @@
           <w:rStyle w:val="Lienhypertexte"/>
         </w:rPr>
       </w:pPr>
-      <w:hyperlink r:id="rId21" w:history="1">
+      <w:hyperlink r:id="rId28" w:history="1">
         <w:r>
           <w:rPr>
             <w:rStyle w:val="Lienhypertexte"/>
@@ -4384,6 +4406,74 @@
         <w:pStyle w:val="Titre"/>
       </w:pPr>
       <w:r>
+        <w:rPr>
+          <w:noProof/>
+        </w:rPr>
+        <w:lastRenderedPageBreak/>
+        <w:drawing>
+          <wp:anchor distT="0" distB="0" distL="114300" distR="114300" simplePos="0" relativeHeight="251740160" behindDoc="0" locked="0" layoutInCell="1" allowOverlap="1" wp14:anchorId="04108E23" wp14:editId="51E8F309">
+            <wp:simplePos x="0" y="0"/>
+            <wp:positionH relativeFrom="column">
+              <wp:posOffset>4688205</wp:posOffset>
+            </wp:positionH>
+            <wp:positionV relativeFrom="paragraph">
+              <wp:posOffset>-655320</wp:posOffset>
+            </wp:positionV>
+            <wp:extent cx="887095" cy="1083945"/>
+            <wp:effectExtent l="0" t="0" r="1905" b="8255"/>
+            <wp:wrapNone/>
+            <wp:docPr id="68" name="Image 68" descr="Macintosh HD:Users:andre:Downloads:logo-composer-transparent.png"/>
+            <wp:cNvGraphicFramePr>
+              <a:graphicFrameLocks xmlns:a="http://schemas.openxmlformats.org/drawingml/2006/main" noChangeAspect="1"/>
+            </wp:cNvGraphicFramePr>
+            <a:graphic xmlns:a="http://schemas.openxmlformats.org/drawingml/2006/main">
+              <a:graphicData uri="http://schemas.openxmlformats.org/drawingml/2006/picture">
+                <pic:pic xmlns:pic="http://schemas.openxmlformats.org/drawingml/2006/picture">
+                  <pic:nvPicPr>
+                    <pic:cNvPr id="0" name="Picture 4" descr="Macintosh HD:Users:andre:Downloads:logo-composer-transparent.png"/>
+                    <pic:cNvPicPr>
+                      <a:picLocks noChangeAspect="1" noChangeArrowheads="1"/>
+                    </pic:cNvPicPr>
+                  </pic:nvPicPr>
+                  <pic:blipFill>
+                    <a:blip r:embed="rId29" cstate="print">
+                      <a:extLst>
+                        <a:ext uri="{28A0092B-C50C-407E-A947-70E740481C1C}">
+                          <a14:useLocalDpi xmlns:a14="http://schemas.microsoft.com/office/drawing/2010/main"/>
+                        </a:ext>
+                      </a:extLst>
+                    </a:blip>
+                    <a:srcRect/>
+                    <a:stretch>
+                      <a:fillRect/>
+                    </a:stretch>
+                  </pic:blipFill>
+                  <pic:spPr bwMode="auto">
+                    <a:xfrm>
+                      <a:off x="0" y="0"/>
+                      <a:ext cx="887095" cy="1083945"/>
+                    </a:xfrm>
+                    <a:prstGeom prst="rect">
+                      <a:avLst/>
+                    </a:prstGeom>
+                    <a:noFill/>
+                    <a:ln>
+                      <a:noFill/>
+                    </a:ln>
+                  </pic:spPr>
+                </pic:pic>
+              </a:graphicData>
+            </a:graphic>
+            <wp14:sizeRelH relativeFrom="page">
+              <wp14:pctWidth>0</wp14:pctWidth>
+            </wp14:sizeRelH>
+            <wp14:sizeRelV relativeFrom="page">
+              <wp14:pctHeight>0</wp14:pctHeight>
+            </wp14:sizeRelV>
+          </wp:anchor>
+        </w:drawing>
+      </w:r>
+      <w:r>
         <w:t>Installation de Composer</w:t>
       </w:r>
     </w:p>
@@ -4391,7 +4481,7 @@
       <w:pPr>
         <w:pStyle w:val="Titre1"/>
       </w:pPr>
-      <w:bookmarkStart w:id="23" w:name="_Toc352601447"/>
+      <w:bookmarkStart w:id="22" w:name="_Toc352601447"/>
       <w:r>
         <w:t xml:space="preserve">Liens sur </w:t>
       </w:r>
@@ -4401,20 +4491,23 @@
       <w:r>
         <w:t>tutoriaux</w:t>
       </w:r>
+      <w:bookmarkEnd w:id="22"/>
+      <w:r>
+        <w:t xml:space="preserve"> Composer</w:t>
+      </w:r>
+    </w:p>
+    <w:p>
+      <w:pPr>
+        <w:pStyle w:val="Titre2"/>
+      </w:pPr>
+      <w:bookmarkStart w:id="23" w:name="_Toc352601448"/>
+      <w:r>
+        <w:t>Téléchargement et installation :</w:t>
+      </w:r>
       <w:bookmarkEnd w:id="23"/>
     </w:p>
     <w:p>
-      <w:pPr>
-        <w:pStyle w:val="Titre2"/>
-      </w:pPr>
-      <w:bookmarkStart w:id="24" w:name="_Toc352601448"/>
-      <w:r>
-        <w:t>Téléchargement et installation :</w:t>
-      </w:r>
-      <w:bookmarkEnd w:id="24"/>
-    </w:p>
-    <w:p>
-      <w:hyperlink r:id="rId22" w:history="1">
+      <w:hyperlink r:id="rId30" w:history="1">
         <w:r>
           <w:rPr>
             <w:rStyle w:val="Lienhypertexte"/>
@@ -4427,14 +4520,14 @@
       <w:pPr>
         <w:pStyle w:val="Titre2"/>
       </w:pPr>
-      <w:bookmarkStart w:id="25" w:name="_Toc352601449"/>
+      <w:bookmarkStart w:id="24" w:name="_Toc352601449"/>
       <w:r>
         <w:t>Installer composer sous OSX :</w:t>
       </w:r>
-      <w:bookmarkEnd w:id="25"/>
-    </w:p>
-    <w:p>
-      <w:hyperlink r:id="rId23" w:history="1">
+      <w:bookmarkEnd w:id="24"/>
+    </w:p>
+    <w:p>
+      <w:hyperlink r:id="rId31" w:history="1">
         <w:r>
           <w:rPr>
             <w:rStyle w:val="Lienhypertexte"/>
@@ -4447,14 +4540,14 @@
       <w:pPr>
         <w:pStyle w:val="Titre2"/>
       </w:pPr>
-      <w:bookmarkStart w:id="26" w:name="_Toc352601450"/>
+      <w:bookmarkStart w:id="25" w:name="_Toc352601450"/>
       <w:r>
         <w:t>Utilisation de base de composer :</w:t>
       </w:r>
-      <w:bookmarkEnd w:id="26"/>
-    </w:p>
-    <w:p>
-      <w:hyperlink r:id="rId24" w:history="1">
+      <w:bookmarkEnd w:id="25"/>
+    </w:p>
+    <w:p>
+      <w:hyperlink r:id="rId32" w:history="1">
         <w:r>
           <w:rPr>
             <w:rStyle w:val="Lienhypertexte"/>
@@ -4467,19 +4560,11 @@
       <w:pPr>
         <w:pStyle w:val="Titre2"/>
       </w:pPr>
-      <w:bookmarkStart w:id="27" w:name="_Toc352601451"/>
-      <w:r>
-        <w:t xml:space="preserve">Composer et </w:t>
-      </w:r>
-      <w:proofErr w:type="spellStart"/>
-      <w:r>
-        <w:t>phpdoc</w:t>
-      </w:r>
-      <w:proofErr w:type="spellEnd"/>
-      <w:r>
-        <w:t> :</w:t>
-      </w:r>
-      <w:bookmarkEnd w:id="27"/>
+      <w:bookmarkStart w:id="26" w:name="_Toc352601451"/>
+      <w:r>
+        <w:t>Composer et phpdoc :</w:t>
+      </w:r>
+      <w:bookmarkEnd w:id="26"/>
     </w:p>
     <w:p>
       <w:pPr>
@@ -4494,8 +4579,8 @@
           <w:u w:val="single"/>
         </w:rPr>
       </w:pPr>
-      <w:hyperlink r:id="rId25" w:history="1">
-        <w:bookmarkStart w:id="28" w:name="_Toc352601452"/>
+      <w:hyperlink r:id="rId33" w:history="1">
+        <w:bookmarkStart w:id="27" w:name="_Toc352601452"/>
         <w:r>
           <w:rPr>
             <w:rStyle w:val="Lienhypertexte"/>
@@ -4507,90 +4592,42 @@
           </w:rPr>
           <w:t>https://www.youtube.com/watch?v=675O2oDmr2w</w:t>
         </w:r>
-        <w:bookmarkEnd w:id="28"/>
+        <w:bookmarkEnd w:id="27"/>
       </w:hyperlink>
     </w:p>
     <w:p>
       <w:pPr>
         <w:pStyle w:val="Titre2"/>
       </w:pPr>
-      <w:bookmarkStart w:id="29" w:name="_Toc352601453"/>
+      <w:bookmarkStart w:id="28" w:name="_Toc352601453"/>
       <w:r>
         <w:t>Explication de l’arborescence faite pour le projet</w:t>
       </w:r>
+      <w:bookmarkEnd w:id="28"/>
+    </w:p>
+    <w:p>
+      <w:r>
+        <w:t>Un répertoire nommé « Repo_PHP_projet_final » a été créé comme dossier de départ, également pour</w:t>
+      </w:r>
+      <w:r>
+        <w:t xml:space="preserve"> Git. À l’intérieur de celui-ci, un répertoire « localhost » qui contient les fichiers php et qui seront, une publiés sur le site de l’hébergeur. Au même niveau que « localhost », se trouve un répertoire « Documentation » qui contient la documentation du projet et un répertoire « DB » qui contient les fichiers de configuration des base de données et tables nécessaires pour notre projet. Nous allons installer composer à ce même niveau, afin d’éviter que ses fichiers soient dans « localhost », ce qui évitera de devoir faire un tri dans « localhost » à chaque fois que nous publieront sur le site de l’hébergeur.</w:t>
+      </w:r>
+    </w:p>
+    <w:p>
+      <w:pPr>
+        <w:pStyle w:val="Titre1"/>
+      </w:pPr>
+      <w:bookmarkStart w:id="29" w:name="_Toc352601454"/>
+      <w:r>
+        <w:t>Téléchargement des sources</w:t>
+      </w:r>
       <w:bookmarkEnd w:id="29"/>
     </w:p>
     <w:p>
       <w:r>
-        <w:t>Un répertoire nommé « </w:t>
-      </w:r>
-      <w:proofErr w:type="spellStart"/>
-      <w:r>
-        <w:t>Repo_PHP_projet_final</w:t>
-      </w:r>
-      <w:proofErr w:type="spellEnd"/>
-      <w:r>
-        <w:t> » a été créé comme dossier de départ, également pour</w:t>
-      </w:r>
-      <w:r>
-        <w:t xml:space="preserve"> Git. À l’intérieur de celui-ci, un répertoire « </w:t>
-      </w:r>
-      <w:proofErr w:type="spellStart"/>
-      <w:r>
-        <w:t>localhost</w:t>
-      </w:r>
-      <w:proofErr w:type="spellEnd"/>
-      <w:r>
-        <w:t xml:space="preserve"> » qui contient les fichiers </w:t>
-      </w:r>
-      <w:proofErr w:type="spellStart"/>
-      <w:r>
-        <w:t>php</w:t>
-      </w:r>
-      <w:proofErr w:type="spellEnd"/>
-      <w:r>
-        <w:t xml:space="preserve"> et qui seront, une publiés sur le site de l’hébergeur. Au même niveau que « </w:t>
-      </w:r>
-      <w:proofErr w:type="spellStart"/>
-      <w:r>
-        <w:t>localhost</w:t>
-      </w:r>
-      <w:proofErr w:type="spellEnd"/>
-      <w:r>
-        <w:t> », se trouve un répertoire « Documentation » qui contient la documentation du projet et un répertoire « DB » qui contient les fichiers de configuration des base de données et tables nécessaires pour notre projet. Nous allons installer composer à ce même niveau, afin d’éviter que ses fichiers soient dans « </w:t>
-      </w:r>
-      <w:proofErr w:type="spellStart"/>
-      <w:r>
-        <w:t>localhost</w:t>
-      </w:r>
-      <w:proofErr w:type="spellEnd"/>
-      <w:r>
-        <w:t> », ce qui évitera de devoir faire un tri dans « </w:t>
-      </w:r>
-      <w:proofErr w:type="spellStart"/>
-      <w:r>
-        <w:t>localhost</w:t>
-      </w:r>
-      <w:proofErr w:type="spellEnd"/>
-      <w:r>
-        <w:t> » à chaque fois que nous publieront sur le site de l’hébergeur.</w:t>
-      </w:r>
-    </w:p>
-    <w:p>
-      <w:pPr>
-        <w:pStyle w:val="Titre1"/>
-      </w:pPr>
-      <w:bookmarkStart w:id="30" w:name="_Toc352601454"/>
-      <w:r>
-        <w:t>Téléchargement des sources</w:t>
-      </w:r>
-      <w:bookmarkEnd w:id="30"/>
-    </w:p>
-    <w:p>
-      <w:r>
         <w:t xml:space="preserve">Se rendre sur le site </w:t>
       </w:r>
-      <w:hyperlink r:id="rId26" w:history="1">
+      <w:hyperlink r:id="rId34" w:history="1">
         <w:r>
           <w:rPr>
             <w:rStyle w:val="Lienhypertexte"/>
@@ -4599,38 +4636,22 @@
         </w:r>
       </w:hyperlink>
       <w:r>
-        <w:t>, puis sur la page « </w:t>
-      </w:r>
-      <w:proofErr w:type="spellStart"/>
-      <w:r>
-        <w:t>Download</w:t>
-      </w:r>
-      <w:proofErr w:type="spellEnd"/>
-      <w:r>
-        <w:t> »</w:t>
+        <w:t>, puis sur la page « Download »</w:t>
       </w:r>
     </w:p>
     <w:p>
       <w:pPr>
         <w:pStyle w:val="Titre1"/>
       </w:pPr>
-      <w:bookmarkStart w:id="31" w:name="_Toc352601455"/>
+      <w:bookmarkStart w:id="30" w:name="_Toc352601455"/>
       <w:r>
         <w:t>Installation sur Mac</w:t>
       </w:r>
-      <w:bookmarkEnd w:id="31"/>
-    </w:p>
-    <w:p>
-      <w:r>
-        <w:t>Suivre l’explication de la page « </w:t>
-      </w:r>
-      <w:proofErr w:type="spellStart"/>
-      <w:r>
-        <w:t>Download</w:t>
-      </w:r>
-      <w:proofErr w:type="spellEnd"/>
-      <w:r>
-        <w:t> » :</w:t>
+      <w:bookmarkEnd w:id="30"/>
+    </w:p>
+    <w:p>
+      <w:r>
+        <w:t>Suivre l’explication de la page « Download » :</w:t>
       </w:r>
     </w:p>
     <w:p>
@@ -4645,15 +4666,7 @@
         <w:t>dans le T</w:t>
       </w:r>
       <w:r>
-        <w:t>erminal, se placer dans le répertoire « </w:t>
-      </w:r>
-      <w:proofErr w:type="spellStart"/>
-      <w:r>
-        <w:t>Repo_PHP_projet_final</w:t>
-      </w:r>
-      <w:proofErr w:type="spellEnd"/>
-      <w:r>
-        <w:t> »</w:t>
+        <w:t>erminal, se placer dans le répertoire « Repo_PHP_projet_final »</w:t>
       </w:r>
     </w:p>
     <w:p>
@@ -4665,15 +4678,7 @@
         </w:numPr>
       </w:pPr>
       <w:r>
-        <w:t>depuis la page « </w:t>
-      </w:r>
-      <w:proofErr w:type="spellStart"/>
-      <w:r>
-        <w:t>Download</w:t>
-      </w:r>
-      <w:proofErr w:type="spellEnd"/>
-      <w:r>
-        <w:t> » de composer, copier les commandes suivantes et les coller dans le Terminal</w:t>
+        <w:t>depuis la page « Download » de composer, copier les commandes suivantes et les coller dans le Terminal</w:t>
       </w:r>
     </w:p>
     <w:p>
@@ -4683,384 +4688,63 @@
           <w:highlight w:val="lightGray"/>
         </w:rPr>
       </w:pPr>
-      <w:proofErr w:type="spellStart"/>
       <w:r>
         <w:rPr>
           <w:i/>
           <w:highlight w:val="lightGray"/>
         </w:rPr>
-        <w:t>php</w:t>
-      </w:r>
-      <w:proofErr w:type="spellEnd"/>
-      <w:r>
+        <w:t>php -r "copy('https://getcomposer.org/installer', 'composer-setup.php');"</w:t>
+      </w:r>
+    </w:p>
+    <w:p>
+      <w:pPr>
+        <w:ind w:left="142" w:hanging="142"/>
         <w:rPr>
           <w:i/>
           <w:highlight w:val="lightGray"/>
         </w:rPr>
-        <w:t xml:space="preserve"> -r "</w:t>
-      </w:r>
-      <w:proofErr w:type="gramStart"/>
+      </w:pPr>
       <w:r>
         <w:rPr>
           <w:i/>
           <w:highlight w:val="lightGray"/>
         </w:rPr>
-        <w:t>copy(</w:t>
-      </w:r>
-      <w:proofErr w:type="gramEnd"/>
-      <w:r>
+        <w:t>php -r "if (hash_file('SHA384', 'composer-setup.php') === '669656bab3166a7aff8a7506b8cb2d1c292f042046c5a994c43155c0be6190fa0355160742ab2e1c88d40d5be660b410') { echo 'Installer verified'; } else { echo 'Installer corrupt'; unlink('composer-setup.php'); } echo PHP_EOL;"</w:t>
+      </w:r>
+    </w:p>
+    <w:p>
+      <w:pPr>
         <w:rPr>
           <w:i/>
           <w:highlight w:val="lightGray"/>
         </w:rPr>
-        <w:t>'</w:t>
-      </w:r>
-      <w:proofErr w:type="spellStart"/>
+      </w:pPr>
       <w:r>
         <w:rPr>
           <w:i/>
           <w:highlight w:val="lightGray"/>
         </w:rPr>
-        <w:t>https</w:t>
-      </w:r>
-      <w:proofErr w:type="spellEnd"/>
+        <w:t>php composer-setup.php</w:t>
+      </w:r>
+    </w:p>
+    <w:p>
+      <w:pPr>
+        <w:rPr>
+          <w:i/>
+        </w:rPr>
+      </w:pPr>
       <w:r>
         <w:rPr>
           <w:i/>
           <w:highlight w:val="lightGray"/>
         </w:rPr>
-        <w:t>://getcomposer.org/installer', 'composer-</w:t>
-      </w:r>
-      <w:proofErr w:type="spellStart"/>
-      <w:r>
-        <w:rPr>
-          <w:i/>
-          <w:highlight w:val="lightGray"/>
-        </w:rPr>
-        <w:t>setup.php</w:t>
-      </w:r>
-      <w:proofErr w:type="spellEnd"/>
-      <w:r>
-        <w:rPr>
-          <w:i/>
-          <w:highlight w:val="lightGray"/>
-        </w:rPr>
-        <w:t>');"</w:t>
-      </w:r>
-    </w:p>
-    <w:p>
-      <w:pPr>
-        <w:ind w:left="142" w:hanging="142"/>
-        <w:rPr>
-          <w:i/>
-          <w:highlight w:val="lightGray"/>
-        </w:rPr>
-      </w:pPr>
-      <w:proofErr w:type="spellStart"/>
-      <w:r>
-        <w:rPr>
-          <w:i/>
-          <w:highlight w:val="lightGray"/>
-        </w:rPr>
-        <w:t>php</w:t>
-      </w:r>
-      <w:proofErr w:type="spellEnd"/>
-      <w:r>
-        <w:rPr>
-          <w:i/>
-          <w:highlight w:val="lightGray"/>
-        </w:rPr>
-        <w:t xml:space="preserve"> -r "if (</w:t>
-      </w:r>
-      <w:proofErr w:type="spellStart"/>
-      <w:r>
-        <w:rPr>
-          <w:i/>
-          <w:highlight w:val="lightGray"/>
-        </w:rPr>
-        <w:t>hash_</w:t>
-      </w:r>
-      <w:proofErr w:type="gramStart"/>
-      <w:r>
-        <w:rPr>
-          <w:i/>
-          <w:highlight w:val="lightGray"/>
-        </w:rPr>
-        <w:t>file</w:t>
-      </w:r>
-      <w:proofErr w:type="spellEnd"/>
-      <w:r>
-        <w:rPr>
-          <w:i/>
-          <w:highlight w:val="lightGray"/>
-        </w:rPr>
-        <w:t>(</w:t>
-      </w:r>
-      <w:proofErr w:type="gramEnd"/>
-      <w:r>
-        <w:rPr>
-          <w:i/>
-          <w:highlight w:val="lightGray"/>
-        </w:rPr>
-        <w:t>'SHA384', 'composer-</w:t>
-      </w:r>
-      <w:proofErr w:type="spellStart"/>
-      <w:r>
-        <w:rPr>
-          <w:i/>
-          <w:highlight w:val="lightGray"/>
-        </w:rPr>
-        <w:t>setup.php</w:t>
-      </w:r>
-      <w:proofErr w:type="spellEnd"/>
-      <w:r>
-        <w:rPr>
-          <w:i/>
-          <w:highlight w:val="lightGray"/>
-        </w:rPr>
-        <w:t xml:space="preserve">') === '669656bab3166a7aff8a7506b8cb2d1c292f042046c5a994c43155c0be6190fa0355160742ab2e1c88d40d5be660b410') { </w:t>
-      </w:r>
-      <w:proofErr w:type="spellStart"/>
-      <w:r>
-        <w:rPr>
-          <w:i/>
-          <w:highlight w:val="lightGray"/>
-        </w:rPr>
-        <w:t>echo</w:t>
-      </w:r>
-      <w:proofErr w:type="spellEnd"/>
-      <w:r>
-        <w:rPr>
-          <w:i/>
-          <w:highlight w:val="lightGray"/>
-        </w:rPr>
-        <w:t xml:space="preserve"> 'Installer </w:t>
-      </w:r>
-      <w:proofErr w:type="spellStart"/>
-      <w:r>
-        <w:rPr>
-          <w:i/>
-          <w:highlight w:val="lightGray"/>
-        </w:rPr>
-        <w:t>verified</w:t>
-      </w:r>
-      <w:proofErr w:type="spellEnd"/>
-      <w:r>
-        <w:rPr>
-          <w:i/>
-          <w:highlight w:val="lightGray"/>
-        </w:rPr>
-        <w:t xml:space="preserve">'; } </w:t>
-      </w:r>
-      <w:proofErr w:type="spellStart"/>
-      <w:r>
-        <w:rPr>
-          <w:i/>
-          <w:highlight w:val="lightGray"/>
-        </w:rPr>
-        <w:t>else</w:t>
-      </w:r>
-      <w:proofErr w:type="spellEnd"/>
-      <w:r>
-        <w:rPr>
-          <w:i/>
-          <w:highlight w:val="lightGray"/>
-        </w:rPr>
-        <w:t xml:space="preserve"> { </w:t>
-      </w:r>
-      <w:proofErr w:type="spellStart"/>
-      <w:r>
-        <w:rPr>
-          <w:i/>
-          <w:highlight w:val="lightGray"/>
-        </w:rPr>
-        <w:t>echo</w:t>
-      </w:r>
-      <w:proofErr w:type="spellEnd"/>
-      <w:r>
-        <w:rPr>
-          <w:i/>
-          <w:highlight w:val="lightGray"/>
-        </w:rPr>
-        <w:t xml:space="preserve"> 'Installer </w:t>
-      </w:r>
-      <w:proofErr w:type="spellStart"/>
-      <w:r>
-        <w:rPr>
-          <w:i/>
-          <w:highlight w:val="lightGray"/>
-        </w:rPr>
-        <w:t>corrupt</w:t>
-      </w:r>
-      <w:proofErr w:type="spellEnd"/>
-      <w:r>
-        <w:rPr>
-          <w:i/>
-          <w:highlight w:val="lightGray"/>
-        </w:rPr>
-        <w:t xml:space="preserve">'; </w:t>
-      </w:r>
-      <w:proofErr w:type="spellStart"/>
-      <w:r>
-        <w:rPr>
-          <w:i/>
-          <w:highlight w:val="lightGray"/>
-        </w:rPr>
-        <w:t>unlink</w:t>
-      </w:r>
-      <w:proofErr w:type="spellEnd"/>
-      <w:r>
-        <w:rPr>
-          <w:i/>
-          <w:highlight w:val="lightGray"/>
-        </w:rPr>
-        <w:t>('composer-</w:t>
-      </w:r>
-      <w:proofErr w:type="spellStart"/>
-      <w:r>
-        <w:rPr>
-          <w:i/>
-          <w:highlight w:val="lightGray"/>
-        </w:rPr>
-        <w:t>setup.php</w:t>
-      </w:r>
-      <w:proofErr w:type="spellEnd"/>
-      <w:r>
-        <w:rPr>
-          <w:i/>
-          <w:highlight w:val="lightGray"/>
-        </w:rPr>
-        <w:t xml:space="preserve">'); } </w:t>
-      </w:r>
-      <w:proofErr w:type="spellStart"/>
-      <w:r>
-        <w:rPr>
-          <w:i/>
-          <w:highlight w:val="lightGray"/>
-        </w:rPr>
-        <w:t>echo</w:t>
-      </w:r>
-      <w:proofErr w:type="spellEnd"/>
-      <w:r>
-        <w:rPr>
-          <w:i/>
-          <w:highlight w:val="lightGray"/>
-        </w:rPr>
-        <w:t xml:space="preserve"> PHP_EOL;"</w:t>
-      </w:r>
-    </w:p>
-    <w:p>
-      <w:pPr>
-        <w:rPr>
-          <w:i/>
-          <w:highlight w:val="lightGray"/>
-        </w:rPr>
-      </w:pPr>
-      <w:proofErr w:type="spellStart"/>
-      <w:proofErr w:type="gramStart"/>
-      <w:r>
-        <w:rPr>
-          <w:i/>
-          <w:highlight w:val="lightGray"/>
-        </w:rPr>
-        <w:t>php</w:t>
-      </w:r>
-      <w:proofErr w:type="spellEnd"/>
-      <w:proofErr w:type="gramEnd"/>
-      <w:r>
-        <w:rPr>
-          <w:i/>
-          <w:highlight w:val="lightGray"/>
-        </w:rPr>
-        <w:t xml:space="preserve"> composer-</w:t>
-      </w:r>
-      <w:proofErr w:type="spellStart"/>
-      <w:r>
-        <w:rPr>
-          <w:i/>
-          <w:highlight w:val="lightGray"/>
-        </w:rPr>
-        <w:t>setup.php</w:t>
-      </w:r>
-      <w:proofErr w:type="spellEnd"/>
-    </w:p>
-    <w:p>
-      <w:pPr>
-        <w:rPr>
-          <w:i/>
-        </w:rPr>
-      </w:pPr>
-      <w:proofErr w:type="spellStart"/>
-      <w:proofErr w:type="gramStart"/>
-      <w:r>
-        <w:rPr>
-          <w:i/>
-          <w:highlight w:val="lightGray"/>
-        </w:rPr>
-        <w:t>php</w:t>
-      </w:r>
-      <w:proofErr w:type="spellEnd"/>
-      <w:proofErr w:type="gramEnd"/>
-      <w:r>
-        <w:rPr>
-          <w:i/>
-          <w:highlight w:val="lightGray"/>
-        </w:rPr>
-        <w:t xml:space="preserve"> -r "</w:t>
-      </w:r>
-      <w:proofErr w:type="spellStart"/>
-      <w:r>
-        <w:rPr>
-          <w:i/>
-          <w:highlight w:val="lightGray"/>
-        </w:rPr>
-        <w:t>unlink</w:t>
-      </w:r>
-      <w:proofErr w:type="spellEnd"/>
-      <w:r>
-        <w:rPr>
-          <w:i/>
-          <w:highlight w:val="lightGray"/>
-        </w:rPr>
-        <w:t>('composer-</w:t>
-      </w:r>
-      <w:proofErr w:type="spellStart"/>
-      <w:r>
-        <w:rPr>
-          <w:i/>
-          <w:highlight w:val="lightGray"/>
-        </w:rPr>
-        <w:t>setup.php</w:t>
-      </w:r>
-      <w:proofErr w:type="spellEnd"/>
-      <w:r>
-        <w:rPr>
-          <w:i/>
-          <w:highlight w:val="lightGray"/>
-        </w:rPr>
-        <w:t>');"</w:t>
+        <w:t>php -r "unlink('composer-setup.php');"</w:t>
       </w:r>
     </w:p>
     <w:p/>
     <w:p>
       <w:r>
-        <w:t>Un fichier « </w:t>
-      </w:r>
-      <w:proofErr w:type="spellStart"/>
-      <w:r>
-        <w:t>composer.phar</w:t>
-      </w:r>
-      <w:proofErr w:type="spellEnd"/>
-      <w:r>
-        <w:t> » a été créé dans le répertoire « </w:t>
-      </w:r>
-      <w:proofErr w:type="spellStart"/>
-      <w:r>
-        <w:t>Repo_PHP_projet_final</w:t>
-      </w:r>
-      <w:proofErr w:type="spellEnd"/>
-      <w:r>
-        <w:t> ».</w:t>
+        <w:t>Un fichier « composer.phar » a été créé dans le répertoire « Repo_PHP_projet_final ».</w:t>
       </w:r>
     </w:p>
     <w:p>
@@ -5083,44 +4767,102 @@
         <w:pStyle w:val="Titre"/>
       </w:pPr>
       <w:r>
-        <w:t xml:space="preserve">Installation de </w:t>
-      </w:r>
-      <w:proofErr w:type="spellStart"/>
-      <w:r>
-        <w:t>phpdoc</w:t>
-      </w:r>
-      <w:proofErr w:type="spellEnd"/>
+        <w:rPr>
+          <w:noProof/>
+        </w:rPr>
+        <w:lastRenderedPageBreak/>
+        <w:drawing>
+          <wp:anchor distT="0" distB="0" distL="114300" distR="114300" simplePos="0" relativeHeight="251742208" behindDoc="0" locked="0" layoutInCell="1" allowOverlap="1" wp14:anchorId="5AAA6BB8" wp14:editId="51A4DF7C">
+            <wp:simplePos x="0" y="0"/>
+            <wp:positionH relativeFrom="column">
+              <wp:posOffset>4876800</wp:posOffset>
+            </wp:positionH>
+            <wp:positionV relativeFrom="paragraph">
+              <wp:posOffset>-444500</wp:posOffset>
+            </wp:positionV>
+            <wp:extent cx="692785" cy="826770"/>
+            <wp:effectExtent l="0" t="0" r="0" b="11430"/>
+            <wp:wrapNone/>
+            <wp:docPr id="69" name="Image 69" descr="Macintosh HD:Users:andre:Downloads:logo2.png"/>
+            <wp:cNvGraphicFramePr>
+              <a:graphicFrameLocks xmlns:a="http://schemas.openxmlformats.org/drawingml/2006/main" noChangeAspect="1"/>
+            </wp:cNvGraphicFramePr>
+            <a:graphic xmlns:a="http://schemas.openxmlformats.org/drawingml/2006/main">
+              <a:graphicData uri="http://schemas.openxmlformats.org/drawingml/2006/picture">
+                <pic:pic xmlns:pic="http://schemas.openxmlformats.org/drawingml/2006/picture">
+                  <pic:nvPicPr>
+                    <pic:cNvPr id="0" name="Picture 5" descr="Macintosh HD:Users:andre:Downloads:logo2.png"/>
+                    <pic:cNvPicPr>
+                      <a:picLocks noChangeAspect="1" noChangeArrowheads="1"/>
+                    </pic:cNvPicPr>
+                  </pic:nvPicPr>
+                  <pic:blipFill>
+                    <a:blip r:embed="rId35" cstate="print">
+                      <a:extLst>
+                        <a:ext uri="{28A0092B-C50C-407E-A947-70E740481C1C}">
+                          <a14:useLocalDpi xmlns:a14="http://schemas.microsoft.com/office/drawing/2010/main"/>
+                        </a:ext>
+                      </a:extLst>
+                    </a:blip>
+                    <a:srcRect/>
+                    <a:stretch>
+                      <a:fillRect/>
+                    </a:stretch>
+                  </pic:blipFill>
+                  <pic:spPr bwMode="auto">
+                    <a:xfrm>
+                      <a:off x="0" y="0"/>
+                      <a:ext cx="692785" cy="826770"/>
+                    </a:xfrm>
+                    <a:prstGeom prst="rect">
+                      <a:avLst/>
+                    </a:prstGeom>
+                    <a:noFill/>
+                    <a:ln>
+                      <a:noFill/>
+                    </a:ln>
+                  </pic:spPr>
+                </pic:pic>
+              </a:graphicData>
+            </a:graphic>
+            <wp14:sizeRelH relativeFrom="page">
+              <wp14:pctWidth>0</wp14:pctWidth>
+            </wp14:sizeRelH>
+            <wp14:sizeRelV relativeFrom="page">
+              <wp14:pctHeight>0</wp14:pctHeight>
+            </wp14:sizeRelV>
+          </wp:anchor>
+        </w:drawing>
+      </w:r>
+      <w:r>
+        <w:t>Installation de phpdoc</w:t>
+      </w:r>
     </w:p>
     <w:p>
       <w:pPr>
         <w:pStyle w:val="Titre1"/>
       </w:pPr>
-      <w:bookmarkStart w:id="32" w:name="_Toc352601456"/>
+      <w:bookmarkStart w:id="31" w:name="_Toc352601456"/>
       <w:r>
         <w:t>Liens sur explications et tutoriaux</w:t>
       </w:r>
+      <w:bookmarkEnd w:id="31"/>
+      <w:r>
+        <w:t xml:space="preserve"> phpdoc</w:t>
+      </w:r>
+    </w:p>
+    <w:p>
+      <w:pPr>
+        <w:pStyle w:val="Titre2"/>
+      </w:pPr>
+      <w:bookmarkStart w:id="32" w:name="_Toc352601457"/>
+      <w:r>
+        <w:t>Installer phpdoc :</w:t>
+      </w:r>
       <w:bookmarkEnd w:id="32"/>
     </w:p>
     <w:p>
-      <w:pPr>
-        <w:pStyle w:val="Titre2"/>
-      </w:pPr>
-      <w:bookmarkStart w:id="33" w:name="_Toc352601457"/>
-      <w:r>
-        <w:t xml:space="preserve">Installer </w:t>
-      </w:r>
-      <w:proofErr w:type="spellStart"/>
-      <w:r>
-        <w:t>phpdoc</w:t>
-      </w:r>
-      <w:proofErr w:type="spellEnd"/>
-      <w:r>
-        <w:t> :</w:t>
-      </w:r>
-      <w:bookmarkEnd w:id="33"/>
-    </w:p>
-    <w:p>
-      <w:hyperlink r:id="rId27" w:history="1">
+      <w:hyperlink r:id="rId36" w:history="1">
         <w:r>
           <w:rPr>
             <w:rStyle w:val="Lienhypertexte"/>
@@ -5133,19 +4875,11 @@
       <w:pPr>
         <w:pStyle w:val="Titre2"/>
       </w:pPr>
-      <w:bookmarkStart w:id="34" w:name="_Toc352601458"/>
-      <w:r>
-        <w:t xml:space="preserve">Running </w:t>
-      </w:r>
-      <w:proofErr w:type="spellStart"/>
-      <w:r>
-        <w:t>phpdocumentor</w:t>
-      </w:r>
-      <w:proofErr w:type="spellEnd"/>
-      <w:r>
-        <w:t> :</w:t>
-      </w:r>
-      <w:bookmarkEnd w:id="34"/>
+      <w:bookmarkStart w:id="33" w:name="_Toc352601458"/>
+      <w:r>
+        <w:t>Running phpdocumentor :</w:t>
+      </w:r>
+      <w:bookmarkEnd w:id="33"/>
     </w:p>
     <w:p>
       <w:pPr>
@@ -5153,7 +4887,7 @@
           <w:rStyle w:val="Lienhypertexte"/>
         </w:rPr>
       </w:pPr>
-      <w:hyperlink r:id="rId28" w:history="1">
+      <w:hyperlink r:id="rId37" w:history="1">
         <w:r>
           <w:rPr>
             <w:rStyle w:val="Lienhypertexte"/>
@@ -5171,29 +4905,19 @@
           <w:u w:val="none"/>
         </w:rPr>
       </w:pPr>
-      <w:bookmarkStart w:id="35" w:name="_Toc352601459"/>
+      <w:bookmarkStart w:id="34" w:name="_Toc352601459"/>
       <w:r>
         <w:rPr>
           <w:rStyle w:val="Lienhypertexte"/>
           <w:color w:val="4F81BD" w:themeColor="accent1"/>
           <w:u w:val="none"/>
         </w:rPr>
-        <w:t xml:space="preserve">Emplois de </w:t>
-      </w:r>
-      <w:proofErr w:type="spellStart"/>
-      <w:r>
-        <w:rPr>
-          <w:rStyle w:val="Lienhypertexte"/>
-          <w:color w:val="4F81BD" w:themeColor="accent1"/>
-          <w:u w:val="none"/>
-        </w:rPr>
-        <w:t>phpdoc</w:t>
-      </w:r>
-      <w:bookmarkEnd w:id="35"/>
-      <w:proofErr w:type="spellEnd"/>
-    </w:p>
-    <w:p>
-      <w:hyperlink r:id="rId29" w:history="1">
+        <w:t>Emplois de phpdoc</w:t>
+      </w:r>
+      <w:bookmarkEnd w:id="34"/>
+    </w:p>
+    <w:p>
+      <w:hyperlink r:id="rId38" w:history="1">
         <w:r>
           <w:rPr>
             <w:rStyle w:val="Lienhypertexte"/>
@@ -5206,25 +4930,20 @@
       <w:pPr>
         <w:pStyle w:val="Titre1"/>
       </w:pPr>
-      <w:bookmarkStart w:id="36" w:name="_Toc352601460"/>
+      <w:bookmarkStart w:id="35" w:name="_Toc352601460"/>
       <w:r>
         <w:t>Téléchargement des sources</w:t>
       </w:r>
-      <w:bookmarkEnd w:id="36"/>
+      <w:bookmarkEnd w:id="35"/>
     </w:p>
     <w:p>
       <w:r>
         <w:t xml:space="preserve">Il y a plusieurs façons d’installer </w:t>
       </w:r>
-      <w:proofErr w:type="spellStart"/>
-      <w:r>
-        <w:t>phpdoc</w:t>
-      </w:r>
-      <w:proofErr w:type="spellEnd"/>
-      <w:r>
-        <w:t xml:space="preserve"> expliquées sur le site </w:t>
-      </w:r>
-      <w:hyperlink r:id="rId30" w:history="1">
+      <w:r>
+        <w:t xml:space="preserve">phpdoc expliquées sur le site </w:t>
+      </w:r>
+      <w:hyperlink r:id="rId39" w:history="1">
         <w:r>
           <w:rPr>
             <w:rStyle w:val="Lienhypertexte"/>
@@ -5236,47 +4955,7 @@
     <w:p/>
     <w:p>
       <w:r>
-        <w:t xml:space="preserve">Nous allons installer </w:t>
-      </w:r>
-      <w:proofErr w:type="spellStart"/>
-      <w:r>
-        <w:t>phpdoc</w:t>
-      </w:r>
-      <w:proofErr w:type="spellEnd"/>
-      <w:r>
-        <w:t xml:space="preserve"> au moyen de composer. Si nous n’avons encore jamais lancé composer, nous ne trouvons que le fichier « </w:t>
-      </w:r>
-      <w:proofErr w:type="spellStart"/>
-      <w:r>
-        <w:t>composer.phar</w:t>
-      </w:r>
-      <w:proofErr w:type="spellEnd"/>
-      <w:r>
-        <w:t> » dans le répertoire « </w:t>
-      </w:r>
-      <w:proofErr w:type="spellStart"/>
-      <w:r>
-        <w:t>Repo_PHP_projet_final</w:t>
-      </w:r>
-      <w:proofErr w:type="spellEnd"/>
-      <w:r>
-        <w:t> » et il nous manque le fichier « </w:t>
-      </w:r>
-      <w:proofErr w:type="spellStart"/>
-      <w:r>
-        <w:t>composer.json</w:t>
-      </w:r>
-      <w:proofErr w:type="spellEnd"/>
-      <w:r>
-        <w:t> ». Il faut donc créer un fichier « </w:t>
-      </w:r>
-      <w:proofErr w:type="spellStart"/>
-      <w:r>
-        <w:t>composer.json</w:t>
-      </w:r>
-      <w:proofErr w:type="spellEnd"/>
-      <w:r>
-        <w:t> » contenant le code minimal suivant :</w:t>
+        <w:t>Nous allons installer phpdoc au moyen de composer. Si nous n’avons encore jamais lancé composer, nous ne trouvons que le fichier « composer.phar » dans le répertoire « Repo_PHP_projet_final » et il nous manque le fichier « composer.json ». Il faut donc créer un fichier « composer.json » contenant le code minimal suivant :</w:t>
       </w:r>
     </w:p>
     <w:p/>
@@ -5307,23 +4986,22 @@
           <w:i/>
           <w:highlight w:val="lightGray"/>
         </w:rPr>
-        <w:t xml:space="preserve">    "</w:t>
-      </w:r>
-      <w:proofErr w:type="spellStart"/>
-      <w:r>
+        <w:t xml:space="preserve">    "require-dev": {</w:t>
+      </w:r>
+    </w:p>
+    <w:p>
+      <w:pPr>
         <w:rPr>
           <w:i/>
           <w:highlight w:val="lightGray"/>
         </w:rPr>
-        <w:t>require-dev</w:t>
-      </w:r>
-      <w:proofErr w:type="spellEnd"/>
+      </w:pPr>
       <w:r>
         <w:rPr>
           <w:i/>
           <w:highlight w:val="lightGray"/>
         </w:rPr>
-        <w:t>": {</w:t>
+        <w:t xml:space="preserve">        "phpdocumentor/phpdocumentor": "2.*"</w:t>
       </w:r>
     </w:p>
     <w:p>
@@ -5338,359 +5016,245 @@
           <w:i/>
           <w:highlight w:val="lightGray"/>
         </w:rPr>
-        <w:t xml:space="preserve">        "</w:t>
-      </w:r>
-      <w:proofErr w:type="spellStart"/>
+        <w:t xml:space="preserve">    }</w:t>
+      </w:r>
+    </w:p>
+    <w:p>
+      <w:pPr>
+        <w:rPr>
+          <w:i/>
+        </w:rPr>
+      </w:pPr>
       <w:r>
         <w:rPr>
           <w:i/>
           <w:highlight w:val="lightGray"/>
         </w:rPr>
-        <w:t>phpdocumentor</w:t>
-      </w:r>
-      <w:proofErr w:type="spellEnd"/>
+        <w:t>}</w:t>
+      </w:r>
+    </w:p>
+    <w:p/>
+    <w:p>
+      <w:r>
+        <w:t>Ensuite, lancer l’installation au moyen de la commande suivante :</w:t>
+      </w:r>
+    </w:p>
+    <w:p>
+      <w:r>
+        <w:t xml:space="preserve">Pour Mac </w:t>
+      </w:r>
       <w:r>
         <w:rPr>
           <w:i/>
           <w:highlight w:val="lightGray"/>
         </w:rPr>
-        <w:t>/</w:t>
-      </w:r>
-      <w:proofErr w:type="spellStart"/>
+        <w:t>php composer.phar install</w:t>
+      </w:r>
+    </w:p>
+    <w:p>
+      <w:r>
+        <w:t xml:space="preserve">Pour Windows </w:t>
+      </w:r>
       <w:r>
         <w:rPr>
           <w:i/>
           <w:highlight w:val="lightGray"/>
         </w:rPr>
-        <w:t>phpdocumentor</w:t>
-      </w:r>
-      <w:proofErr w:type="spellEnd"/>
+        <w:t>composer install</w:t>
+      </w:r>
+    </w:p>
+    <w:p/>
+    <w:p>
+      <w:pPr>
+        <w:pStyle w:val="Titre1"/>
+      </w:pPr>
+      <w:bookmarkStart w:id="36" w:name="_Toc352601461"/>
+      <w:r>
+        <w:t>Exécuter phpdoc</w:t>
+      </w:r>
+      <w:bookmarkEnd w:id="36"/>
+    </w:p>
+    <w:p>
+      <w:pPr>
+        <w:pStyle w:val="Titre2"/>
+      </w:pPr>
+      <w:bookmarkStart w:id="37" w:name="_Toc352601462"/>
+      <w:r>
+        <w:t>Exécution sous Mac</w:t>
+      </w:r>
+      <w:bookmarkEnd w:id="37"/>
+    </w:p>
+    <w:p>
+      <w:r>
+        <w:t xml:space="preserve">Dans le Terminal, se rendre dans le répertoire « Repo_PHP_projet_final » et lancer la commande suivante : </w:t>
+      </w:r>
+    </w:p>
+    <w:p>
+      <w:pPr>
+        <w:rPr>
+          <w:i/>
+        </w:rPr>
+      </w:pPr>
       <w:r>
         <w:rPr>
           <w:i/>
           <w:highlight w:val="lightGray"/>
         </w:rPr>
-        <w:t>": "2.*"</w:t>
-      </w:r>
-    </w:p>
-    <w:p>
-      <w:pPr>
+        <w:t>vend</w:t>
+      </w:r>
+      <w:r>
         <w:rPr>
           <w:i/>
           <w:highlight w:val="lightGray"/>
         </w:rPr>
-      </w:pPr>
+        <w:t>or/bin/phpdoc -d localhost/</w:t>
+      </w:r>
       <w:r>
         <w:rPr>
           <w:i/>
           <w:highlight w:val="lightGray"/>
         </w:rPr>
-        <w:t xml:space="preserve">    }</w:t>
-      </w:r>
-    </w:p>
-    <w:p>
-      <w:pPr>
-        <w:rPr>
-          <w:i/>
-        </w:rPr>
-      </w:pPr>
+        <w:t xml:space="preserve"> -t Documentation</w:t>
+      </w:r>
       <w:r>
         <w:rPr>
           <w:i/>
           <w:highlight w:val="lightGray"/>
         </w:rPr>
-        <w:t>}</w:t>
-      </w:r>
-    </w:p>
-    <w:p/>
-    <w:p>
-      <w:r>
-        <w:t>Ensuite, lancer l’installation au moyen de la commande suivante :</w:t>
-      </w:r>
-    </w:p>
-    <w:p>
-      <w:r>
-        <w:t xml:space="preserve">Pour Mac </w:t>
-      </w:r>
-      <w:proofErr w:type="spellStart"/>
+        <w:t>/docphp</w:t>
+      </w:r>
       <w:r>
         <w:rPr>
           <w:i/>
           <w:highlight w:val="lightGray"/>
         </w:rPr>
-        <w:t>php</w:t>
-      </w:r>
-      <w:proofErr w:type="spellEnd"/>
+        <w:t xml:space="preserve"> </w:t>
+      </w:r>
       <w:r>
         <w:rPr>
           <w:i/>
           <w:highlight w:val="lightGray"/>
         </w:rPr>
-        <w:t xml:space="preserve"> </w:t>
-      </w:r>
-      <w:proofErr w:type="spellStart"/>
+        <w:t>--</w:t>
+      </w:r>
       <w:r>
         <w:rPr>
           <w:i/>
           <w:highlight w:val="lightGray"/>
         </w:rPr>
-        <w:t>composer.phar</w:t>
-      </w:r>
-      <w:proofErr w:type="spellEnd"/>
-      <w:r>
-        <w:rPr>
-          <w:i/>
-          <w:highlight w:val="lightGray"/>
-        </w:rPr>
-        <w:t xml:space="preserve"> </w:t>
-      </w:r>
-      <w:proofErr w:type="spellStart"/>
-      <w:r>
-        <w:rPr>
-          <w:i/>
-          <w:highlight w:val="lightGray"/>
-        </w:rPr>
-        <w:t>install</w:t>
-      </w:r>
-      <w:proofErr w:type="spellEnd"/>
-    </w:p>
-    <w:p>
-      <w:r>
-        <w:t xml:space="preserve">Pour Windows </w:t>
-      </w:r>
-      <w:r>
-        <w:rPr>
-          <w:i/>
-          <w:highlight w:val="lightGray"/>
-        </w:rPr>
-        <w:t xml:space="preserve">composer </w:t>
-      </w:r>
-      <w:proofErr w:type="spellStart"/>
-      <w:r>
-        <w:rPr>
-          <w:i/>
-          <w:highlight w:val="lightGray"/>
-        </w:rPr>
-        <w:t>install</w:t>
-      </w:r>
-      <w:proofErr w:type="spellEnd"/>
+        <w:t>ignore «*/html2pdf/*,html2pdf/* »</w:t>
+      </w:r>
     </w:p>
     <w:p/>
     <w:p>
+      <w:r>
+        <w:t>Ceci crée un répertoire docphp dans « Documentation ». Lancer index.htlm pour accéder à la documentation ainsi construite.</w:t>
+      </w:r>
+      <w:r>
+        <w:br w:type="page"/>
+      </w:r>
+    </w:p>
+    <w:p>
+      <w:pPr>
+        <w:pStyle w:val="Titre"/>
+      </w:pPr>
+      <w:r>
+        <w:rPr>
+          <w:noProof/>
+        </w:rPr>
+        <w:lastRenderedPageBreak/>
+        <w:drawing>
+          <wp:anchor distT="0" distB="0" distL="114300" distR="114300" simplePos="0" relativeHeight="251743232" behindDoc="0" locked="0" layoutInCell="1" allowOverlap="1" wp14:anchorId="652D3676" wp14:editId="141AEDEF">
+            <wp:simplePos x="0" y="0"/>
+            <wp:positionH relativeFrom="column">
+              <wp:posOffset>4254289</wp:posOffset>
+            </wp:positionH>
+            <wp:positionV relativeFrom="paragraph">
+              <wp:posOffset>-65828</wp:posOffset>
+            </wp:positionV>
+            <wp:extent cx="1482725" cy="485140"/>
+            <wp:effectExtent l="0" t="0" r="0" b="0"/>
+            <wp:wrapNone/>
+            <wp:docPr id="70" name="Image 70" descr="Macintosh HD:Users:andre:Downloads:html2pdf_logo1_big.jpg"/>
+            <wp:cNvGraphicFramePr>
+              <a:graphicFrameLocks xmlns:a="http://schemas.openxmlformats.org/drawingml/2006/main" noChangeAspect="1"/>
+            </wp:cNvGraphicFramePr>
+            <a:graphic xmlns:a="http://schemas.openxmlformats.org/drawingml/2006/main">
+              <a:graphicData uri="http://schemas.openxmlformats.org/drawingml/2006/picture">
+                <pic:pic xmlns:pic="http://schemas.openxmlformats.org/drawingml/2006/picture">
+                  <pic:nvPicPr>
+                    <pic:cNvPr id="0" name="Picture 6" descr="Macintosh HD:Users:andre:Downloads:html2pdf_logo1_big.jpg"/>
+                    <pic:cNvPicPr>
+                      <a:picLocks noChangeAspect="1" noChangeArrowheads="1"/>
+                    </pic:cNvPicPr>
+                  </pic:nvPicPr>
+                  <pic:blipFill>
+                    <a:blip r:embed="rId40" cstate="print">
+                      <a:extLst>
+                        <a:ext uri="{28A0092B-C50C-407E-A947-70E740481C1C}">
+                          <a14:useLocalDpi xmlns:a14="http://schemas.microsoft.com/office/drawing/2010/main"/>
+                        </a:ext>
+                      </a:extLst>
+                    </a:blip>
+                    <a:srcRect/>
+                    <a:stretch>
+                      <a:fillRect/>
+                    </a:stretch>
+                  </pic:blipFill>
+                  <pic:spPr bwMode="auto">
+                    <a:xfrm>
+                      <a:off x="0" y="0"/>
+                      <a:ext cx="1482725" cy="485140"/>
+                    </a:xfrm>
+                    <a:prstGeom prst="rect">
+                      <a:avLst/>
+                    </a:prstGeom>
+                    <a:noFill/>
+                    <a:ln>
+                      <a:noFill/>
+                    </a:ln>
+                  </pic:spPr>
+                </pic:pic>
+              </a:graphicData>
+            </a:graphic>
+            <wp14:sizeRelH relativeFrom="page">
+              <wp14:pctWidth>0</wp14:pctWidth>
+            </wp14:sizeRelH>
+            <wp14:sizeRelV relativeFrom="page">
+              <wp14:pctHeight>0</wp14:pctHeight>
+            </wp14:sizeRelV>
+          </wp:anchor>
+        </w:drawing>
+      </w:r>
+      <w:r>
+        <w:t>Installation de HTML2PDF</w:t>
+      </w:r>
+    </w:p>
+    <w:p>
       <w:pPr>
         <w:pStyle w:val="Titre1"/>
       </w:pPr>
-      <w:bookmarkStart w:id="37" w:name="_Toc352601461"/>
-      <w:r>
-        <w:t xml:space="preserve">Exécuter </w:t>
-      </w:r>
-      <w:proofErr w:type="spellStart"/>
-      <w:r>
-        <w:t>phpdoc</w:t>
-      </w:r>
-      <w:bookmarkEnd w:id="37"/>
-      <w:proofErr w:type="spellEnd"/>
+      <w:bookmarkStart w:id="38" w:name="_Toc352601463"/>
+      <w:r>
+        <w:t>Liens sur explications et tutoriaux</w:t>
+      </w:r>
+      <w:bookmarkEnd w:id="38"/>
+      <w:r>
+        <w:t xml:space="preserve"> html2pdf</w:t>
+      </w:r>
     </w:p>
     <w:p>
       <w:pPr>
         <w:pStyle w:val="Titre2"/>
       </w:pPr>
-      <w:bookmarkStart w:id="38" w:name="_Toc352601462"/>
-      <w:r>
-        <w:t>Exécution sous Mac</w:t>
-      </w:r>
-      <w:bookmarkEnd w:id="38"/>
-    </w:p>
-    <w:p>
-      <w:r>
-        <w:t>Dans le Terminal, se rendre dans le répertoire « </w:t>
-      </w:r>
-      <w:proofErr w:type="spellStart"/>
-      <w:r>
-        <w:t>Repo_PHP_projet_final</w:t>
-      </w:r>
-      <w:proofErr w:type="spellEnd"/>
-      <w:r>
-        <w:t xml:space="preserve"> » et lancer la commande suivante : </w:t>
-      </w:r>
-    </w:p>
-    <w:p>
-      <w:pPr>
-        <w:rPr>
-          <w:i/>
-        </w:rPr>
-      </w:pPr>
-      <w:proofErr w:type="spellStart"/>
-      <w:r>
-        <w:rPr>
-          <w:i/>
-          <w:highlight w:val="lightGray"/>
-        </w:rPr>
-        <w:t>vend</w:t>
-      </w:r>
-      <w:r>
-        <w:rPr>
-          <w:i/>
-          <w:highlight w:val="lightGray"/>
-        </w:rPr>
-        <w:t>or</w:t>
-      </w:r>
-      <w:proofErr w:type="spellEnd"/>
-      <w:r>
-        <w:rPr>
-          <w:i/>
-          <w:highlight w:val="lightGray"/>
-        </w:rPr>
-        <w:t>/bin/</w:t>
-      </w:r>
-      <w:proofErr w:type="spellStart"/>
-      <w:r>
-        <w:rPr>
-          <w:i/>
-          <w:highlight w:val="lightGray"/>
-        </w:rPr>
-        <w:t>phpdoc</w:t>
-      </w:r>
-      <w:proofErr w:type="spellEnd"/>
-      <w:r>
-        <w:rPr>
-          <w:i/>
-          <w:highlight w:val="lightGray"/>
-        </w:rPr>
-        <w:t xml:space="preserve"> -d </w:t>
-      </w:r>
-      <w:proofErr w:type="spellStart"/>
-      <w:r>
-        <w:rPr>
-          <w:i/>
-          <w:highlight w:val="lightGray"/>
-        </w:rPr>
-        <w:t>localhost</w:t>
-      </w:r>
-      <w:proofErr w:type="spellEnd"/>
-      <w:r>
-        <w:rPr>
-          <w:i/>
-          <w:highlight w:val="lightGray"/>
-        </w:rPr>
-        <w:t>/</w:t>
-      </w:r>
-      <w:r>
-        <w:rPr>
-          <w:i/>
-          <w:highlight w:val="lightGray"/>
-        </w:rPr>
-        <w:t xml:space="preserve"> -t Documentation</w:t>
-      </w:r>
-      <w:r>
-        <w:rPr>
-          <w:i/>
-          <w:highlight w:val="lightGray"/>
-        </w:rPr>
-        <w:t>/</w:t>
-      </w:r>
-      <w:proofErr w:type="spellStart"/>
-      <w:r>
-        <w:rPr>
-          <w:i/>
-          <w:highlight w:val="lightGray"/>
-        </w:rPr>
-        <w:t>docphp</w:t>
-      </w:r>
-      <w:proofErr w:type="spellEnd"/>
-      <w:r>
-        <w:rPr>
-          <w:i/>
-          <w:highlight w:val="lightGray"/>
-        </w:rPr>
-        <w:t xml:space="preserve"> </w:t>
-      </w:r>
-      <w:r>
-        <w:rPr>
-          <w:i/>
-          <w:highlight w:val="lightGray"/>
-        </w:rPr>
-        <w:t>--</w:t>
-      </w:r>
-      <w:r>
-        <w:rPr>
-          <w:i/>
-          <w:highlight w:val="lightGray"/>
-        </w:rPr>
-        <w:t>ignore «*/html2pdf/*</w:t>
-      </w:r>
-      <w:proofErr w:type="gramStart"/>
-      <w:r>
-        <w:rPr>
-          <w:i/>
-          <w:highlight w:val="lightGray"/>
-        </w:rPr>
-        <w:t>,html2pdf</w:t>
-      </w:r>
-      <w:proofErr w:type="gramEnd"/>
-      <w:r>
-        <w:rPr>
-          <w:i/>
-          <w:highlight w:val="lightGray"/>
-        </w:rPr>
-        <w:t>/* »</w:t>
-      </w:r>
-    </w:p>
-    <w:p/>
-    <w:p>
-      <w:r>
-        <w:t xml:space="preserve">Ceci crée un répertoire </w:t>
-      </w:r>
-      <w:proofErr w:type="spellStart"/>
-      <w:r>
-        <w:t>docphp</w:t>
-      </w:r>
-      <w:proofErr w:type="spellEnd"/>
-      <w:r>
-        <w:t xml:space="preserve"> dans « Documentation ». Lancer </w:t>
-      </w:r>
-      <w:proofErr w:type="spellStart"/>
-      <w:r>
-        <w:t>index.htlm</w:t>
-      </w:r>
-      <w:proofErr w:type="spellEnd"/>
-      <w:r>
-        <w:t xml:space="preserve"> pour accéder à la documentation ainsi construite.</w:t>
-      </w:r>
-      <w:r>
-        <w:br w:type="page"/>
-      </w:r>
-    </w:p>
-    <w:p>
-      <w:pPr>
-        <w:pStyle w:val="Titre"/>
-      </w:pPr>
-      <w:r>
-        <w:t>Installation de HTML2PDF</w:t>
-      </w:r>
-    </w:p>
-    <w:p>
-      <w:pPr>
-        <w:pStyle w:val="Titre1"/>
-      </w:pPr>
-      <w:bookmarkStart w:id="39" w:name="_Toc352601463"/>
-      <w:r>
-        <w:t>Liens sur explications et tutoriaux</w:t>
+      <w:bookmarkStart w:id="39" w:name="_Toc352601464"/>
+      <w:r>
+        <w:t>Générer un PDF depuis HTML</w:t>
       </w:r>
       <w:bookmarkEnd w:id="39"/>
     </w:p>
     <w:p>
-      <w:pPr>
-        <w:pStyle w:val="Titre2"/>
-      </w:pPr>
-      <w:bookmarkStart w:id="40" w:name="_Toc352601464"/>
-      <w:r>
-        <w:t>Générer un PDF depuis HTML</w:t>
-      </w:r>
-      <w:bookmarkEnd w:id="40"/>
-    </w:p>
-    <w:p>
-      <w:hyperlink r:id="rId31" w:history="1">
+      <w:hyperlink r:id="rId41" w:history="1">
         <w:r>
           <w:rPr>
             <w:rStyle w:val="Lienhypertexte"/>
@@ -5703,17 +5267,17 @@
       <w:pPr>
         <w:pStyle w:val="Titre1"/>
       </w:pPr>
-      <w:bookmarkStart w:id="41" w:name="_Toc352601465"/>
+      <w:bookmarkStart w:id="40" w:name="_Toc352601465"/>
       <w:r>
         <w:t>Téléchargement des sources</w:t>
       </w:r>
-      <w:bookmarkEnd w:id="41"/>
+      <w:bookmarkEnd w:id="40"/>
     </w:p>
     <w:p>
       <w:r>
         <w:t xml:space="preserve">Il y a plusieurs possibilités d’installer HTML2PDF, soit en téléchargeant les sources sur </w:t>
       </w:r>
-      <w:hyperlink r:id="rId32" w:history="1">
+      <w:hyperlink r:id="rId42" w:history="1">
         <w:r>
           <w:rPr>
             <w:rStyle w:val="Lienhypertexte"/>
@@ -5721,15 +5285,10 @@
           <w:t>http://html2pdf.fr</w:t>
         </w:r>
       </w:hyperlink>
-      <w:proofErr w:type="gramStart"/>
-      <w:r>
-        <w:t xml:space="preserve"> ,</w:t>
-      </w:r>
-      <w:proofErr w:type="gramEnd"/>
-      <w:r>
-        <w:t xml:space="preserve"> soit au moyen de composer et </w:t>
-      </w:r>
-      <w:hyperlink r:id="rId33" w:history="1">
+      <w:r>
+        <w:t xml:space="preserve"> , soit au moyen de composer et </w:t>
+      </w:r>
+      <w:hyperlink r:id="rId43" w:history="1">
         <w:r>
           <w:rPr>
             <w:rStyle w:val="Lienhypertexte"/>
@@ -5745,7 +5304,7 @@
       <w:pPr>
         <w:pStyle w:val="Titre2"/>
       </w:pPr>
-      <w:bookmarkStart w:id="42" w:name="_Toc352601466"/>
+      <w:bookmarkStart w:id="41" w:name="_Toc352601466"/>
       <w:r>
         <w:t>Installation sous Mac</w:t>
       </w:r>
@@ -5755,7 +5314,7 @@
       <w:r>
         <w:t> :</w:t>
       </w:r>
-      <w:bookmarkEnd w:id="42"/>
+      <w:bookmarkEnd w:id="41"/>
       <w:r>
         <w:t xml:space="preserve"> </w:t>
       </w:r>
@@ -5772,79 +5331,14 @@
         </w:rPr>
       </w:pPr>
       <w:r>
-        <w:t>Dans le Terminal, aller dans le répertoire « </w:t>
-      </w:r>
-      <w:proofErr w:type="spellStart"/>
-      <w:r>
-        <w:t>Repo_PHP_projet_final</w:t>
-      </w:r>
-      <w:proofErr w:type="spellEnd"/>
-      <w:r>
-        <w:t xml:space="preserve"> » et lancer la commande suivante : </w:t>
-      </w:r>
-      <w:proofErr w:type="spellStart"/>
+        <w:t xml:space="preserve">Dans le Terminal, aller dans le répertoire « Repo_PHP_projet_final » et lancer la commande suivante : </w:t>
+      </w:r>
       <w:r>
         <w:rPr>
           <w:i/>
           <w:highlight w:val="lightGray"/>
         </w:rPr>
-        <w:t>php</w:t>
-      </w:r>
-      <w:proofErr w:type="spellEnd"/>
-      <w:r>
-        <w:rPr>
-          <w:i/>
-          <w:highlight w:val="lightGray"/>
-        </w:rPr>
-        <w:t xml:space="preserve"> </w:t>
-      </w:r>
-      <w:proofErr w:type="spellStart"/>
-      <w:r>
-        <w:rPr>
-          <w:i/>
-          <w:highlight w:val="lightGray"/>
-        </w:rPr>
-        <w:t>composer.phar</w:t>
-      </w:r>
-      <w:proofErr w:type="spellEnd"/>
-      <w:r>
-        <w:rPr>
-          <w:i/>
-          <w:highlight w:val="lightGray"/>
-        </w:rPr>
-        <w:t xml:space="preserve"> </w:t>
-      </w:r>
-      <w:proofErr w:type="spellStart"/>
-      <w:r>
-        <w:rPr>
-          <w:i/>
-          <w:highlight w:val="lightGray"/>
-        </w:rPr>
-        <w:t>require</w:t>
-      </w:r>
-      <w:proofErr w:type="spellEnd"/>
-      <w:r>
-        <w:rPr>
-          <w:i/>
-          <w:highlight w:val="lightGray"/>
-        </w:rPr>
-        <w:t xml:space="preserve"> </w:t>
-      </w:r>
-      <w:proofErr w:type="spellStart"/>
-      <w:r>
-        <w:rPr>
-          <w:i/>
-          <w:highlight w:val="lightGray"/>
-        </w:rPr>
-        <w:t>spipu</w:t>
-      </w:r>
-      <w:proofErr w:type="spellEnd"/>
-      <w:r>
-        <w:rPr>
-          <w:i/>
-          <w:highlight w:val="lightGray"/>
-        </w:rPr>
-        <w:t>/html2pdf</w:t>
+        <w:t>php composer.phar require spipu/html2pdf</w:t>
       </w:r>
     </w:p>
     <w:p>
@@ -5856,32 +5350,14 @@
         </w:numPr>
       </w:pPr>
       <w:r>
-        <w:t xml:space="preserve">Copier le répertoire html2pdf qui vient d’être créé dans </w:t>
-      </w:r>
-      <w:proofErr w:type="spellStart"/>
-      <w:r>
-        <w:t>vendor</w:t>
-      </w:r>
-      <w:proofErr w:type="spellEnd"/>
-      <w:r>
-        <w:t>/</w:t>
-      </w:r>
-      <w:proofErr w:type="spellStart"/>
-      <w:r>
-        <w:t>spipu</w:t>
-      </w:r>
-      <w:proofErr w:type="spellEnd"/>
+        <w:t>Copier le répertoire html2pdf qui vient d’être créé dans vendor/spipu</w:t>
+      </w:r>
       <w:r>
         <w:t xml:space="preserve"> </w:t>
       </w:r>
       <w:r>
-        <w:t xml:space="preserve">et le coller dans </w:t>
-      </w:r>
-      <w:proofErr w:type="spellStart"/>
-      <w:r>
-        <w:t>localhost</w:t>
-      </w:r>
-      <w:proofErr w:type="spellEnd"/>
+        <w:t>et le coller dans localhost</w:t>
+      </w:r>
       <w:r>
         <w:t>.</w:t>
       </w:r>
@@ -5898,73 +5374,25 @@
         <w:t>Depuis le Termina</w:t>
       </w:r>
       <w:r>
-        <w:t xml:space="preserve">l, se rendre dans </w:t>
-      </w:r>
-      <w:proofErr w:type="spellStart"/>
-      <w:r>
-        <w:t>localhost</w:t>
-      </w:r>
-      <w:proofErr w:type="spellEnd"/>
+        <w:t>l, se rendre dans localhost</w:t>
+      </w:r>
       <w:r>
         <w:t xml:space="preserve">/html2pdf et lancer la commande suivante : </w:t>
       </w:r>
-      <w:proofErr w:type="spellStart"/>
-      <w:proofErr w:type="gramStart"/>
       <w:r>
         <w:rPr>
           <w:i/>
           <w:highlight w:val="lightGray"/>
         </w:rPr>
-        <w:t>php</w:t>
-      </w:r>
-      <w:proofErr w:type="spellEnd"/>
+        <w:t>php ../..</w:t>
+      </w:r>
       <w:r>
         <w:rPr>
           <w:i/>
           <w:highlight w:val="lightGray"/>
         </w:rPr>
-        <w:t xml:space="preserve"> ..</w:t>
-      </w:r>
-      <w:proofErr w:type="gramEnd"/>
-      <w:r>
-        <w:rPr>
-          <w:i/>
-          <w:highlight w:val="lightGray"/>
-        </w:rPr>
-        <w:t>/..</w:t>
-      </w:r>
-      <w:r>
-        <w:rPr>
-          <w:i/>
-          <w:highlight w:val="lightGray"/>
-        </w:rPr>
-        <w:t>/</w:t>
-      </w:r>
-      <w:proofErr w:type="spellStart"/>
-      <w:r>
-        <w:rPr>
-          <w:i/>
-          <w:highlight w:val="lightGray"/>
-        </w:rPr>
-        <w:t>composer.phar</w:t>
-      </w:r>
-      <w:proofErr w:type="spellEnd"/>
-      <w:r>
-        <w:rPr>
-          <w:i/>
-          <w:highlight w:val="lightGray"/>
-        </w:rPr>
-        <w:t xml:space="preserve"> </w:t>
-      </w:r>
-      <w:proofErr w:type="spellStart"/>
-      <w:r>
-        <w:rPr>
-          <w:i/>
-          <w:highlight w:val="lightGray"/>
-        </w:rPr>
-        <w:t>install</w:t>
-      </w:r>
-      <w:proofErr w:type="spellEnd"/>
+        <w:t>/composer.phar install</w:t>
+      </w:r>
     </w:p>
     <w:p>
       <w:r>
@@ -5985,71 +5413,7 @@
         <w:ind w:left="708"/>
       </w:pPr>
       <w:r>
-        <w:t xml:space="preserve">* If </w:t>
-      </w:r>
-      <w:proofErr w:type="spellStart"/>
-      <w:r>
-        <w:t>you</w:t>
-      </w:r>
-      <w:proofErr w:type="spellEnd"/>
-      <w:r>
-        <w:t xml:space="preserve"> </w:t>
-      </w:r>
-      <w:proofErr w:type="spellStart"/>
-      <w:r>
-        <w:t>install</w:t>
-      </w:r>
-      <w:proofErr w:type="spellEnd"/>
-      <w:r>
-        <w:t xml:space="preserve"> html2pdf </w:t>
-      </w:r>
-      <w:proofErr w:type="spellStart"/>
-      <w:r>
-        <w:t>without</w:t>
-      </w:r>
-      <w:proofErr w:type="spellEnd"/>
-      <w:r>
-        <w:t xml:space="preserve"> </w:t>
-      </w:r>
-      <w:proofErr w:type="spellStart"/>
-      <w:r>
-        <w:t>using</w:t>
-      </w:r>
-      <w:proofErr w:type="spellEnd"/>
-      <w:r>
-        <w:t xml:space="preserve"> composer, </w:t>
-      </w:r>
-      <w:proofErr w:type="spellStart"/>
-      <w:r>
-        <w:t>it</w:t>
-      </w:r>
-      <w:proofErr w:type="spellEnd"/>
-      <w:r>
-        <w:t xml:space="preserve"> </w:t>
-      </w:r>
-      <w:proofErr w:type="spellStart"/>
-      <w:r>
-        <w:t>will</w:t>
-      </w:r>
-      <w:proofErr w:type="spellEnd"/>
-      <w:r>
-        <w:t xml:space="preserve"> not </w:t>
-      </w:r>
-      <w:proofErr w:type="spellStart"/>
-      <w:r>
-        <w:t>work</w:t>
-      </w:r>
-      <w:proofErr w:type="spellEnd"/>
-      <w:r>
-        <w:t xml:space="preserve"> </w:t>
-      </w:r>
-      <w:proofErr w:type="spellStart"/>
-      <w:r>
-        <w:t>directly</w:t>
-      </w:r>
-      <w:proofErr w:type="spellEnd"/>
-      <w:r>
-        <w:t>.</w:t>
+        <w:t>* If you install html2pdf without using composer, it will not work directly.</w:t>
       </w:r>
     </w:p>
     <w:p>
@@ -6057,60 +5421,15 @@
         <w:ind w:left="708"/>
       </w:pPr>
       <w:r>
-        <w:t xml:space="preserve">   You must do "composer </w:t>
-      </w:r>
-      <w:proofErr w:type="spellStart"/>
-      <w:r>
-        <w:t>install</w:t>
-      </w:r>
-      <w:proofErr w:type="spellEnd"/>
-      <w:r>
-        <w:t xml:space="preserve">" on the html2pdf </w:t>
-      </w:r>
-      <w:proofErr w:type="spellStart"/>
-      <w:r>
-        <w:t>folder</w:t>
-      </w:r>
-      <w:proofErr w:type="spellEnd"/>
+        <w:t xml:space="preserve">   You must do "composer install" on the html2pdf folder</w:t>
+      </w:r>
     </w:p>
     <w:p>
       <w:pPr>
         <w:ind w:left="708"/>
       </w:pPr>
       <w:r>
-        <w:t xml:space="preserve">   </w:t>
-      </w:r>
-      <w:proofErr w:type="gramStart"/>
-      <w:r>
-        <w:t>in</w:t>
-      </w:r>
-      <w:proofErr w:type="gramEnd"/>
-      <w:r>
-        <w:t xml:space="preserve"> </w:t>
-      </w:r>
-      <w:proofErr w:type="spellStart"/>
-      <w:r>
-        <w:t>order</w:t>
-      </w:r>
-      <w:proofErr w:type="spellEnd"/>
-      <w:r>
-        <w:t xml:space="preserve"> to </w:t>
-      </w:r>
-      <w:proofErr w:type="spellStart"/>
-      <w:r>
-        <w:t>install</w:t>
-      </w:r>
-      <w:proofErr w:type="spellEnd"/>
-      <w:r>
-        <w:t xml:space="preserve"> the TCPDF </w:t>
-      </w:r>
-      <w:proofErr w:type="spellStart"/>
-      <w:r>
-        <w:t>dependency</w:t>
-      </w:r>
-      <w:proofErr w:type="spellEnd"/>
-      <w:r>
-        <w:t>.</w:t>
+        <w:t xml:space="preserve">   in order to install the TCPDF dependency.</w:t>
       </w:r>
     </w:p>
     <w:p/>
@@ -6118,7 +5437,7 @@
       <w:r>
         <w:t xml:space="preserve">De nombreux exemples se trouvent sous </w:t>
       </w:r>
-      <w:hyperlink r:id="rId34" w:history="1">
+      <w:hyperlink r:id="rId44" w:history="1">
         <w:r>
           <w:rPr>
             <w:rStyle w:val="Lienhypertexte"/>
@@ -6127,13 +5446,8 @@
         </w:r>
       </w:hyperlink>
       <w:r>
-        <w:t xml:space="preserve"> ou dans le répertoire html2pdf/</w:t>
-      </w:r>
-      <w:proofErr w:type="spellStart"/>
-      <w:r>
-        <w:t>examples</w:t>
-      </w:r>
-      <w:proofErr w:type="spellEnd"/>
+        <w:t xml:space="preserve"> ou dans le répertoire html2pdf/examples</w:t>
+      </w:r>
     </w:p>
     <w:p>
       <w:r>
@@ -6144,14 +5458,82 @@
       <w:pPr>
         <w:pStyle w:val="Titre"/>
       </w:pPr>
-      <w:r>
-        <w:t xml:space="preserve">Installation du </w:t>
-      </w:r>
-      <w:proofErr w:type="spellStart"/>
-      <w:r>
-        <w:t>projetphp</w:t>
-      </w:r>
-      <w:proofErr w:type="spellEnd"/>
+      <w:bookmarkStart w:id="42" w:name="_GoBack"/>
+      <w:r>
+        <w:rPr>
+          <w:noProof/>
+        </w:rPr>
+        <w:lastRenderedPageBreak/>
+        <w:drawing>
+          <wp:anchor distT="0" distB="0" distL="114300" distR="114300" simplePos="0" relativeHeight="251744256" behindDoc="0" locked="0" layoutInCell="1" allowOverlap="1" wp14:anchorId="67798EE2" wp14:editId="15EB46F6">
+            <wp:simplePos x="0" y="0"/>
+            <wp:positionH relativeFrom="column">
+              <wp:posOffset>4030494</wp:posOffset>
+            </wp:positionH>
+            <wp:positionV relativeFrom="paragraph">
+              <wp:posOffset>397112</wp:posOffset>
+            </wp:positionV>
+            <wp:extent cx="2191700" cy="438237"/>
+            <wp:effectExtent l="0" t="0" r="0" b="0"/>
+            <wp:wrapNone/>
+            <wp:docPr id="71" name="Image 71" descr="Macintosh HD:Users:andre:Downloads:logo_infomaniak.jpg"/>
+            <wp:cNvGraphicFramePr>
+              <a:graphicFrameLocks xmlns:a="http://schemas.openxmlformats.org/drawingml/2006/main" noChangeAspect="1"/>
+            </wp:cNvGraphicFramePr>
+            <a:graphic xmlns:a="http://schemas.openxmlformats.org/drawingml/2006/main">
+              <a:graphicData uri="http://schemas.openxmlformats.org/drawingml/2006/picture">
+                <pic:pic xmlns:pic="http://schemas.openxmlformats.org/drawingml/2006/picture">
+                  <pic:nvPicPr>
+                    <pic:cNvPr id="0" name="Picture 7" descr="Macintosh HD:Users:andre:Downloads:logo_infomaniak.jpg"/>
+                    <pic:cNvPicPr>
+                      <a:picLocks noChangeAspect="1" noChangeArrowheads="1"/>
+                    </pic:cNvPicPr>
+                  </pic:nvPicPr>
+                  <pic:blipFill>
+                    <a:blip r:embed="rId45" cstate="print">
+                      <a:extLst>
+                        <a:ext uri="{28A0092B-C50C-407E-A947-70E740481C1C}">
+                          <a14:useLocalDpi xmlns:a14="http://schemas.microsoft.com/office/drawing/2010/main"/>
+                        </a:ext>
+                      </a:extLst>
+                    </a:blip>
+                    <a:srcRect/>
+                    <a:stretch>
+                      <a:fillRect/>
+                    </a:stretch>
+                  </pic:blipFill>
+                  <pic:spPr bwMode="auto">
+                    <a:xfrm>
+                      <a:off x="0" y="0"/>
+                      <a:ext cx="2191700" cy="438237"/>
+                    </a:xfrm>
+                    <a:prstGeom prst="rect">
+                      <a:avLst/>
+                    </a:prstGeom>
+                    <a:noFill/>
+                    <a:ln>
+                      <a:noFill/>
+                    </a:ln>
+                  </pic:spPr>
+                </pic:pic>
+              </a:graphicData>
+            </a:graphic>
+            <wp14:sizeRelH relativeFrom="page">
+              <wp14:pctWidth>0</wp14:pctWidth>
+            </wp14:sizeRelH>
+            <wp14:sizeRelV relativeFrom="page">
+              <wp14:pctHeight>0</wp14:pctHeight>
+            </wp14:sizeRelV>
+          </wp:anchor>
+        </w:drawing>
+      </w:r>
+      <w:bookmarkEnd w:id="42"/>
+      <w:r>
+        <w:t>Installation du projet</w:t>
+      </w:r>
+      <w:r>
+        <w:t xml:space="preserve"> PHP</w:t>
+      </w:r>
       <w:r>
         <w:t xml:space="preserve"> chez un hébergeur</w:t>
       </w:r>
@@ -6170,13 +5552,8 @@
       </w:r>
     </w:p>
     <w:p>
-      <w:proofErr w:type="spellStart"/>
-      <w:r>
-        <w:t>Infomaniak</w:t>
-      </w:r>
-      <w:proofErr w:type="spellEnd"/>
-      <w:r>
-        <w:t>, site web de André Mooser : http://www.anjumo.ch</w:t>
+      <w:r>
+        <w:t>Infomaniak, site web de André Mooser : http://www.anjumo.ch</w:t>
       </w:r>
     </w:p>
     <w:p>
@@ -6265,7 +5642,7 @@
                           </pic:cNvPicPr>
                         </pic:nvPicPr>
                         <pic:blipFill>
-                          <a:blip r:embed="rId35">
+                          <a:blip r:embed="rId46">
                             <a:extLst>
                               <a:ext uri="{28A0092B-C50C-407E-A947-70E740481C1C}">
                                 <a14:useLocalDpi xmlns:a14="http://schemas.microsoft.com/office/drawing/2010/main"/>
@@ -6365,7 +5742,7 @@
                   <o:lock v:ext="edit" aspectratio="t"/>
                 </v:shapetype>
                 <v:shape id="Image 5" o:spid="_x0000_s1027" type="#_x0000_t75" style="position:absolute;width:2286000;height:1760855;visibility:visible;mso-wrap-style:square" o:gfxdata="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">
-                  <v:imagedata r:id="rId36" o:title=""/>
+                  <v:imagedata r:id="rId47" o:title=""/>
                   <v:shadow on="t" color="#333" opacity="42598f" mv:blur="292100f" origin="-.5,-.5" offset="98783emu,98783emu"/>
                   <v:path arrowok="t"/>
                 </v:shape>
@@ -6428,7 +5805,7 @@
                           </pic:cNvPicPr>
                         </pic:nvPicPr>
                         <pic:blipFill>
-                          <a:blip r:embed="rId37">
+                          <a:blip r:embed="rId48">
                             <a:extLst>
                               <a:ext uri="{28A0092B-C50C-407E-A947-70E740481C1C}">
                                 <a14:useLocalDpi xmlns:a14="http://schemas.microsoft.com/office/drawing/2010/main"/>
@@ -6509,7 +5886,7 @@
             <w:pict>
               <v:group id="Grouper 56" o:spid="_x0000_s1026" style="position:absolute;margin-left:113.2pt;margin-top:225.7pt;width:167.4pt;height:152.7pt;z-index:251677696" coordsize="2125980,1939290" o:gfxdata="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">
                 <v:shape id="Image 7" o:spid="_x0000_s1027" type="#_x0000_t75" style="position:absolute;width:2125980;height:1939290;visibility:visible;mso-wrap-style:square" o:gfxdata="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">
-                  <v:imagedata r:id="rId38" o:title=""/>
+                  <v:imagedata r:id="rId49" o:title=""/>
                   <v:shadow on="t" color="#333" opacity="42598f" mv:blur="292100f" origin="-.5,-.5" offset="98783emu,98783emu"/>
                   <v:path arrowok="t"/>
                 </v:shape>
@@ -6541,6 +5918,7 @@
         <w:rPr>
           <w:noProof/>
         </w:rPr>
+        <w:lastRenderedPageBreak/>
         <mc:AlternateContent>
           <mc:Choice Requires="wpg">
             <w:drawing>
@@ -6577,7 +5955,7 @@
                           </pic:cNvPicPr>
                         </pic:nvPicPr>
                         <pic:blipFill>
-                          <a:blip r:embed="rId39">
+                          <a:blip r:embed="rId50">
                             <a:extLst>
                               <a:ext uri="{28A0092B-C50C-407E-A947-70E740481C1C}">
                                 <a14:useLocalDpi xmlns:a14="http://schemas.microsoft.com/office/drawing/2010/main"/>
@@ -6658,7 +6036,7 @@
             <w:pict>
               <v:group id="Grouper 57" o:spid="_x0000_s1026" style="position:absolute;margin-left:14.2pt;margin-top:37.35pt;width:6in;height:219.3pt;z-index:251679744" coordsize="5486400,2785110" o:gfxdata="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">
                 <v:shape id="Image 8" o:spid="_x0000_s1027" type="#_x0000_t75" style="position:absolute;width:5486400;height:2785110;visibility:visible;mso-wrap-style:square" o:gfxdata="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">
-                  <v:imagedata r:id="rId40" o:title=""/>
+                  <v:imagedata r:id="rId51" o:title=""/>
                   <v:shadow on="t" color="#333" opacity="42598f" mv:blur="292100f" origin="-.5,-.5" offset="98783emu,98783emu"/>
                   <v:path arrowok="t"/>
                 </v:shape>
@@ -6724,7 +6102,7 @@
                           </pic:cNvPicPr>
                         </pic:nvPicPr>
                         <pic:blipFill>
-                          <a:blip r:embed="rId41">
+                          <a:blip r:embed="rId52">
                             <a:extLst>
                               <a:ext uri="{28A0092B-C50C-407E-A947-70E740481C1C}">
                                 <a14:useLocalDpi xmlns:a14="http://schemas.microsoft.com/office/drawing/2010/main"/>
@@ -6805,7 +6183,7 @@
             <w:pict>
               <v:group id="Grouper 58" o:spid="_x0000_s1026" style="position:absolute;margin-left:122.2pt;margin-top:364.7pt;width:153pt;height:104.45pt;z-index:251681792" coordsize="1943100,1326515" o:gfxdata="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">
                 <v:shape id="Image 9" o:spid="_x0000_s1027" type="#_x0000_t75" style="position:absolute;width:1943100;height:1326515;visibility:visible;mso-wrap-style:square" o:gfxdata="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">
-                  <v:imagedata r:id="rId42" o:title=""/>
+                  <v:imagedata r:id="rId53" o:title=""/>
                   <v:shadow on="t" color="#333" opacity="42598f" mv:blur="292100f" origin="-.5,-.5" offset="98783emu,98783emu"/>
                   <v:path arrowok="t"/>
                 </v:shape>
@@ -6817,20 +6195,7 @@
         </mc:AlternateContent>
       </w:r>
       <w:r>
-        <w:t xml:space="preserve">Dans l’onglet généralité, mettre le curseur « Préfixe MySQL » sur « ON ». Par défaut, les bases de données créées ont un préfixe du type </w:t>
-      </w:r>
-      <w:proofErr w:type="spellStart"/>
-      <w:r>
-        <w:t>vwxy</w:t>
-      </w:r>
-      <w:proofErr w:type="spellEnd"/>
-      <w:proofErr w:type="gramStart"/>
-      <w:r>
-        <w:t>_ .</w:t>
-      </w:r>
-      <w:proofErr w:type="gramEnd"/>
-      <w:r>
-        <w:t xml:space="preserve"> Si cette option n’est pas mise sur « ON », il faudra ajouter ce préfixe dans tous les fichiers PHP</w:t>
+        <w:t>Dans l’onglet généralité, mettre le curseur « Préfixe MySQL » sur « ON ». Par défaut, les bases de données créées ont un préfixe du type vwxy_ . Si cette option n’est pas mise sur « ON », il faudra ajouter ce préfixe dans tous les fichiers PHP</w:t>
       </w:r>
       <w:r>
         <w:t xml:space="preserve"> ce qui peut amener à des oublis ou erreurs. Avec l’option sur « ON », le nom de la base de données reste inchangé dans les fichiers PHP (par rapport à MAMP ou WAMP).</w:t>
@@ -6884,7 +6249,7 @@
                           </pic:cNvPicPr>
                         </pic:nvPicPr>
                         <pic:blipFill>
-                          <a:blip r:embed="rId43">
+                          <a:blip r:embed="rId54">
                             <a:extLst>
                               <a:ext uri="{28A0092B-C50C-407E-A947-70E740481C1C}">
                                 <a14:useLocalDpi xmlns:a14="http://schemas.microsoft.com/office/drawing/2010/main"/>
@@ -6965,7 +6330,7 @@
             <w:pict>
               <v:group id="Grouper 59" o:spid="_x0000_s1026" style="position:absolute;margin-left:68.2pt;margin-top:193.15pt;width:279pt;height:74.6pt;z-index:251683840" coordsize="3543300,947420" o:gfxdata="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">
                 <v:shape id="Image 10" o:spid="_x0000_s1027" type="#_x0000_t75" style="position:absolute;width:3543300;height:947420;visibility:visible;mso-wrap-style:square" o:gfxdata="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">
-                  <v:imagedata r:id="rId44" o:title=""/>
+                  <v:imagedata r:id="rId55" o:title=""/>
                   <v:shadow on="t" color="#333" opacity="42598f" mv:blur="292100f" origin="-.5,-.5" offset="98783emu,98783emu"/>
                   <v:path arrowok="t"/>
                 </v:shape>
@@ -7000,6 +6365,7 @@
         <w:rPr>
           <w:noProof/>
         </w:rPr>
+        <w:lastRenderedPageBreak/>
         <mc:AlternateContent>
           <mc:Choice Requires="wpg">
             <w:drawing>
@@ -7036,7 +6402,7 @@
                           </pic:cNvPicPr>
                         </pic:nvPicPr>
                         <pic:blipFill>
-                          <a:blip r:embed="rId45">
+                          <a:blip r:embed="rId56">
                             <a:extLst>
                               <a:ext uri="{28A0092B-C50C-407E-A947-70E740481C1C}">
                                 <a14:useLocalDpi xmlns:a14="http://schemas.microsoft.com/office/drawing/2010/main"/>
@@ -7157,7 +6523,7 @@
             <w:pict>
               <v:group id="Grouper 60" o:spid="_x0000_s1026" style="position:absolute;margin-left:14.2pt;margin-top:73.35pt;width:453.6pt;height:122.15pt;z-index:251687936" coordsize="5760720,1551305" o:gfxdata="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">
                 <v:shape id="Image 11" o:spid="_x0000_s1027" type="#_x0000_t75" style="position:absolute;width:5760720;height:1551305;visibility:visible;mso-wrap-style:square" o:gfxdata="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">
-                  <v:imagedata r:id="rId46" o:title=""/>
+                  <v:imagedata r:id="rId57" o:title=""/>
                   <v:shadow on="t" color="#333" opacity="42598f" mv:blur="292100f" origin="-.5,-.5" offset="98783emu,98783emu"/>
                   <v:path arrowok="t"/>
                 </v:shape>
@@ -7236,7 +6602,7 @@
                           </pic:cNvPicPr>
                         </pic:nvPicPr>
                         <pic:blipFill>
-                          <a:blip r:embed="rId47">
+                          <a:blip r:embed="rId58">
                             <a:extLst>
                               <a:ext uri="{28A0092B-C50C-407E-A947-70E740481C1C}">
                                 <a14:useLocalDpi xmlns:a14="http://schemas.microsoft.com/office/drawing/2010/main"/>
@@ -7357,7 +6723,7 @@
             <w:pict>
               <v:group id="Grouper 61" o:spid="_x0000_s1026" style="position:absolute;margin-left:77.2pt;margin-top:49.35pt;width:151.2pt;height:128.9pt;z-index:251692032" coordsize="1920240,1637030" o:gfxdata="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">
                 <v:shape id="Image 12" o:spid="_x0000_s1027" type="#_x0000_t75" style="position:absolute;width:1920240;height:1637030;visibility:visible;mso-wrap-style:square" o:gfxdata="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">
-                  <v:imagedata r:id="rId48" o:title=""/>
+                  <v:imagedata r:id="rId59" o:title=""/>
                   <v:shadow on="t" color="#333" opacity="42598f" mv:blur="292100f" origin="-.5,-.5" offset="98783emu,98783emu"/>
                   <v:path arrowok="t"/>
                 </v:shape>
@@ -7370,15 +6736,7 @@
         </mc:AlternateContent>
       </w:r>
       <w:r>
-        <w:t>Dans le menu de la partie gauche, cliquer sur « web » puis sur le bouton « Ajouter un dossier ». Nommer le nouveau dossier « </w:t>
-      </w:r>
-      <w:proofErr w:type="spellStart"/>
-      <w:r>
-        <w:t>projetphp</w:t>
-      </w:r>
-      <w:proofErr w:type="spellEnd"/>
-      <w:r>
-        <w:t> ».</w:t>
+        <w:t>Dans le menu de la partie gauche, cliquer sur « web » puis sur le bouton « Ajouter un dossier ». Nommer le nouveau dossier « projetphp ».</w:t>
       </w:r>
     </w:p>
     <w:p>
@@ -7429,7 +6787,7 @@
                           </pic:cNvPicPr>
                         </pic:nvPicPr>
                         <pic:blipFill>
-                          <a:blip r:embed="rId49">
+                          <a:blip r:embed="rId60">
                             <a:extLst>
                               <a:ext uri="{28A0092B-C50C-407E-A947-70E740481C1C}">
                                 <a14:useLocalDpi xmlns:a14="http://schemas.microsoft.com/office/drawing/2010/main"/>
@@ -7590,7 +6948,7 @@
             <w:pict>
               <v:group id="Grouper 62" o:spid="_x0000_s1026" style="position:absolute;margin-left:-39.8pt;margin-top:281.9pt;width:534.35pt;height:105.65pt;z-index:251698176" coordsize="6786245,1341755" o:gfxdata="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">
                 <v:shape id="Image 13" o:spid="_x0000_s1027" type="#_x0000_t75" style="position:absolute;width:6786245;height:1341755;visibility:visible;mso-wrap-style:square" o:gfxdata="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">
-                  <v:imagedata r:id="rId50" o:title=""/>
+                  <v:imagedata r:id="rId61" o:title=""/>
                   <v:shadow on="t" color="#333" opacity="42598f" mv:blur="292100f" origin="-.5,-.5" offset="98783emu,98783emu"/>
                   <v:path arrowok="t"/>
                 </v:shape>
@@ -7608,15 +6966,7 @@
       </w:r>
       <w:r>
         <w:br/>
-        <w:t xml:space="preserve">ATTENTION : il semble qu’il ne soit pas possible d’envoyer des répertoires complets avec tout leur contenu au moyen de ce client web. Comme nous devons aussi envoyer le répertoire html2pdf, nous avons utilisé le logiciel FTP </w:t>
-      </w:r>
-      <w:proofErr w:type="spellStart"/>
-      <w:r>
-        <w:t>Cyberduck</w:t>
-      </w:r>
-      <w:proofErr w:type="spellEnd"/>
-      <w:r>
-        <w:t xml:space="preserve"> pour effectuer le transfert.</w:t>
+        <w:t>ATTENTION : il semble qu’il ne soit pas possible d’envoyer des répertoires complets avec tout leur contenu au moyen de ce client web. Comme nous devons aussi envoyer le répertoire html2pdf, nous avons utilisé le logiciel FTP Cyberduck pour effectuer le transfert.</w:t>
       </w:r>
     </w:p>
     <w:p>
@@ -7636,6 +6986,7 @@
         <w:rPr>
           <w:noProof/>
         </w:rPr>
+        <w:lastRenderedPageBreak/>
         <w:drawing>
           <wp:anchor distT="0" distB="0" distL="114300" distR="114300" simplePos="0" relativeHeight="251667456" behindDoc="0" locked="0" layoutInCell="1" allowOverlap="1" wp14:anchorId="0742E5F9" wp14:editId="508BEFAD">
             <wp:simplePos x="0" y="0"/>
@@ -7660,7 +7011,7 @@
                     <pic:cNvPicPr/>
                   </pic:nvPicPr>
                   <pic:blipFill>
-                    <a:blip r:embed="rId51" cstate="print">
+                    <a:blip r:embed="rId62" cstate="print">
                       <a:extLst>
                         <a:ext uri="{28A0092B-C50C-407E-A947-70E740481C1C}">
                           <a14:useLocalDpi xmlns:a14="http://schemas.microsoft.com/office/drawing/2010/main"/>
@@ -7702,13 +7053,8 @@
           </wp:anchor>
         </w:drawing>
       </w:r>
-      <w:proofErr w:type="spellStart"/>
-      <w:r>
-        <w:t>Cyberduck</w:t>
-      </w:r>
-      <w:proofErr w:type="spellEnd"/>
-      <w:r>
-        <w:t xml:space="preserve"> en action</w:t>
+      <w:r>
+        <w:t>Cyberduck en action</w:t>
       </w:r>
     </w:p>
     <w:p>
@@ -7769,7 +7115,7 @@
                           </pic:cNvPicPr>
                         </pic:nvPicPr>
                         <pic:blipFill>
-                          <a:blip r:embed="rId52">
+                          <a:blip r:embed="rId63">
                             <a:extLst>
                               <a:ext uri="{28A0092B-C50C-407E-A947-70E740481C1C}">
                                 <a14:useLocalDpi xmlns:a14="http://schemas.microsoft.com/office/drawing/2010/main"/>
@@ -8090,7 +7436,7 @@
             <w:pict>
               <v:group id="Grouper 63" o:spid="_x0000_s1026" style="position:absolute;margin-left:14.2pt;margin-top:105.15pt;width:453.6pt;height:224.45pt;z-index:251712512" coordsize="5760720,2850515" o:gfxdata="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">
                 <v:shape id="Image 15" o:spid="_x0000_s1027" type="#_x0000_t75" style="position:absolute;width:5760720;height:2850515;visibility:visible;mso-wrap-style:square" o:gfxdata="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">
-                  <v:imagedata r:id="rId53" o:title=""/>
+                  <v:imagedata r:id="rId64" o:title=""/>
                   <v:shadow on="t" color="#333" opacity="42598f" mv:blur="292100f" origin="-.5,-.5" offset="98783emu,98783emu"/>
                   <v:path arrowok="t"/>
                 </v:shape>
@@ -8108,15 +7454,7 @@
         </mc:AlternateContent>
       </w:r>
       <w:r>
-        <w:t xml:space="preserve">Dans la console </w:t>
-      </w:r>
-      <w:proofErr w:type="spellStart"/>
-      <w:r>
-        <w:t>Infomaniak</w:t>
-      </w:r>
-      <w:proofErr w:type="spellEnd"/>
-      <w:r>
-        <w:t>, cliquer dans le menu gauche sur « Base de données », puis dans la partie centrale sur « Ajouter une base de données ». Dans la fenêtre qui apparaît, donner le nom de la base (boulangerie)</w:t>
+        <w:t>Dans la console Infomaniak, cliquer dans le menu gauche sur « Base de données », puis dans la partie centrale sur « Ajouter une base de données ». Dans la fenêtre qui apparaît, donner le nom de la base (boulangerie)</w:t>
       </w:r>
       <w:r>
         <w:t>, positionner le curseur « Créer un utilisateur associé » sur « ON » et donner un nom d’utilisateur (boulangerie) et son mot de passe.</w:t>
@@ -8155,6 +7493,7 @@
         <w:rPr>
           <w:noProof/>
         </w:rPr>
+        <w:lastRenderedPageBreak/>
         <mc:AlternateContent>
           <mc:Choice Requires="wps">
             <w:drawing>
@@ -8341,7 +7680,7 @@
                     <pic:cNvPicPr/>
                   </pic:nvPicPr>
                   <pic:blipFill>
-                    <a:blip r:embed="rId54">
+                    <a:blip r:embed="rId65">
                       <a:extLst>
                         <a:ext uri="{28A0092B-C50C-407E-A947-70E740481C1C}">
                           <a14:useLocalDpi xmlns:a14="http://schemas.microsoft.com/office/drawing/2010/main"/>
@@ -8384,15 +7723,7 @@
         </w:drawing>
       </w:r>
       <w:r>
-        <w:t xml:space="preserve">Cliquer ensuite sur le lien Accès </w:t>
-      </w:r>
-      <w:proofErr w:type="spellStart"/>
-      <w:r>
-        <w:t>phpMyAdmin</w:t>
-      </w:r>
-      <w:proofErr w:type="spellEnd"/>
-      <w:r>
-        <w:t xml:space="preserve"> afin de créer les tables nécessaires</w:t>
+        <w:t>Cliquer ensuite sur le lien Accès phpMyAdmin afin de créer les tables nécessaires</w:t>
       </w:r>
     </w:p>
     <w:p>
@@ -8443,7 +7774,7 @@
                           </pic:cNvPicPr>
                         </pic:nvPicPr>
                         <pic:blipFill>
-                          <a:blip r:embed="rId55">
+                          <a:blip r:embed="rId66">
                             <a:extLst>
                               <a:ext uri="{28A0092B-C50C-407E-A947-70E740481C1C}">
                                 <a14:useLocalDpi xmlns:a14="http://schemas.microsoft.com/office/drawing/2010/main"/>
@@ -8524,7 +7855,7 @@
             <w:pict>
               <v:group id="Grouper 64" o:spid="_x0000_s1026" style="position:absolute;margin-left:289.65pt;margin-top:148.7pt;width:148.55pt;height:171pt;z-index:251718656" coordsize="1886585,2171700" o:gfxdata="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">
                 <v:shape id="Image 17" o:spid="_x0000_s1027" type="#_x0000_t75" style="position:absolute;width:1886585;height:2171700;visibility:visible;mso-wrap-style:square" o:gfxdata="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">
-                  <v:imagedata r:id="rId56" o:title=""/>
+                  <v:imagedata r:id="rId67" o:title=""/>
                   <v:shadow on="t" color="#333" opacity="42598f" mv:blur="292100f" origin="-.5,-.5" offset="98783emu,98783emu"/>
                   <v:path arrowok="t"/>
                 </v:shape>
@@ -8587,7 +7918,7 @@
                           </pic:cNvPicPr>
                         </pic:nvPicPr>
                         <pic:blipFill>
-                          <a:blip r:embed="rId57">
+                          <a:blip r:embed="rId68">
                             <a:extLst>
                               <a:ext uri="{28A0092B-C50C-407E-A947-70E740481C1C}">
                                 <a14:useLocalDpi xmlns:a14="http://schemas.microsoft.com/office/drawing/2010/main"/>
@@ -8668,7 +7999,7 @@
             <w:pict>
               <v:group id="Grouper 66" o:spid="_x0000_s1026" style="position:absolute;margin-left:356.2pt;margin-top:220pt;width:90.5pt;height:74.85pt;z-index:251728896" coordsize="1149350,950595" o:gfxdata="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">
                 <v:shape id="Image 19" o:spid="_x0000_s1027" type="#_x0000_t75" style="position:absolute;width:1149350;height:950595;visibility:visible;mso-wrap-style:square" o:gfxdata="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">
-                  <v:imagedata r:id="rId58" o:title=""/>
+                  <v:imagedata r:id="rId69" o:title=""/>
                   <v:shadow on="t" color="#333" opacity="42598f" mv:blur="292100f" origin="-.5,-.5" offset="98783emu,98783emu"/>
                   <v:path arrowok="t"/>
                 </v:shape>
@@ -8719,7 +8050,7 @@
                           </pic:cNvPicPr>
                         </pic:nvPicPr>
                         <pic:blipFill>
-                          <a:blip r:embed="rId59" cstate="print">
+                          <a:blip r:embed="rId70" cstate="print">
                             <a:extLst>
                               <a:ext uri="{28A0092B-C50C-407E-A947-70E740481C1C}">
                                 <a14:useLocalDpi xmlns:a14="http://schemas.microsoft.com/office/drawing/2010/main"/>
@@ -8920,7 +8251,7 @@
             <w:pict>
               <v:group id="Grouper 65" o:spid="_x0000_s1026" style="position:absolute;margin-left:32.2pt;margin-top:58pt;width:453.6pt;height:153.3pt;z-index:251726848" coordsize="5760720,1946910" o:gfxdata="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">
                 <v:shape id="Image 18" o:spid="_x0000_s1027" type="#_x0000_t75" style="position:absolute;width:5760720;height:1946910;visibility:visible;mso-wrap-style:square" o:gfxdata="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">
-                  <v:imagedata r:id="rId60" o:title=""/>
+                  <v:imagedata r:id="rId71" o:title=""/>
                   <v:shadow on="t" color="#333" opacity="42598f" mv:blur="292100f" origin="-.5,-.5" offset="98783emu,98783emu"/>
                   <v:path arrowok="t"/>
                 </v:shape>
@@ -8935,15 +8266,7 @@
         </mc:AlternateContent>
       </w:r>
       <w:r>
-        <w:t xml:space="preserve">Aller dans la base de données </w:t>
-      </w:r>
-      <w:proofErr w:type="spellStart"/>
-      <w:r>
-        <w:t>oapy_boulangerie</w:t>
-      </w:r>
-      <w:proofErr w:type="spellEnd"/>
-      <w:r>
-        <w:t>, cliquer sur l’onglet « SQL » et copier/coller dans la place prévue le code qui se trouve dans le fichi</w:t>
+        <w:t>Aller dans la base de données oapy_boulangerie, cliquer sur l’onglet « SQL » et copier/coller dans la place prévue le code qui se trouve dans le fichi</w:t>
       </w:r>
       <w:r>
         <w:t>er source du projet « DB/</w:t>
@@ -8952,18 +8275,10 @@
         <w:t>boulangerie</w:t>
       </w:r>
       <w:r>
-        <w:t>-</w:t>
-      </w:r>
-      <w:proofErr w:type="spellStart"/>
-      <w:r>
-        <w:t>hébergeur</w:t>
-      </w:r>
-      <w:r>
-        <w:t>.sql</w:t>
-      </w:r>
-      <w:proofErr w:type="spellEnd"/>
-      <w:r>
-        <w:t> »</w:t>
+        <w:t>-hébergeur</w:t>
+      </w:r>
+      <w:r>
+        <w:t>.sql »</w:t>
       </w:r>
       <w:r>
         <w:t>. Cliquer ensuite sur le bouton « Exécuter ». Vous devriez retrouver les 3 tables composant la base de données.</w:t>
@@ -8980,6 +8295,7 @@
       </w:pPr>
       <w:bookmarkStart w:id="47" w:name="_Toc352601471"/>
       <w:r>
+        <w:lastRenderedPageBreak/>
         <w:t>Configuration des fichiers PHP</w:t>
       </w:r>
       <w:bookmarkEnd w:id="47"/>
@@ -9032,7 +8348,7 @@
                           </pic:cNvPicPr>
                         </pic:nvPicPr>
                         <pic:blipFill>
-                          <a:blip r:embed="rId61">
+                          <a:blip r:embed="rId72">
                             <a:extLst>
                               <a:ext uri="{28A0092B-C50C-407E-A947-70E740481C1C}">
                                 <a14:useLocalDpi xmlns:a14="http://schemas.microsoft.com/office/drawing/2010/main"/>
@@ -9113,7 +8429,7 @@
             <w:pict>
               <v:group id="Grouper 67" o:spid="_x0000_s1026" style="position:absolute;margin-left:221.2pt;margin-top:57.5pt;width:257.4pt;height:162.4pt;z-index:251730944" coordsize="3268980,2062480" o:gfxdata="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">
                 <v:shape id="Image 20" o:spid="_x0000_s1027" type="#_x0000_t75" style="position:absolute;width:3268980;height:2062480;visibility:visible;mso-wrap-style:square" o:gfxdata="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">
-                  <v:imagedata r:id="rId62" o:title=""/>
+                  <v:imagedata r:id="rId73" o:title=""/>
                   <v:shadow on="t" color="#333" opacity="42598f" mv:blur="292100f" origin="-.5,-.5" offset="98783emu,98783emu"/>
                   <v:path arrowok="t"/>
                 </v:shape>
@@ -9125,36 +8441,15 @@
         </mc:AlternateContent>
       </w:r>
       <w:r>
-        <w:t xml:space="preserve">Au moyen du gestionnaire de fichier FTP Web, ouvrir le fichier </w:t>
-      </w:r>
-      <w:proofErr w:type="spellStart"/>
-      <w:r>
-        <w:t>DB_conf.php</w:t>
-      </w:r>
-      <w:proofErr w:type="spellEnd"/>
-      <w:r>
-        <w:t xml:space="preserve"> en cliquant dessus. Un éditeur online apparaît. Configurer de la façon suivante </w:t>
-      </w:r>
-      <w:proofErr w:type="gramStart"/>
-      <w:r>
-        <w:t>:</w:t>
-      </w:r>
-      <w:proofErr w:type="gramEnd"/>
+        <w:t>Au moyen du gestionnaire de fichier FTP Web, ouvrir le fichier DB_conf.php en cliquant dessus. Un éditeur online apparaît. Configurer de la façon suivante :</w:t>
+      </w:r>
       <w:r>
         <w:br/>
         <w:t>$host = « oapy.myd.infomaniak.com »</w:t>
       </w:r>
       <w:r>
         <w:br/>
-        <w:t>$</w:t>
-      </w:r>
-      <w:proofErr w:type="spellStart"/>
-      <w:r>
-        <w:t>dbname</w:t>
-      </w:r>
-      <w:proofErr w:type="spellEnd"/>
-      <w:r>
-        <w:t xml:space="preserve"> = « boulangerie »</w:t>
+        <w:t>$dbname = « boulangerie »</w:t>
       </w:r>
       <w:r>
         <w:br/>
@@ -9162,15 +8457,7 @@
       </w:r>
       <w:r>
         <w:br/>
-        <w:t>$</w:t>
-      </w:r>
-      <w:proofErr w:type="spellStart"/>
-      <w:r>
-        <w:t>pw</w:t>
-      </w:r>
-      <w:proofErr w:type="spellEnd"/>
-      <w:r>
-        <w:t xml:space="preserve"> = « Kbd-3-Plouc »</w:t>
+        <w:t>$pw = « Kbd-3-Plouc »</w:t>
       </w:r>
     </w:p>
     <w:p>
@@ -9242,7 +8529,7 @@
                     <pic:cNvPicPr/>
                   </pic:nvPicPr>
                   <pic:blipFill>
-                    <a:blip r:embed="rId63">
+                    <a:blip r:embed="rId74">
                       <a:extLst>
                         <a:ext uri="{28A0092B-C50C-407E-A947-70E740481C1C}">
                           <a14:useLocalDpi xmlns:a14="http://schemas.microsoft.com/office/drawing/2010/main"/>
@@ -9287,7 +8574,7 @@
       <w:r>
         <w:t xml:space="preserve">Dans un navigateur Web, en donnant le lien </w:t>
       </w:r>
-      <w:hyperlink r:id="rId64" w:history="1">
+      <w:hyperlink r:id="rId75" w:history="1">
         <w:r>
           <w:rPr>
             <w:rStyle w:val="Lienhypertexte"/>
@@ -9315,7 +8602,7 @@
           <w:tab w:val="left" w:pos="3261"/>
         </w:tabs>
       </w:pPr>
-      <w:hyperlink r:id="rId65" w:history="1">
+      <w:hyperlink r:id="rId76" w:history="1">
         <w:r>
           <w:rPr>
             <w:rStyle w:val="Lienhypertexte"/>
@@ -9328,12 +8615,8 @@
       </w:r>
       <w:r>
         <w:tab/>
-      </w:r>
-      <w:proofErr w:type="spellStart"/>
-      <w:r>
         <w:t>thierry</w:t>
       </w:r>
-      <w:proofErr w:type="spellEnd"/>
     </w:p>
     <w:p>
       <w:pPr>
@@ -9341,7 +8624,7 @@
           <w:tab w:val="left" w:pos="3261"/>
         </w:tabs>
       </w:pPr>
-      <w:hyperlink r:id="rId66" w:history="1">
+      <w:hyperlink r:id="rId77" w:history="1">
         <w:r>
           <w:rPr>
             <w:rStyle w:val="Lienhypertexte"/>
@@ -9363,7 +8646,7 @@
           <w:tab w:val="left" w:pos="3261"/>
         </w:tabs>
       </w:pPr>
-      <w:hyperlink r:id="rId67" w:history="1">
+      <w:hyperlink r:id="rId78" w:history="1">
         <w:r>
           <w:rPr>
             <w:rStyle w:val="Lienhypertexte"/>
@@ -9385,7 +8668,7 @@
           <w:tab w:val="left" w:pos="3261"/>
         </w:tabs>
       </w:pPr>
-      <w:hyperlink r:id="rId68" w:history="1">
+      <w:hyperlink r:id="rId79" w:history="1">
         <w:r>
           <w:rPr>
             <w:rStyle w:val="Lienhypertexte"/>
@@ -9407,7 +8690,7 @@
           <w:tab w:val="left" w:pos="3261"/>
         </w:tabs>
       </w:pPr>
-      <w:hyperlink r:id="rId69" w:history="1">
+      <w:hyperlink r:id="rId80" w:history="1">
         <w:r>
           <w:rPr>
             <w:rStyle w:val="Lienhypertexte"/>
@@ -9420,12 +8703,8 @@
       </w:r>
       <w:r>
         <w:tab/>
-      </w:r>
-      <w:proofErr w:type="spellStart"/>
-      <w:r>
         <w:t>albert</w:t>
       </w:r>
-      <w:proofErr w:type="spellEnd"/>
     </w:p>
     <w:p>
       <w:pPr>
@@ -9433,7 +8712,7 @@
           <w:tab w:val="left" w:pos="3261"/>
         </w:tabs>
       </w:pPr>
-      <w:hyperlink r:id="rId70" w:history="1">
+      <w:hyperlink r:id="rId81" w:history="1">
         <w:r>
           <w:rPr>
             <w:rStyle w:val="Lienhypertexte"/>
@@ -9446,20 +8725,158 @@
       </w:r>
       <w:r>
         <w:tab/>
-      </w:r>
-      <w:proofErr w:type="spellStart"/>
-      <w:r>
         <w:t>andre</w:t>
       </w:r>
-      <w:proofErr w:type="spellEnd"/>
     </w:p>
     <w:sectPr>
+      <w:footerReference w:type="even" r:id="rId82"/>
+      <w:footerReference w:type="default" r:id="rId83"/>
       <w:pgSz w:w="11906" w:h="16838"/>
       <w:pgMar w:top="1417" w:right="1417" w:bottom="1417" w:left="1417" w:header="708" w:footer="708" w:gutter="0"/>
       <w:cols w:space="708"/>
     </w:sectPr>
   </w:body>
 </w:document>
+</file>
+
+<file path=word/endnotes.xml><?xml version="1.0" encoding="utf-8"?>
+<w:endnotes xmlns:wpc="http://schemas.microsoft.com/office/word/2010/wordprocessingCanvas" xmlns:mo="http://schemas.microsoft.com/office/mac/office/2008/main" xmlns:mc="http://schemas.openxmlformats.org/markup-compatibility/2006" xmlns:mv="urn:schemas-microsoft-com:mac:vml" xmlns:o="urn:schemas-microsoft-com:office:office" xmlns:r="http://schemas.openxmlformats.org/officeDocument/2006/relationships" xmlns:m="http://schemas.openxmlformats.org/officeDocument/2006/math" xmlns:v="urn:schemas-microsoft-com:vml" xmlns:wp14="http://schemas.microsoft.com/office/word/2010/wordprocessingDrawing" xmlns:wp="http://schemas.openxmlformats.org/drawingml/2006/wordprocessingDrawing" xmlns:w10="urn:schemas-microsoft-com:office:word" xmlns:w="http://schemas.openxmlformats.org/wordprocessingml/2006/main" xmlns:w14="http://schemas.microsoft.com/office/word/2010/wordml" xmlns:wpg="http://schemas.microsoft.com/office/word/2010/wordprocessingGroup" xmlns:wpi="http://schemas.microsoft.com/office/word/2010/wordprocessingInk" xmlns:wne="http://schemas.microsoft.com/office/word/2006/wordml" xmlns:wps="http://schemas.microsoft.com/office/word/2010/wordprocessingShape" mc:Ignorable="w14 wp14">
+  <w:endnote w:type="separator" w:id="-1">
+    <w:p>
+      <w:r>
+        <w:separator/>
+      </w:r>
+    </w:p>
+  </w:endnote>
+  <w:endnote w:type="continuationSeparator" w:id="0">
+    <w:p>
+      <w:r>
+        <w:continuationSeparator/>
+      </w:r>
+    </w:p>
+  </w:endnote>
+</w:endnotes>
+</file>
+
+<file path=word/footer1.xml><?xml version="1.0" encoding="utf-8"?>
+<w:ftr xmlns:wpc="http://schemas.microsoft.com/office/word/2010/wordprocessingCanvas" xmlns:mo="http://schemas.microsoft.com/office/mac/office/2008/main" xmlns:mc="http://schemas.openxmlformats.org/markup-compatibility/2006" xmlns:mv="urn:schemas-microsoft-com:mac:vml" xmlns:o="urn:schemas-microsoft-com:office:office" xmlns:r="http://schemas.openxmlformats.org/officeDocument/2006/relationships" xmlns:m="http://schemas.openxmlformats.org/officeDocument/2006/math" xmlns:v="urn:schemas-microsoft-com:vml" xmlns:wp14="http://schemas.microsoft.com/office/word/2010/wordprocessingDrawing" xmlns:wp="http://schemas.openxmlformats.org/drawingml/2006/wordprocessingDrawing" xmlns:w10="urn:schemas-microsoft-com:office:word" xmlns:w="http://schemas.openxmlformats.org/wordprocessingml/2006/main" xmlns:w14="http://schemas.microsoft.com/office/word/2010/wordml" xmlns:wpg="http://schemas.microsoft.com/office/word/2010/wordprocessingGroup" xmlns:wpi="http://schemas.microsoft.com/office/word/2010/wordprocessingInk" xmlns:wne="http://schemas.microsoft.com/office/word/2006/wordml" xmlns:wps="http://schemas.microsoft.com/office/word/2010/wordprocessingShape" mc:Ignorable="w14 wp14">
+  <w:p>
+    <w:pPr>
+      <w:pStyle w:val="Pieddepage"/>
+      <w:framePr w:wrap="around" w:vAnchor="text" w:hAnchor="margin" w:xAlign="right" w:y="1"/>
+      <w:rPr>
+        <w:rStyle w:val="Numrodepage"/>
+      </w:rPr>
+    </w:pPr>
+    <w:r>
+      <w:rPr>
+        <w:rStyle w:val="Numrodepage"/>
+      </w:rPr>
+      <w:fldChar w:fldCharType="begin"/>
+    </w:r>
+    <w:r>
+      <w:rPr>
+        <w:rStyle w:val="Numrodepage"/>
+      </w:rPr>
+      <w:instrText xml:space="preserve">PAGE  </w:instrText>
+    </w:r>
+    <w:r>
+      <w:rPr>
+        <w:rStyle w:val="Numrodepage"/>
+      </w:rPr>
+      <w:fldChar w:fldCharType="end"/>
+    </w:r>
+  </w:p>
+  <w:p>
+    <w:pPr>
+      <w:pStyle w:val="Pieddepage"/>
+      <w:ind w:right="360"/>
+    </w:pPr>
+  </w:p>
+</w:ftr>
+</file>
+
+<file path=word/footer2.xml><?xml version="1.0" encoding="utf-8"?>
+<w:ftr xmlns:wpc="http://schemas.microsoft.com/office/word/2010/wordprocessingCanvas" xmlns:mo="http://schemas.microsoft.com/office/mac/office/2008/main" xmlns:mc="http://schemas.openxmlformats.org/markup-compatibility/2006" xmlns:mv="urn:schemas-microsoft-com:mac:vml" xmlns:o="urn:schemas-microsoft-com:office:office" xmlns:r="http://schemas.openxmlformats.org/officeDocument/2006/relationships" xmlns:m="http://schemas.openxmlformats.org/officeDocument/2006/math" xmlns:v="urn:schemas-microsoft-com:vml" xmlns:wp14="http://schemas.microsoft.com/office/word/2010/wordprocessingDrawing" xmlns:wp="http://schemas.openxmlformats.org/drawingml/2006/wordprocessingDrawing" xmlns:w10="urn:schemas-microsoft-com:office:word" xmlns:w="http://schemas.openxmlformats.org/wordprocessingml/2006/main" xmlns:w14="http://schemas.microsoft.com/office/word/2010/wordml" xmlns:wpg="http://schemas.microsoft.com/office/word/2010/wordprocessingGroup" xmlns:wpi="http://schemas.microsoft.com/office/word/2010/wordprocessingInk" xmlns:wne="http://schemas.microsoft.com/office/word/2006/wordml" xmlns:wps="http://schemas.microsoft.com/office/word/2010/wordprocessingShape" mc:Ignorable="w14 wp14">
+  <w:p>
+    <w:pPr>
+      <w:pStyle w:val="Pieddepage"/>
+      <w:framePr w:wrap="around" w:vAnchor="text" w:hAnchor="margin" w:xAlign="right" w:y="1"/>
+      <w:rPr>
+        <w:rStyle w:val="Numrodepage"/>
+      </w:rPr>
+    </w:pPr>
+    <w:r>
+      <w:rPr>
+        <w:rStyle w:val="Numrodepage"/>
+      </w:rPr>
+      <w:fldChar w:fldCharType="begin"/>
+    </w:r>
+    <w:r>
+      <w:rPr>
+        <w:rStyle w:val="Numrodepage"/>
+      </w:rPr>
+      <w:instrText xml:space="preserve">PAGE  </w:instrText>
+    </w:r>
+    <w:r>
+      <w:rPr>
+        <w:rStyle w:val="Numrodepage"/>
+      </w:rPr>
+      <w:fldChar w:fldCharType="separate"/>
+    </w:r>
+    <w:r>
+      <w:rPr>
+        <w:rStyle w:val="Numrodepage"/>
+        <w:noProof/>
+      </w:rPr>
+      <w:t>1</w:t>
+    </w:r>
+    <w:r>
+      <w:rPr>
+        <w:rStyle w:val="Numrodepage"/>
+      </w:rPr>
+      <w:fldChar w:fldCharType="end"/>
+    </w:r>
+  </w:p>
+  <w:p>
+    <w:pPr>
+      <w:pStyle w:val="Pieddepage"/>
+      <w:pBdr>
+        <w:top w:val="single" w:sz="4" w:space="1" w:color="auto"/>
+      </w:pBdr>
+      <w:ind w:right="360"/>
+    </w:pPr>
+    <w:r>
+      <w:t>© André Mooser et Thierry Sémon</w:t>
+    </w:r>
+    <w:r>
+      <w:tab/>
+      <w:t>31.03.2017</w:t>
+    </w:r>
+    <w:r>
+      <w:tab/>
+    </w:r>
+  </w:p>
+</w:ftr>
+</file>
+
+<file path=word/footnotes.xml><?xml version="1.0" encoding="utf-8"?>
+<w:footnotes xmlns:wpc="http://schemas.microsoft.com/office/word/2010/wordprocessingCanvas" xmlns:mo="http://schemas.microsoft.com/office/mac/office/2008/main" xmlns:mc="http://schemas.openxmlformats.org/markup-compatibility/2006" xmlns:mv="urn:schemas-microsoft-com:mac:vml" xmlns:o="urn:schemas-microsoft-com:office:office" xmlns:r="http://schemas.openxmlformats.org/officeDocument/2006/relationships" xmlns:m="http://schemas.openxmlformats.org/officeDocument/2006/math" xmlns:v="urn:schemas-microsoft-com:vml" xmlns:wp14="http://schemas.microsoft.com/office/word/2010/wordprocessingDrawing" xmlns:wp="http://schemas.openxmlformats.org/drawingml/2006/wordprocessingDrawing" xmlns:w10="urn:schemas-microsoft-com:office:word" xmlns:w="http://schemas.openxmlformats.org/wordprocessingml/2006/main" xmlns:w14="http://schemas.microsoft.com/office/word/2010/wordml" xmlns:wpg="http://schemas.microsoft.com/office/word/2010/wordprocessingGroup" xmlns:wpi="http://schemas.microsoft.com/office/word/2010/wordprocessingInk" xmlns:wne="http://schemas.microsoft.com/office/word/2006/wordml" xmlns:wps="http://schemas.microsoft.com/office/word/2010/wordprocessingShape" mc:Ignorable="w14 wp14">
+  <w:footnote w:type="separator" w:id="-1">
+    <w:p>
+      <w:r>
+        <w:separator/>
+      </w:r>
+    </w:p>
+  </w:footnote>
+  <w:footnote w:type="continuationSeparator" w:id="0">
+    <w:p>
+      <w:r>
+        <w:continuationSeparator/>
+      </w:r>
+    </w:p>
+  </w:footnote>
+</w:footnotes>
 </file>
 
 <file path=word/numbering.xml><?xml version="1.0" encoding="utf-8"?>
@@ -10566,6 +9983,64 @@
       <w:ind w:left="1920"/>
     </w:pPr>
   </w:style>
+  <w:style w:type="paragraph" w:styleId="En-tte">
+    <w:name w:val="header"/>
+    <w:basedOn w:val="Normal"/>
+    <w:link w:val="En-tteCar"/>
+    <w:uiPriority w:val="99"/>
+    <w:unhideWhenUsed/>
+    <w:rsid w:val="009817D8"/>
+    <w:pPr>
+      <w:tabs>
+        <w:tab w:val="center" w:pos="4536"/>
+        <w:tab w:val="right" w:pos="9072"/>
+      </w:tabs>
+    </w:pPr>
+  </w:style>
+  <w:style w:type="character" w:customStyle="1" w:styleId="En-tteCar">
+    <w:name w:val="En-tête Car"/>
+    <w:basedOn w:val="Policepardfaut"/>
+    <w:link w:val="En-tte"/>
+    <w:uiPriority w:val="99"/>
+    <w:rsid w:val="009817D8"/>
+    <w:rPr>
+      <w:sz w:val="24"/>
+      <w:lang w:eastAsia="fr-FR"/>
+    </w:rPr>
+  </w:style>
+  <w:style w:type="paragraph" w:styleId="Pieddepage">
+    <w:name w:val="footer"/>
+    <w:basedOn w:val="Normal"/>
+    <w:link w:val="PieddepageCar"/>
+    <w:uiPriority w:val="99"/>
+    <w:unhideWhenUsed/>
+    <w:rsid w:val="009817D8"/>
+    <w:pPr>
+      <w:tabs>
+        <w:tab w:val="center" w:pos="4536"/>
+        <w:tab w:val="right" w:pos="9072"/>
+      </w:tabs>
+    </w:pPr>
+  </w:style>
+  <w:style w:type="character" w:customStyle="1" w:styleId="PieddepageCar">
+    <w:name w:val="Pied de page Car"/>
+    <w:basedOn w:val="Policepardfaut"/>
+    <w:link w:val="Pieddepage"/>
+    <w:uiPriority w:val="99"/>
+    <w:rsid w:val="009817D8"/>
+    <w:rPr>
+      <w:sz w:val="24"/>
+      <w:lang w:eastAsia="fr-FR"/>
+    </w:rPr>
+  </w:style>
+  <w:style w:type="character" w:styleId="Numrodepage">
+    <w:name w:val="page number"/>
+    <w:basedOn w:val="Policepardfaut"/>
+    <w:uiPriority w:val="99"/>
+    <w:semiHidden/>
+    <w:unhideWhenUsed/>
+    <w:rsid w:val="009817D8"/>
+  </w:style>
 </w:styles>
 </file>
 
@@ -11088,6 +10563,64 @@
       <w:ind w:left="1920"/>
     </w:pPr>
   </w:style>
+  <w:style w:type="paragraph" w:styleId="En-tte">
+    <w:name w:val="header"/>
+    <w:basedOn w:val="Normal"/>
+    <w:link w:val="En-tteCar"/>
+    <w:uiPriority w:val="99"/>
+    <w:unhideWhenUsed/>
+    <w:rsid w:val="009817D8"/>
+    <w:pPr>
+      <w:tabs>
+        <w:tab w:val="center" w:pos="4536"/>
+        <w:tab w:val="right" w:pos="9072"/>
+      </w:tabs>
+    </w:pPr>
+  </w:style>
+  <w:style w:type="character" w:customStyle="1" w:styleId="En-tteCar">
+    <w:name w:val="En-tête Car"/>
+    <w:basedOn w:val="Policepardfaut"/>
+    <w:link w:val="En-tte"/>
+    <w:uiPriority w:val="99"/>
+    <w:rsid w:val="009817D8"/>
+    <w:rPr>
+      <w:sz w:val="24"/>
+      <w:lang w:eastAsia="fr-FR"/>
+    </w:rPr>
+  </w:style>
+  <w:style w:type="paragraph" w:styleId="Pieddepage">
+    <w:name w:val="footer"/>
+    <w:basedOn w:val="Normal"/>
+    <w:link w:val="PieddepageCar"/>
+    <w:uiPriority w:val="99"/>
+    <w:unhideWhenUsed/>
+    <w:rsid w:val="009817D8"/>
+    <w:pPr>
+      <w:tabs>
+        <w:tab w:val="center" w:pos="4536"/>
+        <w:tab w:val="right" w:pos="9072"/>
+      </w:tabs>
+    </w:pPr>
+  </w:style>
+  <w:style w:type="character" w:customStyle="1" w:styleId="PieddepageCar">
+    <w:name w:val="Pied de page Car"/>
+    <w:basedOn w:val="Policepardfaut"/>
+    <w:link w:val="Pieddepage"/>
+    <w:uiPriority w:val="99"/>
+    <w:rsid w:val="009817D8"/>
+    <w:rPr>
+      <w:sz w:val="24"/>
+      <w:lang w:eastAsia="fr-FR"/>
+    </w:rPr>
+  </w:style>
+  <w:style w:type="character" w:styleId="Numrodepage">
+    <w:name w:val="page number"/>
+    <w:basedOn w:val="Policepardfaut"/>
+    <w:uiPriority w:val="99"/>
+    <w:semiHidden/>
+    <w:unhideWhenUsed/>
+    <w:rsid w:val="009817D8"/>
+  </w:style>
 </w:styles>
 </file>
 
@@ -11416,7 +10949,7 @@
 </file>
 
 <file path=customXml/itemProps1.xml><?xml version="1.0" encoding="utf-8"?>
-<ds:datastoreItem xmlns:ds="http://schemas.openxmlformats.org/officeDocument/2006/customXml" ds:itemID="{AD06445E-41C3-3644-AE72-B9CD04CBB3CD}">
+<ds:datastoreItem xmlns:ds="http://schemas.openxmlformats.org/officeDocument/2006/customXml" ds:itemID="{84035FB6-7A76-0747-82B5-E8B9C1A65A2F}">
   <ds:schemaRefs>
     <ds:schemaRef ds:uri="http://schemas.openxmlformats.org/officeDocument/2006/bibliography"/>
   </ds:schemaRefs>

</xml_diff>

<commit_message>
Suppression du fichier utilisateurs.sql devenu inutile. Modification des 2 documentations utilisateur et technique au format Word. Création des versions pdf de ces deux doc.
</commit_message>
<xml_diff>
--- a/Documentation/Documentation technique projet PHP.docx
+++ b/Documentation/Documentation technique projet PHP.docx
@@ -14,6 +14,7 @@
       <w:pPr>
         <w:pStyle w:val="Titre1"/>
       </w:pPr>
+      <w:bookmarkStart w:id="0" w:name="_Toc352689366"/>
       <w:r>
         <w:rPr>
           <w:noProof/>
@@ -352,6 +353,7 @@
       <w:r>
         <w:t>Documentation technique</w:t>
       </w:r>
+      <w:bookmarkEnd w:id="0"/>
       <w:r>
         <w:br w:type="page"/>
       </w:r>
@@ -391,7 +393,7 @@
         <w:rPr>
           <w:noProof/>
         </w:rPr>
-        <w:t>Liens sur tutoriaux</w:t>
+        <w:t>Documentation technique</w:t>
       </w:r>
       <w:r>
         <w:rPr>
@@ -409,7 +411,7 @@
         <w:rPr>
           <w:noProof/>
         </w:rPr>
-        <w:instrText xml:space="preserve"> PAGEREF _Toc352601425 \h </w:instrText>
+        <w:instrText xml:space="preserve"> PAGEREF _Toc352689366 \h </w:instrText>
       </w:r>
       <w:r>
         <w:rPr>
@@ -426,7 +428,68 @@
         <w:rPr>
           <w:noProof/>
         </w:rPr>
-        <w:t>3</w:t>
+        <w:t>1</w:t>
+      </w:r>
+      <w:r>
+        <w:rPr>
+          <w:noProof/>
+        </w:rPr>
+        <w:fldChar w:fldCharType="end"/>
+      </w:r>
+    </w:p>
+    <w:p>
+      <w:pPr>
+        <w:pStyle w:val="TM1"/>
+        <w:tabs>
+          <w:tab w:val="right" w:leader="dot" w:pos="9062"/>
+        </w:tabs>
+        <w:rPr>
+          <w:rFonts w:asciiTheme="minorHAnsi" w:hAnsiTheme="minorHAnsi" w:cstheme="minorBidi"/>
+          <w:noProof/>
+          <w:szCs w:val="24"/>
+          <w:lang w:val="fr-CH" w:eastAsia="ja-JP"/>
+        </w:rPr>
+      </w:pPr>
+      <w:r>
+        <w:rPr>
+          <w:noProof/>
+        </w:rPr>
+        <w:t>Liens sur tutoriaux Git</w:t>
+      </w:r>
+      <w:r>
+        <w:rPr>
+          <w:noProof/>
+        </w:rPr>
+        <w:tab/>
+      </w:r>
+      <w:r>
+        <w:rPr>
+          <w:noProof/>
+        </w:rPr>
+        <w:fldChar w:fldCharType="begin"/>
+      </w:r>
+      <w:r>
+        <w:rPr>
+          <w:noProof/>
+        </w:rPr>
+        <w:instrText xml:space="preserve"> PAGEREF _Toc352689367 \h </w:instrText>
+      </w:r>
+      <w:r>
+        <w:rPr>
+          <w:noProof/>
+        </w:rPr>
+      </w:r>
+      <w:r>
+        <w:rPr>
+          <w:noProof/>
+        </w:rPr>
+        <w:fldChar w:fldCharType="separate"/>
+      </w:r>
+      <w:r>
+        <w:rPr>
+          <w:noProof/>
+        </w:rPr>
+        <w:t>4</w:t>
       </w:r>
       <w:r>
         <w:rPr>
@@ -470,7 +533,7 @@
         <w:rPr>
           <w:noProof/>
         </w:rPr>
-        <w:instrText xml:space="preserve"> PAGEREF _Toc352601426 \h </w:instrText>
+        <w:instrText xml:space="preserve"> PAGEREF _Toc352689368 \h </w:instrText>
       </w:r>
       <w:r>
         <w:rPr>
@@ -487,7 +550,7 @@
         <w:rPr>
           <w:noProof/>
         </w:rPr>
-        <w:t>3</w:t>
+        <w:t>4</w:t>
       </w:r>
       <w:r>
         <w:rPr>
@@ -531,7 +594,7 @@
         <w:rPr>
           <w:noProof/>
         </w:rPr>
-        <w:instrText xml:space="preserve"> PAGEREF _Toc352601427 \h </w:instrText>
+        <w:instrText xml:space="preserve"> PAGEREF _Toc352689369 \h </w:instrText>
       </w:r>
       <w:r>
         <w:rPr>
@@ -548,7 +611,7 @@
         <w:rPr>
           <w:noProof/>
         </w:rPr>
-        <w:t>3</w:t>
+        <w:t>4</w:t>
       </w:r>
       <w:r>
         <w:rPr>
@@ -592,7 +655,7 @@
         <w:rPr>
           <w:noProof/>
         </w:rPr>
-        <w:instrText xml:space="preserve"> PAGEREF _Toc352601428 \h </w:instrText>
+        <w:instrText xml:space="preserve"> PAGEREF _Toc352689370 \h </w:instrText>
       </w:r>
       <w:r>
         <w:rPr>
@@ -609,7 +672,7 @@
         <w:rPr>
           <w:noProof/>
         </w:rPr>
-        <w:t>3</w:t>
+        <w:t>4</w:t>
       </w:r>
       <w:r>
         <w:rPr>
@@ -653,7 +716,7 @@
         <w:rPr>
           <w:noProof/>
         </w:rPr>
-        <w:instrText xml:space="preserve"> PAGEREF _Toc352601429 \h </w:instrText>
+        <w:instrText xml:space="preserve"> PAGEREF _Toc352689371 \h </w:instrText>
       </w:r>
       <w:r>
         <w:rPr>
@@ -670,7 +733,7 @@
         <w:rPr>
           <w:noProof/>
         </w:rPr>
-        <w:t>3</w:t>
+        <w:t>4</w:t>
       </w:r>
       <w:r>
         <w:rPr>
@@ -714,7 +777,7 @@
         <w:rPr>
           <w:noProof/>
         </w:rPr>
-        <w:instrText xml:space="preserve"> PAGEREF _Toc352601430 \h </w:instrText>
+        <w:instrText xml:space="preserve"> PAGEREF _Toc352689372 \h </w:instrText>
       </w:r>
       <w:r>
         <w:rPr>
@@ -731,7 +794,7 @@
         <w:rPr>
           <w:noProof/>
         </w:rPr>
-        <w:t>3</w:t>
+        <w:t>4</w:t>
       </w:r>
       <w:r>
         <w:rPr>
@@ -775,7 +838,7 @@
         <w:rPr>
           <w:noProof/>
         </w:rPr>
-        <w:instrText xml:space="preserve"> PAGEREF _Toc352601431 \h </w:instrText>
+        <w:instrText xml:space="preserve"> PAGEREF _Toc352689373 \h </w:instrText>
       </w:r>
       <w:r>
         <w:rPr>
@@ -792,7 +855,7 @@
         <w:rPr>
           <w:noProof/>
         </w:rPr>
-        <w:t>3</w:t>
+        <w:t>4</w:t>
       </w:r>
       <w:r>
         <w:rPr>
@@ -836,7 +899,7 @@
         <w:rPr>
           <w:noProof/>
         </w:rPr>
-        <w:instrText xml:space="preserve"> PAGEREF _Toc352601432 \h </w:instrText>
+        <w:instrText xml:space="preserve"> PAGEREF _Toc352689374 \h </w:instrText>
       </w:r>
       <w:r>
         <w:rPr>
@@ -853,7 +916,68 @@
         <w:rPr>
           <w:noProof/>
         </w:rPr>
-        <w:t>3</w:t>
+        <w:t>4</w:t>
+      </w:r>
+      <w:r>
+        <w:rPr>
+          <w:noProof/>
+        </w:rPr>
+        <w:fldChar w:fldCharType="end"/>
+      </w:r>
+    </w:p>
+    <w:p>
+      <w:pPr>
+        <w:pStyle w:val="TM1"/>
+        <w:tabs>
+          <w:tab w:val="right" w:leader="dot" w:pos="9062"/>
+        </w:tabs>
+        <w:rPr>
+          <w:rFonts w:asciiTheme="minorHAnsi" w:hAnsiTheme="minorHAnsi" w:cstheme="minorBidi"/>
+          <w:noProof/>
+          <w:szCs w:val="24"/>
+          <w:lang w:val="fr-CH" w:eastAsia="ja-JP"/>
+        </w:rPr>
+      </w:pPr>
+      <w:r>
+        <w:rPr>
+          <w:noProof/>
+        </w:rPr>
+        <w:t>Création d’un répertoire en local :</w:t>
+      </w:r>
+      <w:r>
+        <w:rPr>
+          <w:noProof/>
+        </w:rPr>
+        <w:tab/>
+      </w:r>
+      <w:r>
+        <w:rPr>
+          <w:noProof/>
+        </w:rPr>
+        <w:fldChar w:fldCharType="begin"/>
+      </w:r>
+      <w:r>
+        <w:rPr>
+          <w:noProof/>
+        </w:rPr>
+        <w:instrText xml:space="preserve"> PAGEREF _Toc352689375 \h </w:instrText>
+      </w:r>
+      <w:r>
+        <w:rPr>
+          <w:noProof/>
+        </w:rPr>
+      </w:r>
+      <w:r>
+        <w:rPr>
+          <w:noProof/>
+        </w:rPr>
+        <w:fldChar w:fldCharType="separate"/>
+      </w:r>
+      <w:r>
+        <w:rPr>
+          <w:noProof/>
+        </w:rPr>
+        <w:t>4</w:t>
       </w:r>
       <w:r>
         <w:rPr>
@@ -879,7 +1003,7 @@
         <w:rPr>
           <w:noProof/>
         </w:rPr>
-        <w:t>Création d’un répertoire en local :</w:t>
+        <w:t>Initialisation du nouveau dépôt git en local</w:t>
       </w:r>
       <w:r>
         <w:rPr>
@@ -897,7 +1021,7 @@
         <w:rPr>
           <w:noProof/>
         </w:rPr>
-        <w:instrText xml:space="preserve"> PAGEREF _Toc352601433 \h </w:instrText>
+        <w:instrText xml:space="preserve"> PAGEREF _Toc352689376 \h </w:instrText>
       </w:r>
       <w:r>
         <w:rPr>
@@ -914,7 +1038,7 @@
         <w:rPr>
           <w:noProof/>
         </w:rPr>
-        <w:t>3</w:t>
+        <w:t>4</w:t>
       </w:r>
       <w:r>
         <w:rPr>
@@ -940,7 +1064,7 @@
         <w:rPr>
           <w:noProof/>
         </w:rPr>
-        <w:t>Initialisation du nouveau dépôt git en local</w:t>
+        <w:t>Se connecter au dépôt distant</w:t>
       </w:r>
       <w:r>
         <w:rPr>
@@ -958,7 +1082,7 @@
         <w:rPr>
           <w:noProof/>
         </w:rPr>
-        <w:instrText xml:space="preserve"> PAGEREF _Toc352601434 \h </w:instrText>
+        <w:instrText xml:space="preserve"> PAGEREF _Toc352689377 \h </w:instrText>
       </w:r>
       <w:r>
         <w:rPr>
@@ -975,7 +1099,7 @@
         <w:rPr>
           <w:noProof/>
         </w:rPr>
-        <w:t>3</w:t>
+        <w:t>4</w:t>
       </w:r>
       <w:r>
         <w:rPr>
@@ -1001,7 +1125,7 @@
         <w:rPr>
           <w:noProof/>
         </w:rPr>
-        <w:t>Se connecter au dépôt distant</w:t>
+        <w:t>Cloner le dépôt distant sur la machine locale</w:t>
       </w:r>
       <w:r>
         <w:rPr>
@@ -1019,7 +1143,7 @@
         <w:rPr>
           <w:noProof/>
         </w:rPr>
-        <w:instrText xml:space="preserve"> PAGEREF _Toc352601435 \h </w:instrText>
+        <w:instrText xml:space="preserve"> PAGEREF _Toc352689378 \h </w:instrText>
       </w:r>
       <w:r>
         <w:rPr>
@@ -1036,7 +1160,7 @@
         <w:rPr>
           <w:noProof/>
         </w:rPr>
-        <w:t>3</w:t>
+        <w:t>5</w:t>
       </w:r>
       <w:r>
         <w:rPr>
@@ -1062,7 +1186,7 @@
         <w:rPr>
           <w:noProof/>
         </w:rPr>
-        <w:t>Cloner le dépôt distant sur la machine locale</w:t>
+        <w:t>Ajouter les fichiers et répertoires au dépôt local</w:t>
       </w:r>
       <w:r>
         <w:rPr>
@@ -1080,7 +1204,7 @@
         <w:rPr>
           <w:noProof/>
         </w:rPr>
-        <w:instrText xml:space="preserve"> PAGEREF _Toc352601436 \h </w:instrText>
+        <w:instrText xml:space="preserve"> PAGEREF _Toc352689379 \h </w:instrText>
       </w:r>
       <w:r>
         <w:rPr>
@@ -1097,7 +1221,7 @@
         <w:rPr>
           <w:noProof/>
         </w:rPr>
-        <w:t>4</w:t>
+        <w:t>5</w:t>
       </w:r>
       <w:r>
         <w:rPr>
@@ -1123,7 +1247,7 @@
         <w:rPr>
           <w:noProof/>
         </w:rPr>
-        <w:t>Ajouter les fichiers et répertoires au dépôt local</w:t>
+        <w:t>Désindexer un fichier ou répertoire ajouté par erreur</w:t>
       </w:r>
       <w:r>
         <w:rPr>
@@ -1141,7 +1265,7 @@
         <w:rPr>
           <w:noProof/>
         </w:rPr>
-        <w:instrText xml:space="preserve"> PAGEREF _Toc352601437 \h </w:instrText>
+        <w:instrText xml:space="preserve"> PAGEREF _Toc352689380 \h </w:instrText>
       </w:r>
       <w:r>
         <w:rPr>
@@ -1158,7 +1282,7 @@
         <w:rPr>
           <w:noProof/>
         </w:rPr>
-        <w:t>4</w:t>
+        <w:t>5</w:t>
       </w:r>
       <w:r>
         <w:rPr>
@@ -1184,7 +1308,7 @@
         <w:rPr>
           <w:noProof/>
         </w:rPr>
-        <w:t>Désindexer un fichier ou répertoire ajouté par erreur</w:t>
+        <w:t>Valider les modifications</w:t>
       </w:r>
       <w:r>
         <w:rPr>
@@ -1202,7 +1326,7 @@
         <w:rPr>
           <w:noProof/>
         </w:rPr>
-        <w:instrText xml:space="preserve"> PAGEREF _Toc352601438 \h </w:instrText>
+        <w:instrText xml:space="preserve"> PAGEREF _Toc352689381 \h </w:instrText>
       </w:r>
       <w:r>
         <w:rPr>
@@ -1219,7 +1343,7 @@
         <w:rPr>
           <w:noProof/>
         </w:rPr>
-        <w:t>4</w:t>
+        <w:t>5</w:t>
       </w:r>
       <w:r>
         <w:rPr>
@@ -1245,7 +1369,7 @@
         <w:rPr>
           <w:noProof/>
         </w:rPr>
-        <w:t>Valider les modifications</w:t>
+        <w:t>Envoyer les changements au dépôt distant</w:t>
       </w:r>
       <w:r>
         <w:rPr>
@@ -1263,7 +1387,7 @@
         <w:rPr>
           <w:noProof/>
         </w:rPr>
-        <w:instrText xml:space="preserve"> PAGEREF _Toc352601439 \h </w:instrText>
+        <w:instrText xml:space="preserve"> PAGEREF _Toc352689382 \h </w:instrText>
       </w:r>
       <w:r>
         <w:rPr>
@@ -1280,7 +1404,7 @@
         <w:rPr>
           <w:noProof/>
         </w:rPr>
-        <w:t>4</w:t>
+        <w:t>5</w:t>
       </w:r>
       <w:r>
         <w:rPr>
@@ -1306,7 +1430,7 @@
         <w:rPr>
           <w:noProof/>
         </w:rPr>
-        <w:t>Envoyer les changements au dépôt distant</w:t>
+        <w:t>Ajout de répertoire « Documentation » et « localhost »</w:t>
       </w:r>
       <w:r>
         <w:rPr>
@@ -1324,7 +1448,7 @@
         <w:rPr>
           <w:noProof/>
         </w:rPr>
-        <w:instrText xml:space="preserve"> PAGEREF _Toc352601440 \h </w:instrText>
+        <w:instrText xml:space="preserve"> PAGEREF _Toc352689383 \h </w:instrText>
       </w:r>
       <w:r>
         <w:rPr>
@@ -1341,7 +1465,7 @@
         <w:rPr>
           <w:noProof/>
         </w:rPr>
-        <w:t>4</w:t>
+        <w:t>6</w:t>
       </w:r>
       <w:r>
         <w:rPr>
@@ -1367,7 +1491,7 @@
         <w:rPr>
           <w:noProof/>
         </w:rPr>
-        <w:t>Ajout de répertoire « Documentation » et « localhost »</w:t>
+        <w:t>Ajouter le dépôt git à un outil graphique sur Mac (SnailGit)</w:t>
       </w:r>
       <w:r>
         <w:rPr>
@@ -1385,7 +1509,7 @@
         <w:rPr>
           <w:noProof/>
         </w:rPr>
-        <w:instrText xml:space="preserve"> PAGEREF _Toc352601441 \h </w:instrText>
+        <w:instrText xml:space="preserve"> PAGEREF _Toc352689384 \h </w:instrText>
       </w:r>
       <w:r>
         <w:rPr>
@@ -1402,7 +1526,7 @@
         <w:rPr>
           <w:noProof/>
         </w:rPr>
-        <w:t>5</w:t>
+        <w:t>6</w:t>
       </w:r>
       <w:r>
         <w:rPr>
@@ -1428,7 +1552,7 @@
         <w:rPr>
           <w:noProof/>
         </w:rPr>
-        <w:t>Ajouter le dépôt git à un outil graphique sur Mac (SnailGit)</w:t>
+        <w:t>Branches et fusions : les bases</w:t>
       </w:r>
       <w:r>
         <w:rPr>
@@ -1446,7 +1570,7 @@
         <w:rPr>
           <w:noProof/>
         </w:rPr>
-        <w:instrText xml:space="preserve"> PAGEREF _Toc352601442 \h </w:instrText>
+        <w:instrText xml:space="preserve"> PAGEREF _Toc352689385 \h </w:instrText>
       </w:r>
       <w:r>
         <w:rPr>
@@ -1463,7 +1587,7 @@
         <w:rPr>
           <w:noProof/>
         </w:rPr>
-        <w:t>5</w:t>
+        <w:t>7</w:t>
       </w:r>
       <w:r>
         <w:rPr>
@@ -1489,7 +1613,7 @@
         <w:rPr>
           <w:noProof/>
         </w:rPr>
-        <w:t>Branches et fusions : les bases</w:t>
+        <w:t>Gestion des branches</w:t>
       </w:r>
       <w:r>
         <w:rPr>
@@ -1507,7 +1631,7 @@
         <w:rPr>
           <w:noProof/>
         </w:rPr>
-        <w:instrText xml:space="preserve"> PAGEREF _Toc352601443 \h </w:instrText>
+        <w:instrText xml:space="preserve"> PAGEREF _Toc352689386 \h </w:instrText>
       </w:r>
       <w:r>
         <w:rPr>
@@ -1524,7 +1648,7 @@
         <w:rPr>
           <w:noProof/>
         </w:rPr>
-        <w:t>6</w:t>
+        <w:t>7</w:t>
       </w:r>
       <w:r>
         <w:rPr>
@@ -1550,7 +1674,7 @@
         <w:rPr>
           <w:noProof/>
         </w:rPr>
-        <w:t>Gestion des branches</w:t>
+        <w:t>Travailler avec les branches</w:t>
       </w:r>
       <w:r>
         <w:rPr>
@@ -1568,7 +1692,7 @@
         <w:rPr>
           <w:noProof/>
         </w:rPr>
-        <w:instrText xml:space="preserve"> PAGEREF _Toc352601444 \h </w:instrText>
+        <w:instrText xml:space="preserve"> PAGEREF _Toc352689387 \h </w:instrText>
       </w:r>
       <w:r>
         <w:rPr>
@@ -1585,7 +1709,7 @@
         <w:rPr>
           <w:noProof/>
         </w:rPr>
-        <w:t>6</w:t>
+        <w:t>7</w:t>
       </w:r>
       <w:r>
         <w:rPr>
@@ -1611,7 +1735,7 @@
         <w:rPr>
           <w:noProof/>
         </w:rPr>
-        <w:t>Travailler avec les branches</w:t>
+        <w:t>Travailler avec les branches distantes</w:t>
       </w:r>
       <w:r>
         <w:rPr>
@@ -1629,7 +1753,7 @@
         <w:rPr>
           <w:noProof/>
         </w:rPr>
-        <w:instrText xml:space="preserve"> PAGEREF _Toc352601445 \h </w:instrText>
+        <w:instrText xml:space="preserve"> PAGEREF _Toc352689388 \h </w:instrText>
       </w:r>
       <w:r>
         <w:rPr>
@@ -1646,7 +1770,68 @@
         <w:rPr>
           <w:noProof/>
         </w:rPr>
-        <w:t>6</w:t>
+        <w:t>7</w:t>
+      </w:r>
+      <w:r>
+        <w:rPr>
+          <w:noProof/>
+        </w:rPr>
+        <w:fldChar w:fldCharType="end"/>
+      </w:r>
+    </w:p>
+    <w:p>
+      <w:pPr>
+        <w:pStyle w:val="TM1"/>
+        <w:tabs>
+          <w:tab w:val="right" w:leader="dot" w:pos="9062"/>
+        </w:tabs>
+        <w:rPr>
+          <w:rFonts w:asciiTheme="minorHAnsi" w:hAnsiTheme="minorHAnsi" w:cstheme="minorBidi"/>
+          <w:noProof/>
+          <w:szCs w:val="24"/>
+          <w:lang w:val="fr-CH" w:eastAsia="ja-JP"/>
+        </w:rPr>
+      </w:pPr>
+      <w:r>
+        <w:rPr>
+          <w:noProof/>
+        </w:rPr>
+        <w:t>Liens sur explications et tutoriaux Composer</w:t>
+      </w:r>
+      <w:r>
+        <w:rPr>
+          <w:noProof/>
+        </w:rPr>
+        <w:tab/>
+      </w:r>
+      <w:r>
+        <w:rPr>
+          <w:noProof/>
+        </w:rPr>
+        <w:fldChar w:fldCharType="begin"/>
+      </w:r>
+      <w:r>
+        <w:rPr>
+          <w:noProof/>
+        </w:rPr>
+        <w:instrText xml:space="preserve"> PAGEREF _Toc352689389 \h </w:instrText>
+      </w:r>
+      <w:r>
+        <w:rPr>
+          <w:noProof/>
+        </w:rPr>
+      </w:r>
+      <w:r>
+        <w:rPr>
+          <w:noProof/>
+        </w:rPr>
+        <w:fldChar w:fldCharType="separate"/>
+      </w:r>
+      <w:r>
+        <w:rPr>
+          <w:noProof/>
+        </w:rPr>
+        <w:t>8</w:t>
       </w:r>
       <w:r>
         <w:rPr>
@@ -1672,7 +1857,7 @@
         <w:rPr>
           <w:noProof/>
         </w:rPr>
-        <w:t>Travailler avec les branches distantes</w:t>
+        <w:t>Téléchargement et installation :</w:t>
       </w:r>
       <w:r>
         <w:rPr>
@@ -1690,7 +1875,7 @@
         <w:rPr>
           <w:noProof/>
         </w:rPr>
-        <w:instrText xml:space="preserve"> PAGEREF _Toc352601446 \h </w:instrText>
+        <w:instrText xml:space="preserve"> PAGEREF _Toc352689390 \h </w:instrText>
       </w:r>
       <w:r>
         <w:rPr>
@@ -1707,7 +1892,314 @@
         <w:rPr>
           <w:noProof/>
         </w:rPr>
-        <w:t>6</w:t>
+        <w:t>8</w:t>
+      </w:r>
+      <w:r>
+        <w:rPr>
+          <w:noProof/>
+        </w:rPr>
+        <w:fldChar w:fldCharType="end"/>
+      </w:r>
+    </w:p>
+    <w:p>
+      <w:pPr>
+        <w:pStyle w:val="TM2"/>
+        <w:tabs>
+          <w:tab w:val="right" w:leader="dot" w:pos="9062"/>
+        </w:tabs>
+        <w:rPr>
+          <w:rFonts w:asciiTheme="minorHAnsi" w:hAnsiTheme="minorHAnsi" w:cstheme="minorBidi"/>
+          <w:noProof/>
+          <w:szCs w:val="24"/>
+          <w:lang w:val="fr-CH" w:eastAsia="ja-JP"/>
+        </w:rPr>
+      </w:pPr>
+      <w:r>
+        <w:rPr>
+          <w:noProof/>
+        </w:rPr>
+        <w:t>Installer composer sous OSX :</w:t>
+      </w:r>
+      <w:r>
+        <w:rPr>
+          <w:noProof/>
+        </w:rPr>
+        <w:tab/>
+      </w:r>
+      <w:r>
+        <w:rPr>
+          <w:noProof/>
+        </w:rPr>
+        <w:fldChar w:fldCharType="begin"/>
+      </w:r>
+      <w:r>
+        <w:rPr>
+          <w:noProof/>
+        </w:rPr>
+        <w:instrText xml:space="preserve"> PAGEREF _Toc352689391 \h </w:instrText>
+      </w:r>
+      <w:r>
+        <w:rPr>
+          <w:noProof/>
+        </w:rPr>
+      </w:r>
+      <w:r>
+        <w:rPr>
+          <w:noProof/>
+        </w:rPr>
+        <w:fldChar w:fldCharType="separate"/>
+      </w:r>
+      <w:r>
+        <w:rPr>
+          <w:noProof/>
+        </w:rPr>
+        <w:t>8</w:t>
+      </w:r>
+      <w:r>
+        <w:rPr>
+          <w:noProof/>
+        </w:rPr>
+        <w:fldChar w:fldCharType="end"/>
+      </w:r>
+    </w:p>
+    <w:p>
+      <w:pPr>
+        <w:pStyle w:val="TM2"/>
+        <w:tabs>
+          <w:tab w:val="right" w:leader="dot" w:pos="9062"/>
+        </w:tabs>
+        <w:rPr>
+          <w:rFonts w:asciiTheme="minorHAnsi" w:hAnsiTheme="minorHAnsi" w:cstheme="minorBidi"/>
+          <w:noProof/>
+          <w:szCs w:val="24"/>
+          <w:lang w:val="fr-CH" w:eastAsia="ja-JP"/>
+        </w:rPr>
+      </w:pPr>
+      <w:r>
+        <w:rPr>
+          <w:noProof/>
+        </w:rPr>
+        <w:t>Utilisation de base de composer :</w:t>
+      </w:r>
+      <w:r>
+        <w:rPr>
+          <w:noProof/>
+        </w:rPr>
+        <w:tab/>
+      </w:r>
+      <w:r>
+        <w:rPr>
+          <w:noProof/>
+        </w:rPr>
+        <w:fldChar w:fldCharType="begin"/>
+      </w:r>
+      <w:r>
+        <w:rPr>
+          <w:noProof/>
+        </w:rPr>
+        <w:instrText xml:space="preserve"> PAGEREF _Toc352689392 \h </w:instrText>
+      </w:r>
+      <w:r>
+        <w:rPr>
+          <w:noProof/>
+        </w:rPr>
+      </w:r>
+      <w:r>
+        <w:rPr>
+          <w:noProof/>
+        </w:rPr>
+        <w:fldChar w:fldCharType="separate"/>
+      </w:r>
+      <w:r>
+        <w:rPr>
+          <w:noProof/>
+        </w:rPr>
+        <w:t>8</w:t>
+      </w:r>
+      <w:r>
+        <w:rPr>
+          <w:noProof/>
+        </w:rPr>
+        <w:fldChar w:fldCharType="end"/>
+      </w:r>
+    </w:p>
+    <w:p>
+      <w:pPr>
+        <w:pStyle w:val="TM2"/>
+        <w:tabs>
+          <w:tab w:val="right" w:leader="dot" w:pos="9062"/>
+        </w:tabs>
+        <w:rPr>
+          <w:rFonts w:asciiTheme="minorHAnsi" w:hAnsiTheme="minorHAnsi" w:cstheme="minorBidi"/>
+          <w:noProof/>
+          <w:szCs w:val="24"/>
+          <w:lang w:val="fr-CH" w:eastAsia="ja-JP"/>
+        </w:rPr>
+      </w:pPr>
+      <w:r>
+        <w:rPr>
+          <w:noProof/>
+        </w:rPr>
+        <w:t>Composer et phpdoc :</w:t>
+      </w:r>
+      <w:r>
+        <w:rPr>
+          <w:noProof/>
+        </w:rPr>
+        <w:tab/>
+      </w:r>
+      <w:r>
+        <w:rPr>
+          <w:noProof/>
+        </w:rPr>
+        <w:fldChar w:fldCharType="begin"/>
+      </w:r>
+      <w:r>
+        <w:rPr>
+          <w:noProof/>
+        </w:rPr>
+        <w:instrText xml:space="preserve"> PAGEREF _Toc352689393 \h </w:instrText>
+      </w:r>
+      <w:r>
+        <w:rPr>
+          <w:noProof/>
+        </w:rPr>
+      </w:r>
+      <w:r>
+        <w:rPr>
+          <w:noProof/>
+        </w:rPr>
+        <w:fldChar w:fldCharType="separate"/>
+      </w:r>
+      <w:r>
+        <w:rPr>
+          <w:noProof/>
+        </w:rPr>
+        <w:t>8</w:t>
+      </w:r>
+      <w:r>
+        <w:rPr>
+          <w:noProof/>
+        </w:rPr>
+        <w:fldChar w:fldCharType="end"/>
+      </w:r>
+    </w:p>
+    <w:p>
+      <w:pPr>
+        <w:pStyle w:val="TM2"/>
+        <w:tabs>
+          <w:tab w:val="right" w:leader="dot" w:pos="9062"/>
+        </w:tabs>
+        <w:rPr>
+          <w:rFonts w:asciiTheme="minorHAnsi" w:hAnsiTheme="minorHAnsi" w:cstheme="minorBidi"/>
+          <w:noProof/>
+          <w:szCs w:val="24"/>
+          <w:lang w:val="fr-CH" w:eastAsia="ja-JP"/>
+        </w:rPr>
+      </w:pPr>
+      <w:r>
+        <w:rPr>
+          <w:noProof/>
+          <w:color w:val="0000FF" w:themeColor="hyperlink"/>
+          <w:u w:val="single"/>
+        </w:rPr>
+        <w:t>https://www.youtube.com/watch?v=675O2oDmr2w</w:t>
+      </w:r>
+      <w:r>
+        <w:rPr>
+          <w:noProof/>
+        </w:rPr>
+        <w:tab/>
+      </w:r>
+      <w:r>
+        <w:rPr>
+          <w:noProof/>
+        </w:rPr>
+        <w:fldChar w:fldCharType="begin"/>
+      </w:r>
+      <w:r>
+        <w:rPr>
+          <w:noProof/>
+        </w:rPr>
+        <w:instrText xml:space="preserve"> PAGEREF _Toc352689394 \h </w:instrText>
+      </w:r>
+      <w:r>
+        <w:rPr>
+          <w:noProof/>
+        </w:rPr>
+      </w:r>
+      <w:r>
+        <w:rPr>
+          <w:noProof/>
+        </w:rPr>
+        <w:fldChar w:fldCharType="separate"/>
+      </w:r>
+      <w:r>
+        <w:rPr>
+          <w:noProof/>
+        </w:rPr>
+        <w:t>8</w:t>
+      </w:r>
+      <w:r>
+        <w:rPr>
+          <w:noProof/>
+        </w:rPr>
+        <w:fldChar w:fldCharType="end"/>
+      </w:r>
+    </w:p>
+    <w:p>
+      <w:pPr>
+        <w:pStyle w:val="TM2"/>
+        <w:tabs>
+          <w:tab w:val="right" w:leader="dot" w:pos="9062"/>
+        </w:tabs>
+        <w:rPr>
+          <w:rFonts w:asciiTheme="minorHAnsi" w:hAnsiTheme="minorHAnsi" w:cstheme="minorBidi"/>
+          <w:noProof/>
+          <w:szCs w:val="24"/>
+          <w:lang w:val="fr-CH" w:eastAsia="ja-JP"/>
+        </w:rPr>
+      </w:pPr>
+      <w:r>
+        <w:rPr>
+          <w:noProof/>
+        </w:rPr>
+        <w:t>Explication de l’arborescence faite pour le projet</w:t>
+      </w:r>
+      <w:r>
+        <w:rPr>
+          <w:noProof/>
+        </w:rPr>
+        <w:tab/>
+      </w:r>
+      <w:r>
+        <w:rPr>
+          <w:noProof/>
+        </w:rPr>
+        <w:fldChar w:fldCharType="begin"/>
+      </w:r>
+      <w:r>
+        <w:rPr>
+          <w:noProof/>
+        </w:rPr>
+        <w:instrText xml:space="preserve"> PAGEREF _Toc352689395 \h </w:instrText>
+      </w:r>
+      <w:r>
+        <w:rPr>
+          <w:noProof/>
+        </w:rPr>
+      </w:r>
+      <w:r>
+        <w:rPr>
+          <w:noProof/>
+        </w:rPr>
+        <w:fldChar w:fldCharType="separate"/>
+      </w:r>
+      <w:r>
+        <w:rPr>
+          <w:noProof/>
+        </w:rPr>
+        <w:t>8</w:t>
       </w:r>
       <w:r>
         <w:rPr>
@@ -1733,7 +2225,7 @@
         <w:rPr>
           <w:noProof/>
         </w:rPr>
-        <w:t>Liens sur explications et tutoriaux</w:t>
+        <w:t>Téléchargement des sources</w:t>
       </w:r>
       <w:r>
         <w:rPr>
@@ -1751,7 +2243,7 @@
         <w:rPr>
           <w:noProof/>
         </w:rPr>
-        <w:instrText xml:space="preserve"> PAGEREF _Toc352601447 \h </w:instrText>
+        <w:instrText xml:space="preserve"> PAGEREF _Toc352689396 \h </w:instrText>
       </w:r>
       <w:r>
         <w:rPr>
@@ -1768,7 +2260,129 @@
         <w:rPr>
           <w:noProof/>
         </w:rPr>
-        <w:t>7</w:t>
+        <w:t>8</w:t>
+      </w:r>
+      <w:r>
+        <w:rPr>
+          <w:noProof/>
+        </w:rPr>
+        <w:fldChar w:fldCharType="end"/>
+      </w:r>
+    </w:p>
+    <w:p>
+      <w:pPr>
+        <w:pStyle w:val="TM1"/>
+        <w:tabs>
+          <w:tab w:val="right" w:leader="dot" w:pos="9062"/>
+        </w:tabs>
+        <w:rPr>
+          <w:rFonts w:asciiTheme="minorHAnsi" w:hAnsiTheme="minorHAnsi" w:cstheme="minorBidi"/>
+          <w:noProof/>
+          <w:szCs w:val="24"/>
+          <w:lang w:val="fr-CH" w:eastAsia="ja-JP"/>
+        </w:rPr>
+      </w:pPr>
+      <w:r>
+        <w:rPr>
+          <w:noProof/>
+        </w:rPr>
+        <w:t>Installation sur Mac</w:t>
+      </w:r>
+      <w:r>
+        <w:rPr>
+          <w:noProof/>
+        </w:rPr>
+        <w:tab/>
+      </w:r>
+      <w:r>
+        <w:rPr>
+          <w:noProof/>
+        </w:rPr>
+        <w:fldChar w:fldCharType="begin"/>
+      </w:r>
+      <w:r>
+        <w:rPr>
+          <w:noProof/>
+        </w:rPr>
+        <w:instrText xml:space="preserve"> PAGEREF _Toc352689397 \h </w:instrText>
+      </w:r>
+      <w:r>
+        <w:rPr>
+          <w:noProof/>
+        </w:rPr>
+      </w:r>
+      <w:r>
+        <w:rPr>
+          <w:noProof/>
+        </w:rPr>
+        <w:fldChar w:fldCharType="separate"/>
+      </w:r>
+      <w:r>
+        <w:rPr>
+          <w:noProof/>
+        </w:rPr>
+        <w:t>8</w:t>
+      </w:r>
+      <w:r>
+        <w:rPr>
+          <w:noProof/>
+        </w:rPr>
+        <w:fldChar w:fldCharType="end"/>
+      </w:r>
+    </w:p>
+    <w:p>
+      <w:pPr>
+        <w:pStyle w:val="TM1"/>
+        <w:tabs>
+          <w:tab w:val="right" w:leader="dot" w:pos="9062"/>
+        </w:tabs>
+        <w:rPr>
+          <w:rFonts w:asciiTheme="minorHAnsi" w:hAnsiTheme="minorHAnsi" w:cstheme="minorBidi"/>
+          <w:noProof/>
+          <w:szCs w:val="24"/>
+          <w:lang w:val="fr-CH" w:eastAsia="ja-JP"/>
+        </w:rPr>
+      </w:pPr>
+      <w:r>
+        <w:rPr>
+          <w:noProof/>
+        </w:rPr>
+        <w:t>Liens sur explications et tutoriaux phpdoc</w:t>
+      </w:r>
+      <w:r>
+        <w:rPr>
+          <w:noProof/>
+        </w:rPr>
+        <w:tab/>
+      </w:r>
+      <w:r>
+        <w:rPr>
+          <w:noProof/>
+        </w:rPr>
+        <w:fldChar w:fldCharType="begin"/>
+      </w:r>
+      <w:r>
+        <w:rPr>
+          <w:noProof/>
+        </w:rPr>
+        <w:instrText xml:space="preserve"> PAGEREF _Toc352689398 \h </w:instrText>
+      </w:r>
+      <w:r>
+        <w:rPr>
+          <w:noProof/>
+        </w:rPr>
+      </w:r>
+      <w:r>
+        <w:rPr>
+          <w:noProof/>
+        </w:rPr>
+        <w:fldChar w:fldCharType="separate"/>
+      </w:r>
+      <w:r>
+        <w:rPr>
+          <w:noProof/>
+        </w:rPr>
+        <w:t>9</w:t>
       </w:r>
       <w:r>
         <w:rPr>
@@ -1794,7 +2408,7 @@
         <w:rPr>
           <w:noProof/>
         </w:rPr>
-        <w:t>Téléchargement et installation :</w:t>
+        <w:t>Installer phpdoc :</w:t>
       </w:r>
       <w:r>
         <w:rPr>
@@ -1812,7 +2426,7 @@
         <w:rPr>
           <w:noProof/>
         </w:rPr>
-        <w:instrText xml:space="preserve"> PAGEREF _Toc352601448 \h </w:instrText>
+        <w:instrText xml:space="preserve"> PAGEREF _Toc352689399 \h </w:instrText>
       </w:r>
       <w:r>
         <w:rPr>
@@ -1829,7 +2443,7 @@
         <w:rPr>
           <w:noProof/>
         </w:rPr>
-        <w:t>7</w:t>
+        <w:t>9</w:t>
       </w:r>
       <w:r>
         <w:rPr>
@@ -1855,7 +2469,7 @@
         <w:rPr>
           <w:noProof/>
         </w:rPr>
-        <w:t>Installer composer sous OSX :</w:t>
+        <w:t>Running phpdocumentor :</w:t>
       </w:r>
       <w:r>
         <w:rPr>
@@ -1873,7 +2487,7 @@
         <w:rPr>
           <w:noProof/>
         </w:rPr>
-        <w:instrText xml:space="preserve"> PAGEREF _Toc352601449 \h </w:instrText>
+        <w:instrText xml:space="preserve"> PAGEREF _Toc352689400 \h </w:instrText>
       </w:r>
       <w:r>
         <w:rPr>
@@ -1890,7 +2504,7 @@
         <w:rPr>
           <w:noProof/>
         </w:rPr>
-        <w:t>7</w:t>
+        <w:t>9</w:t>
       </w:r>
       <w:r>
         <w:rPr>
@@ -1916,7 +2530,7 @@
         <w:rPr>
           <w:noProof/>
         </w:rPr>
-        <w:t>Utilisation de base de composer :</w:t>
+        <w:t>Emplois de phpdoc</w:t>
       </w:r>
       <w:r>
         <w:rPr>
@@ -1934,7 +2548,7 @@
         <w:rPr>
           <w:noProof/>
         </w:rPr>
-        <w:instrText xml:space="preserve"> PAGEREF _Toc352601450 \h </w:instrText>
+        <w:instrText xml:space="preserve"> PAGEREF _Toc352689401 \h </w:instrText>
       </w:r>
       <w:r>
         <w:rPr>
@@ -1951,7 +2565,129 @@
         <w:rPr>
           <w:noProof/>
         </w:rPr>
-        <w:t>7</w:t>
+        <w:t>9</w:t>
+      </w:r>
+      <w:r>
+        <w:rPr>
+          <w:noProof/>
+        </w:rPr>
+        <w:fldChar w:fldCharType="end"/>
+      </w:r>
+    </w:p>
+    <w:p>
+      <w:pPr>
+        <w:pStyle w:val="TM1"/>
+        <w:tabs>
+          <w:tab w:val="right" w:leader="dot" w:pos="9062"/>
+        </w:tabs>
+        <w:rPr>
+          <w:rFonts w:asciiTheme="minorHAnsi" w:hAnsiTheme="minorHAnsi" w:cstheme="minorBidi"/>
+          <w:noProof/>
+          <w:szCs w:val="24"/>
+          <w:lang w:val="fr-CH" w:eastAsia="ja-JP"/>
+        </w:rPr>
+      </w:pPr>
+      <w:r>
+        <w:rPr>
+          <w:noProof/>
+        </w:rPr>
+        <w:t>Téléchargement des sources</w:t>
+      </w:r>
+      <w:r>
+        <w:rPr>
+          <w:noProof/>
+        </w:rPr>
+        <w:tab/>
+      </w:r>
+      <w:r>
+        <w:rPr>
+          <w:noProof/>
+        </w:rPr>
+        <w:fldChar w:fldCharType="begin"/>
+      </w:r>
+      <w:r>
+        <w:rPr>
+          <w:noProof/>
+        </w:rPr>
+        <w:instrText xml:space="preserve"> PAGEREF _Toc352689402 \h </w:instrText>
+      </w:r>
+      <w:r>
+        <w:rPr>
+          <w:noProof/>
+        </w:rPr>
+      </w:r>
+      <w:r>
+        <w:rPr>
+          <w:noProof/>
+        </w:rPr>
+        <w:fldChar w:fldCharType="separate"/>
+      </w:r>
+      <w:r>
+        <w:rPr>
+          <w:noProof/>
+        </w:rPr>
+        <w:t>9</w:t>
+      </w:r>
+      <w:r>
+        <w:rPr>
+          <w:noProof/>
+        </w:rPr>
+        <w:fldChar w:fldCharType="end"/>
+      </w:r>
+    </w:p>
+    <w:p>
+      <w:pPr>
+        <w:pStyle w:val="TM1"/>
+        <w:tabs>
+          <w:tab w:val="right" w:leader="dot" w:pos="9062"/>
+        </w:tabs>
+        <w:rPr>
+          <w:rFonts w:asciiTheme="minorHAnsi" w:hAnsiTheme="minorHAnsi" w:cstheme="minorBidi"/>
+          <w:noProof/>
+          <w:szCs w:val="24"/>
+          <w:lang w:val="fr-CH" w:eastAsia="ja-JP"/>
+        </w:rPr>
+      </w:pPr>
+      <w:r>
+        <w:rPr>
+          <w:noProof/>
+        </w:rPr>
+        <w:t>Exécuter phpdoc</w:t>
+      </w:r>
+      <w:r>
+        <w:rPr>
+          <w:noProof/>
+        </w:rPr>
+        <w:tab/>
+      </w:r>
+      <w:r>
+        <w:rPr>
+          <w:noProof/>
+        </w:rPr>
+        <w:fldChar w:fldCharType="begin"/>
+      </w:r>
+      <w:r>
+        <w:rPr>
+          <w:noProof/>
+        </w:rPr>
+        <w:instrText xml:space="preserve"> PAGEREF _Toc352689403 \h </w:instrText>
+      </w:r>
+      <w:r>
+        <w:rPr>
+          <w:noProof/>
+        </w:rPr>
+      </w:r>
+      <w:r>
+        <w:rPr>
+          <w:noProof/>
+        </w:rPr>
+        <w:fldChar w:fldCharType="separate"/>
+      </w:r>
+      <w:r>
+        <w:rPr>
+          <w:noProof/>
+        </w:rPr>
+        <w:t>9</w:t>
       </w:r>
       <w:r>
         <w:rPr>
@@ -1977,7 +2713,7 @@
         <w:rPr>
           <w:noProof/>
         </w:rPr>
-        <w:t>Composer et phpdoc :</w:t>
+        <w:t>Exécution sous Mac</w:t>
       </w:r>
       <w:r>
         <w:rPr>
@@ -1995,7 +2731,7 @@
         <w:rPr>
           <w:noProof/>
         </w:rPr>
-        <w:instrText xml:space="preserve"> PAGEREF _Toc352601451 \h </w:instrText>
+        <w:instrText xml:space="preserve"> PAGEREF _Toc352689404 \h </w:instrText>
       </w:r>
       <w:r>
         <w:rPr>
@@ -2012,7 +2748,68 @@
         <w:rPr>
           <w:noProof/>
         </w:rPr>
-        <w:t>7</w:t>
+        <w:t>9</w:t>
+      </w:r>
+      <w:r>
+        <w:rPr>
+          <w:noProof/>
+        </w:rPr>
+        <w:fldChar w:fldCharType="end"/>
+      </w:r>
+    </w:p>
+    <w:p>
+      <w:pPr>
+        <w:pStyle w:val="TM1"/>
+        <w:tabs>
+          <w:tab w:val="right" w:leader="dot" w:pos="9062"/>
+        </w:tabs>
+        <w:rPr>
+          <w:rFonts w:asciiTheme="minorHAnsi" w:hAnsiTheme="minorHAnsi" w:cstheme="minorBidi"/>
+          <w:noProof/>
+          <w:szCs w:val="24"/>
+          <w:lang w:val="fr-CH" w:eastAsia="ja-JP"/>
+        </w:rPr>
+      </w:pPr>
+      <w:r>
+        <w:rPr>
+          <w:noProof/>
+        </w:rPr>
+        <w:t>Liens sur explications et tutoriaux html2pdf</w:t>
+      </w:r>
+      <w:r>
+        <w:rPr>
+          <w:noProof/>
+        </w:rPr>
+        <w:tab/>
+      </w:r>
+      <w:r>
+        <w:rPr>
+          <w:noProof/>
+        </w:rPr>
+        <w:fldChar w:fldCharType="begin"/>
+      </w:r>
+      <w:r>
+        <w:rPr>
+          <w:noProof/>
+        </w:rPr>
+        <w:instrText xml:space="preserve"> PAGEREF _Toc352689405 \h </w:instrText>
+      </w:r>
+      <w:r>
+        <w:rPr>
+          <w:noProof/>
+        </w:rPr>
+      </w:r>
+      <w:r>
+        <w:rPr>
+          <w:noProof/>
+        </w:rPr>
+        <w:fldChar w:fldCharType="separate"/>
+      </w:r>
+      <w:r>
+        <w:rPr>
+          <w:noProof/>
+        </w:rPr>
+        <w:t>10</w:t>
       </w:r>
       <w:r>
         <w:rPr>
@@ -2037,10 +2834,8 @@
       <w:r>
         <w:rPr>
           <w:noProof/>
-          <w:color w:val="0000FF" w:themeColor="hyperlink"/>
-          <w:u w:val="single"/>
-        </w:rPr>
-        <w:t>https://www.youtube.com/watch?v=675O2oDmr2w</w:t>
+        </w:rPr>
+        <w:t>Générer un PDF depuis HTML</w:t>
       </w:r>
       <w:r>
         <w:rPr>
@@ -2058,7 +2853,7 @@
         <w:rPr>
           <w:noProof/>
         </w:rPr>
-        <w:instrText xml:space="preserve"> PAGEREF _Toc352601452 \h </w:instrText>
+        <w:instrText xml:space="preserve"> PAGEREF _Toc352689406 \h </w:instrText>
       </w:r>
       <w:r>
         <w:rPr>
@@ -2075,7 +2870,68 @@
         <w:rPr>
           <w:noProof/>
         </w:rPr>
-        <w:t>7</w:t>
+        <w:t>10</w:t>
+      </w:r>
+      <w:r>
+        <w:rPr>
+          <w:noProof/>
+        </w:rPr>
+        <w:fldChar w:fldCharType="end"/>
+      </w:r>
+    </w:p>
+    <w:p>
+      <w:pPr>
+        <w:pStyle w:val="TM1"/>
+        <w:tabs>
+          <w:tab w:val="right" w:leader="dot" w:pos="9062"/>
+        </w:tabs>
+        <w:rPr>
+          <w:rFonts w:asciiTheme="minorHAnsi" w:hAnsiTheme="minorHAnsi" w:cstheme="minorBidi"/>
+          <w:noProof/>
+          <w:szCs w:val="24"/>
+          <w:lang w:val="fr-CH" w:eastAsia="ja-JP"/>
+        </w:rPr>
+      </w:pPr>
+      <w:r>
+        <w:rPr>
+          <w:noProof/>
+        </w:rPr>
+        <w:t>Téléchargement des sources</w:t>
+      </w:r>
+      <w:r>
+        <w:rPr>
+          <w:noProof/>
+        </w:rPr>
+        <w:tab/>
+      </w:r>
+      <w:r>
+        <w:rPr>
+          <w:noProof/>
+        </w:rPr>
+        <w:fldChar w:fldCharType="begin"/>
+      </w:r>
+      <w:r>
+        <w:rPr>
+          <w:noProof/>
+        </w:rPr>
+        <w:instrText xml:space="preserve"> PAGEREF _Toc352689407 \h </w:instrText>
+      </w:r>
+      <w:r>
+        <w:rPr>
+          <w:noProof/>
+        </w:rPr>
+      </w:r>
+      <w:r>
+        <w:rPr>
+          <w:noProof/>
+        </w:rPr>
+        <w:fldChar w:fldCharType="separate"/>
+      </w:r>
+      <w:r>
+        <w:rPr>
+          <w:noProof/>
+        </w:rPr>
+        <w:t>10</w:t>
       </w:r>
       <w:r>
         <w:rPr>
@@ -2101,7 +2957,7 @@
         <w:rPr>
           <w:noProof/>
         </w:rPr>
-        <w:t>Explication de l’arborescence faite pour le projet</w:t>
+        <w:t>Installation sous Mac, avec composer local :</w:t>
       </w:r>
       <w:r>
         <w:rPr>
@@ -2119,7 +2975,7 @@
         <w:rPr>
           <w:noProof/>
         </w:rPr>
-        <w:instrText xml:space="preserve"> PAGEREF _Toc352601453 \h </w:instrText>
+        <w:instrText xml:space="preserve"> PAGEREF _Toc352689408 \h </w:instrText>
       </w:r>
       <w:r>
         <w:rPr>
@@ -2136,7 +2992,68 @@
         <w:rPr>
           <w:noProof/>
         </w:rPr>
-        <w:t>7</w:t>
+        <w:t>10</w:t>
+      </w:r>
+      <w:r>
+        <w:rPr>
+          <w:noProof/>
+        </w:rPr>
+        <w:fldChar w:fldCharType="end"/>
+      </w:r>
+    </w:p>
+    <w:p>
+      <w:pPr>
+        <w:pStyle w:val="TM2"/>
+        <w:tabs>
+          <w:tab w:val="right" w:leader="dot" w:pos="9062"/>
+        </w:tabs>
+        <w:rPr>
+          <w:rFonts w:asciiTheme="minorHAnsi" w:hAnsiTheme="minorHAnsi" w:cstheme="minorBidi"/>
+          <w:noProof/>
+          <w:szCs w:val="24"/>
+          <w:lang w:val="fr-CH" w:eastAsia="ja-JP"/>
+        </w:rPr>
+      </w:pPr>
+      <w:r>
+        <w:rPr>
+          <w:noProof/>
+        </w:rPr>
+        <w:t>Hébergeur choisit :</w:t>
+      </w:r>
+      <w:r>
+        <w:rPr>
+          <w:noProof/>
+        </w:rPr>
+        <w:tab/>
+      </w:r>
+      <w:r>
+        <w:rPr>
+          <w:noProof/>
+        </w:rPr>
+        <w:fldChar w:fldCharType="begin"/>
+      </w:r>
+      <w:r>
+        <w:rPr>
+          <w:noProof/>
+        </w:rPr>
+        <w:instrText xml:space="preserve"> PAGEREF _Toc352689409 \h </w:instrText>
+      </w:r>
+      <w:r>
+        <w:rPr>
+          <w:noProof/>
+        </w:rPr>
+      </w:r>
+      <w:r>
+        <w:rPr>
+          <w:noProof/>
+        </w:rPr>
+        <w:fldChar w:fldCharType="separate"/>
+      </w:r>
+      <w:r>
+        <w:rPr>
+          <w:noProof/>
+        </w:rPr>
+        <w:t>11</w:t>
       </w:r>
       <w:r>
         <w:rPr>
@@ -2162,7 +3079,7 @@
         <w:rPr>
           <w:noProof/>
         </w:rPr>
-        <w:t>Téléchargement des sources</w:t>
+        <w:t>Déroulement côté hébergeur</w:t>
       </w:r>
       <w:r>
         <w:rPr>
@@ -2180,7 +3097,7 @@
         <w:rPr>
           <w:noProof/>
         </w:rPr>
-        <w:instrText xml:space="preserve"> PAGEREF _Toc352601454 \h </w:instrText>
+        <w:instrText xml:space="preserve"> PAGEREF _Toc352689410 \h </w:instrText>
       </w:r>
       <w:r>
         <w:rPr>
@@ -2197,7 +3114,190 @@
         <w:rPr>
           <w:noProof/>
         </w:rPr>
-        <w:t>7</w:t>
+        <w:t>11</w:t>
+      </w:r>
+      <w:r>
+        <w:rPr>
+          <w:noProof/>
+        </w:rPr>
+        <w:fldChar w:fldCharType="end"/>
+      </w:r>
+    </w:p>
+    <w:p>
+      <w:pPr>
+        <w:pStyle w:val="TM2"/>
+        <w:tabs>
+          <w:tab w:val="right" w:leader="dot" w:pos="9062"/>
+        </w:tabs>
+        <w:rPr>
+          <w:rFonts w:asciiTheme="minorHAnsi" w:hAnsiTheme="minorHAnsi" w:cstheme="minorBidi"/>
+          <w:noProof/>
+          <w:szCs w:val="24"/>
+          <w:lang w:val="fr-CH" w:eastAsia="ja-JP"/>
+        </w:rPr>
+      </w:pPr>
+      <w:r>
+        <w:rPr>
+          <w:noProof/>
+        </w:rPr>
+        <w:t>Réglages de base et transfert des fichiers</w:t>
+      </w:r>
+      <w:r>
+        <w:rPr>
+          <w:noProof/>
+        </w:rPr>
+        <w:tab/>
+      </w:r>
+      <w:r>
+        <w:rPr>
+          <w:noProof/>
+        </w:rPr>
+        <w:fldChar w:fldCharType="begin"/>
+      </w:r>
+      <w:r>
+        <w:rPr>
+          <w:noProof/>
+        </w:rPr>
+        <w:instrText xml:space="preserve"> PAGEREF _Toc352689411 \h </w:instrText>
+      </w:r>
+      <w:r>
+        <w:rPr>
+          <w:noProof/>
+        </w:rPr>
+      </w:r>
+      <w:r>
+        <w:rPr>
+          <w:noProof/>
+        </w:rPr>
+        <w:fldChar w:fldCharType="separate"/>
+      </w:r>
+      <w:r>
+        <w:rPr>
+          <w:noProof/>
+        </w:rPr>
+        <w:t>11</w:t>
+      </w:r>
+      <w:r>
+        <w:rPr>
+          <w:noProof/>
+        </w:rPr>
+        <w:fldChar w:fldCharType="end"/>
+      </w:r>
+    </w:p>
+    <w:p>
+      <w:pPr>
+        <w:pStyle w:val="TM2"/>
+        <w:tabs>
+          <w:tab w:val="right" w:leader="dot" w:pos="9062"/>
+        </w:tabs>
+        <w:rPr>
+          <w:rFonts w:asciiTheme="minorHAnsi" w:hAnsiTheme="minorHAnsi" w:cstheme="minorBidi"/>
+          <w:noProof/>
+          <w:szCs w:val="24"/>
+          <w:lang w:val="fr-CH" w:eastAsia="ja-JP"/>
+        </w:rPr>
+      </w:pPr>
+      <w:r>
+        <w:rPr>
+          <w:noProof/>
+        </w:rPr>
+        <w:t>Création de la base de données</w:t>
+      </w:r>
+      <w:r>
+        <w:rPr>
+          <w:noProof/>
+        </w:rPr>
+        <w:tab/>
+      </w:r>
+      <w:r>
+        <w:rPr>
+          <w:noProof/>
+        </w:rPr>
+        <w:fldChar w:fldCharType="begin"/>
+      </w:r>
+      <w:r>
+        <w:rPr>
+          <w:noProof/>
+        </w:rPr>
+        <w:instrText xml:space="preserve"> PAGEREF _Toc352689412 \h </w:instrText>
+      </w:r>
+      <w:r>
+        <w:rPr>
+          <w:noProof/>
+        </w:rPr>
+      </w:r>
+      <w:r>
+        <w:rPr>
+          <w:noProof/>
+        </w:rPr>
+        <w:fldChar w:fldCharType="separate"/>
+      </w:r>
+      <w:r>
+        <w:rPr>
+          <w:noProof/>
+        </w:rPr>
+        <w:t>14</w:t>
+      </w:r>
+      <w:r>
+        <w:rPr>
+          <w:noProof/>
+        </w:rPr>
+        <w:fldChar w:fldCharType="end"/>
+      </w:r>
+    </w:p>
+    <w:p>
+      <w:pPr>
+        <w:pStyle w:val="TM2"/>
+        <w:tabs>
+          <w:tab w:val="right" w:leader="dot" w:pos="9062"/>
+        </w:tabs>
+        <w:rPr>
+          <w:rFonts w:asciiTheme="minorHAnsi" w:hAnsiTheme="minorHAnsi" w:cstheme="minorBidi"/>
+          <w:noProof/>
+          <w:szCs w:val="24"/>
+          <w:lang w:val="fr-CH" w:eastAsia="ja-JP"/>
+        </w:rPr>
+      </w:pPr>
+      <w:r>
+        <w:rPr>
+          <w:noProof/>
+        </w:rPr>
+        <w:t>Configuration des fichiers PHP</w:t>
+      </w:r>
+      <w:r>
+        <w:rPr>
+          <w:noProof/>
+        </w:rPr>
+        <w:tab/>
+      </w:r>
+      <w:r>
+        <w:rPr>
+          <w:noProof/>
+        </w:rPr>
+        <w:fldChar w:fldCharType="begin"/>
+      </w:r>
+      <w:r>
+        <w:rPr>
+          <w:noProof/>
+        </w:rPr>
+        <w:instrText xml:space="preserve"> PAGEREF _Toc352689413 \h </w:instrText>
+      </w:r>
+      <w:r>
+        <w:rPr>
+          <w:noProof/>
+        </w:rPr>
+      </w:r>
+      <w:r>
+        <w:rPr>
+          <w:noProof/>
+        </w:rPr>
+        <w:fldChar w:fldCharType="separate"/>
+      </w:r>
+      <w:r>
+        <w:rPr>
+          <w:noProof/>
+        </w:rPr>
+        <w:t>16</w:t>
       </w:r>
       <w:r>
         <w:rPr>
@@ -2223,7 +3323,20 @@
         <w:rPr>
           <w:noProof/>
         </w:rPr>
-        <w:t>Installation sur Mac</w:t>
+        <w:t>1</w:t>
+      </w:r>
+      <w:r>
+        <w:rPr>
+          <w:noProof/>
+          <w:vertAlign w:val="superscript"/>
+        </w:rPr>
+        <w:t>er</w:t>
+      </w:r>
+      <w:r>
+        <w:rPr>
+          <w:noProof/>
+        </w:rPr>
+        <w:t xml:space="preserve"> Test de fonctionnement</w:t>
       </w:r>
       <w:r>
         <w:rPr>
@@ -2241,7 +3354,7 @@
         <w:rPr>
           <w:noProof/>
         </w:rPr>
-        <w:instrText xml:space="preserve"> PAGEREF _Toc352601455 \h </w:instrText>
+        <w:instrText xml:space="preserve"> PAGEREF _Toc352689414 \h </w:instrText>
       </w:r>
       <w:r>
         <w:rPr>
@@ -2258,7 +3371,7 @@
         <w:rPr>
           <w:noProof/>
         </w:rPr>
-        <w:t>7</w:t>
+        <w:t>16</w:t>
       </w:r>
       <w:r>
         <w:rPr>
@@ -2284,7 +3397,7 @@
         <w:rPr>
           <w:noProof/>
         </w:rPr>
-        <w:t>Liens sur explications et tutoriaux</w:t>
+        <w:t>Mots de passe pour les tests :</w:t>
       </w:r>
       <w:r>
         <w:rPr>
@@ -2302,7 +3415,7 @@
         <w:rPr>
           <w:noProof/>
         </w:rPr>
-        <w:instrText xml:space="preserve"> PAGEREF _Toc352601456 \h </w:instrText>
+        <w:instrText xml:space="preserve"> PAGEREF _Toc352689415 \h </w:instrText>
       </w:r>
       <w:r>
         <w:rPr>
@@ -2319,1058 +3432,7 @@
         <w:rPr>
           <w:noProof/>
         </w:rPr>
-        <w:t>8</w:t>
-      </w:r>
-      <w:r>
-        <w:rPr>
-          <w:noProof/>
-        </w:rPr>
-        <w:fldChar w:fldCharType="end"/>
-      </w:r>
-    </w:p>
-    <w:p>
-      <w:pPr>
-        <w:pStyle w:val="TM2"/>
-        <w:tabs>
-          <w:tab w:val="right" w:leader="dot" w:pos="9062"/>
-        </w:tabs>
-        <w:rPr>
-          <w:rFonts w:asciiTheme="minorHAnsi" w:hAnsiTheme="minorHAnsi" w:cstheme="minorBidi"/>
-          <w:noProof/>
-          <w:szCs w:val="24"/>
-          <w:lang w:val="fr-CH" w:eastAsia="ja-JP"/>
-        </w:rPr>
-      </w:pPr>
-      <w:r>
-        <w:rPr>
-          <w:noProof/>
-        </w:rPr>
-        <w:t>Installer phpdoc :</w:t>
-      </w:r>
-      <w:r>
-        <w:rPr>
-          <w:noProof/>
-        </w:rPr>
-        <w:tab/>
-      </w:r>
-      <w:r>
-        <w:rPr>
-          <w:noProof/>
-        </w:rPr>
-        <w:fldChar w:fldCharType="begin"/>
-      </w:r>
-      <w:r>
-        <w:rPr>
-          <w:noProof/>
-        </w:rPr>
-        <w:instrText xml:space="preserve"> PAGEREF _Toc352601457 \h </w:instrText>
-      </w:r>
-      <w:r>
-        <w:rPr>
-          <w:noProof/>
-        </w:rPr>
-      </w:r>
-      <w:r>
-        <w:rPr>
-          <w:noProof/>
-        </w:rPr>
-        <w:fldChar w:fldCharType="separate"/>
-      </w:r>
-      <w:r>
-        <w:rPr>
-          <w:noProof/>
-        </w:rPr>
-        <w:t>8</w:t>
-      </w:r>
-      <w:r>
-        <w:rPr>
-          <w:noProof/>
-        </w:rPr>
-        <w:fldChar w:fldCharType="end"/>
-      </w:r>
-    </w:p>
-    <w:p>
-      <w:pPr>
-        <w:pStyle w:val="TM2"/>
-        <w:tabs>
-          <w:tab w:val="right" w:leader="dot" w:pos="9062"/>
-        </w:tabs>
-        <w:rPr>
-          <w:rFonts w:asciiTheme="minorHAnsi" w:hAnsiTheme="minorHAnsi" w:cstheme="minorBidi"/>
-          <w:noProof/>
-          <w:szCs w:val="24"/>
-          <w:lang w:val="fr-CH" w:eastAsia="ja-JP"/>
-        </w:rPr>
-      </w:pPr>
-      <w:r>
-        <w:rPr>
-          <w:noProof/>
-        </w:rPr>
-        <w:t>Running phpdocumentor :</w:t>
-      </w:r>
-      <w:r>
-        <w:rPr>
-          <w:noProof/>
-        </w:rPr>
-        <w:tab/>
-      </w:r>
-      <w:r>
-        <w:rPr>
-          <w:noProof/>
-        </w:rPr>
-        <w:fldChar w:fldCharType="begin"/>
-      </w:r>
-      <w:r>
-        <w:rPr>
-          <w:noProof/>
-        </w:rPr>
-        <w:instrText xml:space="preserve"> PAGEREF _Toc352601458 \h </w:instrText>
-      </w:r>
-      <w:r>
-        <w:rPr>
-          <w:noProof/>
-        </w:rPr>
-      </w:r>
-      <w:r>
-        <w:rPr>
-          <w:noProof/>
-        </w:rPr>
-        <w:fldChar w:fldCharType="separate"/>
-      </w:r>
-      <w:r>
-        <w:rPr>
-          <w:noProof/>
-        </w:rPr>
-        <w:t>8</w:t>
-      </w:r>
-      <w:r>
-        <w:rPr>
-          <w:noProof/>
-        </w:rPr>
-        <w:fldChar w:fldCharType="end"/>
-      </w:r>
-    </w:p>
-    <w:p>
-      <w:pPr>
-        <w:pStyle w:val="TM2"/>
-        <w:tabs>
-          <w:tab w:val="right" w:leader="dot" w:pos="9062"/>
-        </w:tabs>
-        <w:rPr>
-          <w:rFonts w:asciiTheme="minorHAnsi" w:hAnsiTheme="minorHAnsi" w:cstheme="minorBidi"/>
-          <w:noProof/>
-          <w:szCs w:val="24"/>
-          <w:lang w:val="fr-CH" w:eastAsia="ja-JP"/>
-        </w:rPr>
-      </w:pPr>
-      <w:r>
-        <w:rPr>
-          <w:noProof/>
-        </w:rPr>
-        <w:t>Emplois de phpdoc</w:t>
-      </w:r>
-      <w:r>
-        <w:rPr>
-          <w:noProof/>
-        </w:rPr>
-        <w:tab/>
-      </w:r>
-      <w:r>
-        <w:rPr>
-          <w:noProof/>
-        </w:rPr>
-        <w:fldChar w:fldCharType="begin"/>
-      </w:r>
-      <w:r>
-        <w:rPr>
-          <w:noProof/>
-        </w:rPr>
-        <w:instrText xml:space="preserve"> PAGEREF _Toc352601459 \h </w:instrText>
-      </w:r>
-      <w:r>
-        <w:rPr>
-          <w:noProof/>
-        </w:rPr>
-      </w:r>
-      <w:r>
-        <w:rPr>
-          <w:noProof/>
-        </w:rPr>
-        <w:fldChar w:fldCharType="separate"/>
-      </w:r>
-      <w:r>
-        <w:rPr>
-          <w:noProof/>
-        </w:rPr>
-        <w:t>8</w:t>
-      </w:r>
-      <w:r>
-        <w:rPr>
-          <w:noProof/>
-        </w:rPr>
-        <w:fldChar w:fldCharType="end"/>
-      </w:r>
-    </w:p>
-    <w:p>
-      <w:pPr>
-        <w:pStyle w:val="TM1"/>
-        <w:tabs>
-          <w:tab w:val="right" w:leader="dot" w:pos="9062"/>
-        </w:tabs>
-        <w:rPr>
-          <w:rFonts w:asciiTheme="minorHAnsi" w:hAnsiTheme="minorHAnsi" w:cstheme="minorBidi"/>
-          <w:noProof/>
-          <w:szCs w:val="24"/>
-          <w:lang w:val="fr-CH" w:eastAsia="ja-JP"/>
-        </w:rPr>
-      </w:pPr>
-      <w:r>
-        <w:rPr>
-          <w:noProof/>
-        </w:rPr>
-        <w:t>Téléchargement des sources</w:t>
-      </w:r>
-      <w:r>
-        <w:rPr>
-          <w:noProof/>
-        </w:rPr>
-        <w:tab/>
-      </w:r>
-      <w:r>
-        <w:rPr>
-          <w:noProof/>
-        </w:rPr>
-        <w:fldChar w:fldCharType="begin"/>
-      </w:r>
-      <w:r>
-        <w:rPr>
-          <w:noProof/>
-        </w:rPr>
-        <w:instrText xml:space="preserve"> PAGEREF _Toc352601460 \h </w:instrText>
-      </w:r>
-      <w:r>
-        <w:rPr>
-          <w:noProof/>
-        </w:rPr>
-      </w:r>
-      <w:r>
-        <w:rPr>
-          <w:noProof/>
-        </w:rPr>
-        <w:fldChar w:fldCharType="separate"/>
-      </w:r>
-      <w:r>
-        <w:rPr>
-          <w:noProof/>
-        </w:rPr>
-        <w:t>8</w:t>
-      </w:r>
-      <w:r>
-        <w:rPr>
-          <w:noProof/>
-        </w:rPr>
-        <w:fldChar w:fldCharType="end"/>
-      </w:r>
-    </w:p>
-    <w:p>
-      <w:pPr>
-        <w:pStyle w:val="TM1"/>
-        <w:tabs>
-          <w:tab w:val="right" w:leader="dot" w:pos="9062"/>
-        </w:tabs>
-        <w:rPr>
-          <w:rFonts w:asciiTheme="minorHAnsi" w:hAnsiTheme="minorHAnsi" w:cstheme="minorBidi"/>
-          <w:noProof/>
-          <w:szCs w:val="24"/>
-          <w:lang w:val="fr-CH" w:eastAsia="ja-JP"/>
-        </w:rPr>
-      </w:pPr>
-      <w:r>
-        <w:rPr>
-          <w:noProof/>
-        </w:rPr>
-        <w:t>Exécuter phpdoc</w:t>
-      </w:r>
-      <w:r>
-        <w:rPr>
-          <w:noProof/>
-        </w:rPr>
-        <w:tab/>
-      </w:r>
-      <w:r>
-        <w:rPr>
-          <w:noProof/>
-        </w:rPr>
-        <w:fldChar w:fldCharType="begin"/>
-      </w:r>
-      <w:r>
-        <w:rPr>
-          <w:noProof/>
-        </w:rPr>
-        <w:instrText xml:space="preserve"> PAGEREF _Toc352601461 \h </w:instrText>
-      </w:r>
-      <w:r>
-        <w:rPr>
-          <w:noProof/>
-        </w:rPr>
-      </w:r>
-      <w:r>
-        <w:rPr>
-          <w:noProof/>
-        </w:rPr>
-        <w:fldChar w:fldCharType="separate"/>
-      </w:r>
-      <w:r>
-        <w:rPr>
-          <w:noProof/>
-        </w:rPr>
-        <w:t>8</w:t>
-      </w:r>
-      <w:r>
-        <w:rPr>
-          <w:noProof/>
-        </w:rPr>
-        <w:fldChar w:fldCharType="end"/>
-      </w:r>
-    </w:p>
-    <w:p>
-      <w:pPr>
-        <w:pStyle w:val="TM2"/>
-        <w:tabs>
-          <w:tab w:val="right" w:leader="dot" w:pos="9062"/>
-        </w:tabs>
-        <w:rPr>
-          <w:rFonts w:asciiTheme="minorHAnsi" w:hAnsiTheme="minorHAnsi" w:cstheme="minorBidi"/>
-          <w:noProof/>
-          <w:szCs w:val="24"/>
-          <w:lang w:val="fr-CH" w:eastAsia="ja-JP"/>
-        </w:rPr>
-      </w:pPr>
-      <w:r>
-        <w:rPr>
-          <w:noProof/>
-        </w:rPr>
-        <w:t>Exécution sous Mac</w:t>
-      </w:r>
-      <w:r>
-        <w:rPr>
-          <w:noProof/>
-        </w:rPr>
-        <w:tab/>
-      </w:r>
-      <w:r>
-        <w:rPr>
-          <w:noProof/>
-        </w:rPr>
-        <w:fldChar w:fldCharType="begin"/>
-      </w:r>
-      <w:r>
-        <w:rPr>
-          <w:noProof/>
-        </w:rPr>
-        <w:instrText xml:space="preserve"> PAGEREF _Toc352601462 \h </w:instrText>
-      </w:r>
-      <w:r>
-        <w:rPr>
-          <w:noProof/>
-        </w:rPr>
-      </w:r>
-      <w:r>
-        <w:rPr>
-          <w:noProof/>
-        </w:rPr>
-        <w:fldChar w:fldCharType="separate"/>
-      </w:r>
-      <w:r>
-        <w:rPr>
-          <w:noProof/>
-        </w:rPr>
-        <w:t>8</w:t>
-      </w:r>
-      <w:r>
-        <w:rPr>
-          <w:noProof/>
-        </w:rPr>
-        <w:fldChar w:fldCharType="end"/>
-      </w:r>
-    </w:p>
-    <w:p>
-      <w:pPr>
-        <w:pStyle w:val="TM1"/>
-        <w:tabs>
-          <w:tab w:val="right" w:leader="dot" w:pos="9062"/>
-        </w:tabs>
-        <w:rPr>
-          <w:rFonts w:asciiTheme="minorHAnsi" w:hAnsiTheme="minorHAnsi" w:cstheme="minorBidi"/>
-          <w:noProof/>
-          <w:szCs w:val="24"/>
-          <w:lang w:val="fr-CH" w:eastAsia="ja-JP"/>
-        </w:rPr>
-      </w:pPr>
-      <w:r>
-        <w:rPr>
-          <w:noProof/>
-        </w:rPr>
-        <w:t>Liens sur explications et tutoriaux</w:t>
-      </w:r>
-      <w:r>
-        <w:rPr>
-          <w:noProof/>
-        </w:rPr>
-        <w:tab/>
-      </w:r>
-      <w:r>
-        <w:rPr>
-          <w:noProof/>
-        </w:rPr>
-        <w:fldChar w:fldCharType="begin"/>
-      </w:r>
-      <w:r>
-        <w:rPr>
-          <w:noProof/>
-        </w:rPr>
-        <w:instrText xml:space="preserve"> PAGEREF _Toc352601463 \h </w:instrText>
-      </w:r>
-      <w:r>
-        <w:rPr>
-          <w:noProof/>
-        </w:rPr>
-      </w:r>
-      <w:r>
-        <w:rPr>
-          <w:noProof/>
-        </w:rPr>
-        <w:fldChar w:fldCharType="separate"/>
-      </w:r>
-      <w:r>
-        <w:rPr>
-          <w:noProof/>
-        </w:rPr>
-        <w:t>9</w:t>
-      </w:r>
-      <w:r>
-        <w:rPr>
-          <w:noProof/>
-        </w:rPr>
-        <w:fldChar w:fldCharType="end"/>
-      </w:r>
-    </w:p>
-    <w:p>
-      <w:pPr>
-        <w:pStyle w:val="TM2"/>
-        <w:tabs>
-          <w:tab w:val="right" w:leader="dot" w:pos="9062"/>
-        </w:tabs>
-        <w:rPr>
-          <w:rFonts w:asciiTheme="minorHAnsi" w:hAnsiTheme="minorHAnsi" w:cstheme="minorBidi"/>
-          <w:noProof/>
-          <w:szCs w:val="24"/>
-          <w:lang w:val="fr-CH" w:eastAsia="ja-JP"/>
-        </w:rPr>
-      </w:pPr>
-      <w:r>
-        <w:rPr>
-          <w:noProof/>
-        </w:rPr>
-        <w:t>Générer un PDF depuis HTML</w:t>
-      </w:r>
-      <w:r>
-        <w:rPr>
-          <w:noProof/>
-        </w:rPr>
-        <w:tab/>
-      </w:r>
-      <w:r>
-        <w:rPr>
-          <w:noProof/>
-        </w:rPr>
-        <w:fldChar w:fldCharType="begin"/>
-      </w:r>
-      <w:r>
-        <w:rPr>
-          <w:noProof/>
-        </w:rPr>
-        <w:instrText xml:space="preserve"> PAGEREF _Toc352601464 \h </w:instrText>
-      </w:r>
-      <w:r>
-        <w:rPr>
-          <w:noProof/>
-        </w:rPr>
-      </w:r>
-      <w:r>
-        <w:rPr>
-          <w:noProof/>
-        </w:rPr>
-        <w:fldChar w:fldCharType="separate"/>
-      </w:r>
-      <w:r>
-        <w:rPr>
-          <w:noProof/>
-        </w:rPr>
-        <w:t>9</w:t>
-      </w:r>
-      <w:r>
-        <w:rPr>
-          <w:noProof/>
-        </w:rPr>
-        <w:fldChar w:fldCharType="end"/>
-      </w:r>
-    </w:p>
-    <w:p>
-      <w:pPr>
-        <w:pStyle w:val="TM1"/>
-        <w:tabs>
-          <w:tab w:val="right" w:leader="dot" w:pos="9062"/>
-        </w:tabs>
-        <w:rPr>
-          <w:rFonts w:asciiTheme="minorHAnsi" w:hAnsiTheme="minorHAnsi" w:cstheme="minorBidi"/>
-          <w:noProof/>
-          <w:szCs w:val="24"/>
-          <w:lang w:val="fr-CH" w:eastAsia="ja-JP"/>
-        </w:rPr>
-      </w:pPr>
-      <w:r>
-        <w:rPr>
-          <w:noProof/>
-        </w:rPr>
-        <w:t>Téléchargement des sources</w:t>
-      </w:r>
-      <w:r>
-        <w:rPr>
-          <w:noProof/>
-        </w:rPr>
-        <w:tab/>
-      </w:r>
-      <w:r>
-        <w:rPr>
-          <w:noProof/>
-        </w:rPr>
-        <w:fldChar w:fldCharType="begin"/>
-      </w:r>
-      <w:r>
-        <w:rPr>
-          <w:noProof/>
-        </w:rPr>
-        <w:instrText xml:space="preserve"> PAGEREF _Toc352601465 \h </w:instrText>
-      </w:r>
-      <w:r>
-        <w:rPr>
-          <w:noProof/>
-        </w:rPr>
-      </w:r>
-      <w:r>
-        <w:rPr>
-          <w:noProof/>
-        </w:rPr>
-        <w:fldChar w:fldCharType="separate"/>
-      </w:r>
-      <w:r>
-        <w:rPr>
-          <w:noProof/>
-        </w:rPr>
-        <w:t>9</w:t>
-      </w:r>
-      <w:r>
-        <w:rPr>
-          <w:noProof/>
-        </w:rPr>
-        <w:fldChar w:fldCharType="end"/>
-      </w:r>
-    </w:p>
-    <w:p>
-      <w:pPr>
-        <w:pStyle w:val="TM2"/>
-        <w:tabs>
-          <w:tab w:val="right" w:leader="dot" w:pos="9062"/>
-        </w:tabs>
-        <w:rPr>
-          <w:rFonts w:asciiTheme="minorHAnsi" w:hAnsiTheme="minorHAnsi" w:cstheme="minorBidi"/>
-          <w:noProof/>
-          <w:szCs w:val="24"/>
-          <w:lang w:val="fr-CH" w:eastAsia="ja-JP"/>
-        </w:rPr>
-      </w:pPr>
-      <w:r>
-        <w:rPr>
-          <w:noProof/>
-        </w:rPr>
-        <w:t>Installation sous Mac, avec composer local :</w:t>
-      </w:r>
-      <w:r>
-        <w:rPr>
-          <w:noProof/>
-        </w:rPr>
-        <w:tab/>
-      </w:r>
-      <w:r>
-        <w:rPr>
-          <w:noProof/>
-        </w:rPr>
-        <w:fldChar w:fldCharType="begin"/>
-      </w:r>
-      <w:r>
-        <w:rPr>
-          <w:noProof/>
-        </w:rPr>
-        <w:instrText xml:space="preserve"> PAGEREF _Toc352601466 \h </w:instrText>
-      </w:r>
-      <w:r>
-        <w:rPr>
-          <w:noProof/>
-        </w:rPr>
-      </w:r>
-      <w:r>
-        <w:rPr>
-          <w:noProof/>
-        </w:rPr>
-        <w:fldChar w:fldCharType="separate"/>
-      </w:r>
-      <w:r>
-        <w:rPr>
-          <w:noProof/>
-        </w:rPr>
-        <w:t>9</w:t>
-      </w:r>
-      <w:r>
-        <w:rPr>
-          <w:noProof/>
-        </w:rPr>
-        <w:fldChar w:fldCharType="end"/>
-      </w:r>
-    </w:p>
-    <w:p>
-      <w:pPr>
-        <w:pStyle w:val="TM2"/>
-        <w:tabs>
-          <w:tab w:val="right" w:leader="dot" w:pos="9062"/>
-        </w:tabs>
-        <w:rPr>
-          <w:rFonts w:asciiTheme="minorHAnsi" w:hAnsiTheme="minorHAnsi" w:cstheme="minorBidi"/>
-          <w:noProof/>
-          <w:szCs w:val="24"/>
-          <w:lang w:val="fr-CH" w:eastAsia="ja-JP"/>
-        </w:rPr>
-      </w:pPr>
-      <w:r>
-        <w:rPr>
-          <w:noProof/>
-        </w:rPr>
-        <w:t>Hébergeur choisit :</w:t>
-      </w:r>
-      <w:r>
-        <w:rPr>
-          <w:noProof/>
-        </w:rPr>
-        <w:tab/>
-      </w:r>
-      <w:r>
-        <w:rPr>
-          <w:noProof/>
-        </w:rPr>
-        <w:fldChar w:fldCharType="begin"/>
-      </w:r>
-      <w:r>
-        <w:rPr>
-          <w:noProof/>
-        </w:rPr>
-        <w:instrText xml:space="preserve"> PAGEREF _Toc352601467 \h </w:instrText>
-      </w:r>
-      <w:r>
-        <w:rPr>
-          <w:noProof/>
-        </w:rPr>
-      </w:r>
-      <w:r>
-        <w:rPr>
-          <w:noProof/>
-        </w:rPr>
-        <w:fldChar w:fldCharType="separate"/>
-      </w:r>
-      <w:r>
-        <w:rPr>
-          <w:noProof/>
-        </w:rPr>
-        <w:t>10</w:t>
-      </w:r>
-      <w:r>
-        <w:rPr>
-          <w:noProof/>
-        </w:rPr>
-        <w:fldChar w:fldCharType="end"/>
-      </w:r>
-    </w:p>
-    <w:p>
-      <w:pPr>
-        <w:pStyle w:val="TM1"/>
-        <w:tabs>
-          <w:tab w:val="right" w:leader="dot" w:pos="9062"/>
-        </w:tabs>
-        <w:rPr>
-          <w:rFonts w:asciiTheme="minorHAnsi" w:hAnsiTheme="minorHAnsi" w:cstheme="minorBidi"/>
-          <w:noProof/>
-          <w:szCs w:val="24"/>
-          <w:lang w:val="fr-CH" w:eastAsia="ja-JP"/>
-        </w:rPr>
-      </w:pPr>
-      <w:r>
-        <w:rPr>
-          <w:noProof/>
-        </w:rPr>
-        <w:t>Déroulement côté hébergeur</w:t>
-      </w:r>
-      <w:r>
-        <w:rPr>
-          <w:noProof/>
-        </w:rPr>
-        <w:tab/>
-      </w:r>
-      <w:r>
-        <w:rPr>
-          <w:noProof/>
-        </w:rPr>
-        <w:fldChar w:fldCharType="begin"/>
-      </w:r>
-      <w:r>
-        <w:rPr>
-          <w:noProof/>
-        </w:rPr>
-        <w:instrText xml:space="preserve"> PAGEREF _Toc352601468 \h </w:instrText>
-      </w:r>
-      <w:r>
-        <w:rPr>
-          <w:noProof/>
-        </w:rPr>
-      </w:r>
-      <w:r>
-        <w:rPr>
-          <w:noProof/>
-        </w:rPr>
-        <w:fldChar w:fldCharType="separate"/>
-      </w:r>
-      <w:r>
-        <w:rPr>
-          <w:noProof/>
-        </w:rPr>
-        <w:t>10</w:t>
-      </w:r>
-      <w:r>
-        <w:rPr>
-          <w:noProof/>
-        </w:rPr>
-        <w:fldChar w:fldCharType="end"/>
-      </w:r>
-    </w:p>
-    <w:p>
-      <w:pPr>
-        <w:pStyle w:val="TM2"/>
-        <w:tabs>
-          <w:tab w:val="right" w:leader="dot" w:pos="9062"/>
-        </w:tabs>
-        <w:rPr>
-          <w:rFonts w:asciiTheme="minorHAnsi" w:hAnsiTheme="minorHAnsi" w:cstheme="minorBidi"/>
-          <w:noProof/>
-          <w:szCs w:val="24"/>
-          <w:lang w:val="fr-CH" w:eastAsia="ja-JP"/>
-        </w:rPr>
-      </w:pPr>
-      <w:r>
-        <w:rPr>
-          <w:noProof/>
-        </w:rPr>
-        <w:t>Réglages de base et transfert des fichiers</w:t>
-      </w:r>
-      <w:r>
-        <w:rPr>
-          <w:noProof/>
-        </w:rPr>
-        <w:tab/>
-      </w:r>
-      <w:r>
-        <w:rPr>
-          <w:noProof/>
-        </w:rPr>
-        <w:fldChar w:fldCharType="begin"/>
-      </w:r>
-      <w:r>
-        <w:rPr>
-          <w:noProof/>
-        </w:rPr>
-        <w:instrText xml:space="preserve"> PAGEREF _Toc352601469 \h </w:instrText>
-      </w:r>
-      <w:r>
-        <w:rPr>
-          <w:noProof/>
-        </w:rPr>
-      </w:r>
-      <w:r>
-        <w:rPr>
-          <w:noProof/>
-        </w:rPr>
-        <w:fldChar w:fldCharType="separate"/>
-      </w:r>
-      <w:r>
-        <w:rPr>
-          <w:noProof/>
-        </w:rPr>
-        <w:t>10</w:t>
-      </w:r>
-      <w:r>
-        <w:rPr>
-          <w:noProof/>
-        </w:rPr>
-        <w:fldChar w:fldCharType="end"/>
-      </w:r>
-    </w:p>
-    <w:p>
-      <w:pPr>
-        <w:pStyle w:val="TM2"/>
-        <w:tabs>
-          <w:tab w:val="right" w:leader="dot" w:pos="9062"/>
-        </w:tabs>
-        <w:rPr>
-          <w:rFonts w:asciiTheme="minorHAnsi" w:hAnsiTheme="minorHAnsi" w:cstheme="minorBidi"/>
-          <w:noProof/>
-          <w:szCs w:val="24"/>
-          <w:lang w:val="fr-CH" w:eastAsia="ja-JP"/>
-        </w:rPr>
-      </w:pPr>
-      <w:r>
-        <w:rPr>
-          <w:noProof/>
-        </w:rPr>
-        <w:t>Création de la base de données</w:t>
-      </w:r>
-      <w:r>
-        <w:rPr>
-          <w:noProof/>
-        </w:rPr>
-        <w:tab/>
-      </w:r>
-      <w:r>
-        <w:rPr>
-          <w:noProof/>
-        </w:rPr>
-        <w:fldChar w:fldCharType="begin"/>
-      </w:r>
-      <w:r>
-        <w:rPr>
-          <w:noProof/>
-        </w:rPr>
-        <w:instrText xml:space="preserve"> PAGEREF _Toc352601470 \h </w:instrText>
-      </w:r>
-      <w:r>
-        <w:rPr>
-          <w:noProof/>
-        </w:rPr>
-      </w:r>
-      <w:r>
-        <w:rPr>
-          <w:noProof/>
-        </w:rPr>
-        <w:fldChar w:fldCharType="separate"/>
-      </w:r>
-      <w:r>
-        <w:rPr>
-          <w:noProof/>
-        </w:rPr>
-        <w:t>13</w:t>
-      </w:r>
-      <w:r>
-        <w:rPr>
-          <w:noProof/>
-        </w:rPr>
-        <w:fldChar w:fldCharType="end"/>
-      </w:r>
-    </w:p>
-    <w:p>
-      <w:pPr>
-        <w:pStyle w:val="TM2"/>
-        <w:tabs>
-          <w:tab w:val="right" w:leader="dot" w:pos="9062"/>
-        </w:tabs>
-        <w:rPr>
-          <w:rFonts w:asciiTheme="minorHAnsi" w:hAnsiTheme="minorHAnsi" w:cstheme="minorBidi"/>
-          <w:noProof/>
-          <w:szCs w:val="24"/>
-          <w:lang w:val="fr-CH" w:eastAsia="ja-JP"/>
-        </w:rPr>
-      </w:pPr>
-      <w:r>
-        <w:rPr>
-          <w:noProof/>
-        </w:rPr>
-        <w:lastRenderedPageBreak/>
-        <w:t>Configuration des fichiers PHP</w:t>
-      </w:r>
-      <w:r>
-        <w:rPr>
-          <w:noProof/>
-        </w:rPr>
-        <w:tab/>
-      </w:r>
-      <w:r>
-        <w:rPr>
-          <w:noProof/>
-        </w:rPr>
-        <w:fldChar w:fldCharType="begin"/>
-      </w:r>
-      <w:r>
-        <w:rPr>
-          <w:noProof/>
-        </w:rPr>
-        <w:instrText xml:space="preserve"> PAGEREF _Toc352601471 \h </w:instrText>
-      </w:r>
-      <w:r>
-        <w:rPr>
-          <w:noProof/>
-        </w:rPr>
-      </w:r>
-      <w:r>
-        <w:rPr>
-          <w:noProof/>
-        </w:rPr>
-        <w:fldChar w:fldCharType="separate"/>
-      </w:r>
-      <w:r>
-        <w:rPr>
-          <w:noProof/>
-        </w:rPr>
-        <w:t>15</w:t>
-      </w:r>
-      <w:r>
-        <w:rPr>
-          <w:noProof/>
-        </w:rPr>
-        <w:fldChar w:fldCharType="end"/>
-      </w:r>
-    </w:p>
-    <w:p>
-      <w:pPr>
-        <w:pStyle w:val="TM1"/>
-        <w:tabs>
-          <w:tab w:val="right" w:leader="dot" w:pos="9062"/>
-        </w:tabs>
-        <w:rPr>
-          <w:rFonts w:asciiTheme="minorHAnsi" w:hAnsiTheme="minorHAnsi" w:cstheme="minorBidi"/>
-          <w:noProof/>
-          <w:szCs w:val="24"/>
-          <w:lang w:val="fr-CH" w:eastAsia="ja-JP"/>
-        </w:rPr>
-      </w:pPr>
-      <w:r>
-        <w:rPr>
-          <w:noProof/>
-        </w:rPr>
-        <w:t>1</w:t>
-      </w:r>
-      <w:r>
-        <w:rPr>
-          <w:noProof/>
-          <w:vertAlign w:val="superscript"/>
-        </w:rPr>
-        <w:t>er</w:t>
-      </w:r>
-      <w:r>
-        <w:rPr>
-          <w:noProof/>
-        </w:rPr>
-        <w:t xml:space="preserve"> Test de fonctionnement</w:t>
-      </w:r>
-      <w:r>
-        <w:rPr>
-          <w:noProof/>
-        </w:rPr>
-        <w:tab/>
-      </w:r>
-      <w:r>
-        <w:rPr>
-          <w:noProof/>
-        </w:rPr>
-        <w:fldChar w:fldCharType="begin"/>
-      </w:r>
-      <w:r>
-        <w:rPr>
-          <w:noProof/>
-        </w:rPr>
-        <w:instrText xml:space="preserve"> PAGEREF _Toc352601472 \h </w:instrText>
-      </w:r>
-      <w:r>
-        <w:rPr>
-          <w:noProof/>
-        </w:rPr>
-      </w:r>
-      <w:r>
-        <w:rPr>
-          <w:noProof/>
-        </w:rPr>
-        <w:fldChar w:fldCharType="separate"/>
-      </w:r>
-      <w:r>
-        <w:rPr>
-          <w:noProof/>
-        </w:rPr>
-        <w:t>15</w:t>
-      </w:r>
-      <w:r>
-        <w:rPr>
-          <w:noProof/>
-        </w:rPr>
-        <w:fldChar w:fldCharType="end"/>
-      </w:r>
-    </w:p>
-    <w:p>
-      <w:pPr>
-        <w:pStyle w:val="TM1"/>
-        <w:tabs>
-          <w:tab w:val="right" w:leader="dot" w:pos="9062"/>
-        </w:tabs>
-        <w:rPr>
-          <w:rFonts w:asciiTheme="minorHAnsi" w:hAnsiTheme="minorHAnsi" w:cstheme="minorBidi"/>
-          <w:noProof/>
-          <w:szCs w:val="24"/>
-          <w:lang w:val="fr-CH" w:eastAsia="ja-JP"/>
-        </w:rPr>
-      </w:pPr>
-      <w:r>
-        <w:rPr>
-          <w:noProof/>
-        </w:rPr>
-        <w:t>Mots de passe pour les tests :</w:t>
-      </w:r>
-      <w:r>
-        <w:rPr>
-          <w:noProof/>
-        </w:rPr>
-        <w:tab/>
-      </w:r>
-      <w:r>
-        <w:rPr>
-          <w:noProof/>
-        </w:rPr>
-        <w:fldChar w:fldCharType="begin"/>
-      </w:r>
-      <w:r>
-        <w:rPr>
-          <w:noProof/>
-        </w:rPr>
-        <w:instrText xml:space="preserve"> PAGEREF _Toc352601473 \h </w:instrText>
-      </w:r>
-      <w:r>
-        <w:rPr>
-          <w:noProof/>
-        </w:rPr>
-      </w:r>
-      <w:r>
-        <w:rPr>
-          <w:noProof/>
-        </w:rPr>
-        <w:fldChar w:fldCharType="separate"/>
-      </w:r>
-      <w:r>
-        <w:rPr>
-          <w:noProof/>
-        </w:rPr>
-        <w:t>15</w:t>
+        <w:t>16</w:t>
       </w:r>
       <w:r>
         <w:rPr>
@@ -3405,7 +3467,6 @@
         <w:rPr>
           <w:noProof/>
         </w:rPr>
-        <w:lastRenderedPageBreak/>
         <w:drawing>
           <wp:anchor distT="0" distB="0" distL="114300" distR="114300" simplePos="0" relativeHeight="251738112" behindDoc="0" locked="0" layoutInCell="1" allowOverlap="1" wp14:anchorId="26526D72" wp14:editId="205FCA07">
             <wp:simplePos x="0" y="0"/>
@@ -3477,24 +3538,24 @@
       <w:pPr>
         <w:pStyle w:val="Titre1"/>
       </w:pPr>
-      <w:bookmarkStart w:id="0" w:name="_Toc352601425"/>
+      <w:bookmarkStart w:id="1" w:name="_Toc352689367"/>
       <w:r>
         <w:t>Liens sur tutoriaux</w:t>
       </w:r>
-      <w:bookmarkEnd w:id="0"/>
       <w:r>
         <w:t xml:space="preserve"> Git</w:t>
       </w:r>
+      <w:bookmarkEnd w:id="1"/>
     </w:p>
     <w:p>
       <w:pPr>
         <w:pStyle w:val="Titre2"/>
       </w:pPr>
-      <w:bookmarkStart w:id="1" w:name="_Toc352601426"/>
+      <w:bookmarkStart w:id="2" w:name="_Toc352689368"/>
       <w:r>
         <w:t>15 points pour maîtriser Git</w:t>
       </w:r>
-      <w:bookmarkEnd w:id="1"/>
+      <w:bookmarkEnd w:id="2"/>
     </w:p>
     <w:p>
       <w:hyperlink r:id="rId14" w:history="1">
@@ -3510,11 +3571,11 @@
       <w:pPr>
         <w:pStyle w:val="Titre2"/>
       </w:pPr>
-      <w:bookmarkStart w:id="2" w:name="_Toc352601427"/>
+      <w:bookmarkStart w:id="3" w:name="_Toc352689369"/>
       <w:r>
         <w:t>Git – petit guide</w:t>
       </w:r>
-      <w:bookmarkEnd w:id="2"/>
+      <w:bookmarkEnd w:id="3"/>
     </w:p>
     <w:p>
       <w:hyperlink r:id="rId15" w:history="1">
@@ -3530,11 +3591,11 @@
       <w:pPr>
         <w:pStyle w:val="Titre2"/>
       </w:pPr>
-      <w:bookmarkStart w:id="3" w:name="_Toc352601428"/>
+      <w:bookmarkStart w:id="4" w:name="_Toc352689370"/>
       <w:r>
         <w:t>Git cheat sheet</w:t>
       </w:r>
-      <w:bookmarkEnd w:id="3"/>
+      <w:bookmarkEnd w:id="4"/>
     </w:p>
     <w:p>
       <w:pPr>
@@ -3555,11 +3616,11 @@
       <w:pPr>
         <w:pStyle w:val="Titre2"/>
       </w:pPr>
-      <w:bookmarkStart w:id="4" w:name="_Toc352601429"/>
+      <w:bookmarkStart w:id="5" w:name="_Toc352689371"/>
       <w:r>
         <w:t>Git cheat sheet interactive</w:t>
       </w:r>
-      <w:bookmarkEnd w:id="4"/>
+      <w:bookmarkEnd w:id="5"/>
     </w:p>
     <w:p>
       <w:hyperlink r:id="rId17" w:anchor="loc=workspace" w:history="1">
@@ -3578,11 +3639,11 @@
       <w:pPr>
         <w:pStyle w:val="Titre2"/>
       </w:pPr>
-      <w:bookmarkStart w:id="5" w:name="_Toc352601430"/>
+      <w:bookmarkStart w:id="6" w:name="_Toc352689372"/>
       <w:r>
         <w:t>Site officiel Git</w:t>
       </w:r>
-      <w:bookmarkEnd w:id="5"/>
+      <w:bookmarkEnd w:id="6"/>
     </w:p>
     <w:p>
       <w:hyperlink r:id="rId18" w:history="1">
@@ -3598,11 +3659,11 @@
       <w:pPr>
         <w:pStyle w:val="Titre2"/>
       </w:pPr>
-      <w:bookmarkStart w:id="6" w:name="_Toc352601431"/>
+      <w:bookmarkStart w:id="7" w:name="_Toc352689373"/>
       <w:r>
         <w:t>Tutoriel atlassian (mélange français et anglais)</w:t>
       </w:r>
-      <w:bookmarkEnd w:id="6"/>
+      <w:bookmarkEnd w:id="7"/>
     </w:p>
     <w:p>
       <w:hyperlink r:id="rId19" w:history="1">
@@ -3618,11 +3679,11 @@
       <w:pPr>
         <w:pStyle w:val="Titre2"/>
       </w:pPr>
-      <w:bookmarkStart w:id="7" w:name="_Toc352601432"/>
+      <w:bookmarkStart w:id="8" w:name="_Toc352689374"/>
       <w:r>
         <w:t>GitHub pour les nuls</w:t>
       </w:r>
-      <w:bookmarkEnd w:id="7"/>
+      <w:bookmarkEnd w:id="8"/>
     </w:p>
     <w:p>
       <w:hyperlink r:id="rId20" w:history="1">
@@ -3646,11 +3707,11 @@
       <w:pPr>
         <w:pStyle w:val="Titre1"/>
       </w:pPr>
-      <w:bookmarkStart w:id="8" w:name="_Toc352601433"/>
+      <w:bookmarkStart w:id="9" w:name="_Toc352689375"/>
       <w:r>
         <w:t>Création d’un répertoire en local :</w:t>
       </w:r>
-      <w:bookmarkEnd w:id="8"/>
+      <w:bookmarkEnd w:id="9"/>
     </w:p>
     <w:p/>
     <w:p>
@@ -3716,14 +3777,14 @@
       <w:pPr>
         <w:pStyle w:val="Titre2"/>
       </w:pPr>
-      <w:bookmarkStart w:id="9" w:name="_Toc352601434"/>
+      <w:bookmarkStart w:id="10" w:name="_Toc352689376"/>
       <w:r>
         <w:t>Initialisation du nouveau dépôt git</w:t>
       </w:r>
       <w:r>
         <w:t xml:space="preserve"> en local</w:t>
       </w:r>
-      <w:bookmarkEnd w:id="9"/>
+      <w:bookmarkEnd w:id="10"/>
     </w:p>
     <w:p>
       <w:r>
@@ -3742,7 +3803,7 @@
       <w:pPr>
         <w:pStyle w:val="Titre2"/>
       </w:pPr>
-      <w:bookmarkStart w:id="10" w:name="_Toc352601435"/>
+      <w:bookmarkStart w:id="11" w:name="_Toc352689377"/>
       <w:r>
         <w:t>Se connecter au</w:t>
       </w:r>
@@ -3752,7 +3813,7 @@
       <w:r>
         <w:t xml:space="preserve"> distant</w:t>
       </w:r>
-      <w:bookmarkEnd w:id="10"/>
+      <w:bookmarkEnd w:id="11"/>
     </w:p>
     <w:p>
       <w:r>
@@ -3790,7 +3851,6 @@
     <w:p/>
     <w:p>
       <w:r>
-        <w:lastRenderedPageBreak/>
         <w:t>dans</w:t>
       </w:r>
       <w:r>
@@ -3908,11 +3968,11 @@
       <w:pPr>
         <w:pStyle w:val="Titre2"/>
       </w:pPr>
-      <w:bookmarkStart w:id="11" w:name="_Toc352601436"/>
+      <w:bookmarkStart w:id="12" w:name="_Toc352689378"/>
       <w:r>
         <w:t>Cloner le dépôt distant sur la machine locale</w:t>
       </w:r>
-      <w:bookmarkEnd w:id="11"/>
+      <w:bookmarkEnd w:id="12"/>
     </w:p>
     <w:p>
       <w:r>
@@ -3958,11 +4018,11 @@
       <w:pPr>
         <w:pStyle w:val="Titre2"/>
       </w:pPr>
-      <w:bookmarkStart w:id="12" w:name="_Toc352601437"/>
+      <w:bookmarkStart w:id="13" w:name="_Toc352689379"/>
       <w:r>
         <w:t>Ajouter les fichiers et répertoires au dépôt local</w:t>
       </w:r>
-      <w:bookmarkEnd w:id="12"/>
+      <w:bookmarkEnd w:id="13"/>
     </w:p>
     <w:p>
       <w:pPr>
@@ -3990,11 +4050,11 @@
       <w:pPr>
         <w:pStyle w:val="Titre2"/>
       </w:pPr>
-      <w:bookmarkStart w:id="13" w:name="_Toc352601438"/>
+      <w:bookmarkStart w:id="14" w:name="_Toc352689380"/>
       <w:r>
         <w:t>Désindexer un fichier ou répertoire ajouté par erreur</w:t>
       </w:r>
-      <w:bookmarkEnd w:id="13"/>
+      <w:bookmarkEnd w:id="14"/>
     </w:p>
     <w:p>
       <w:pPr>
@@ -4019,11 +4079,11 @@
       <w:pPr>
         <w:pStyle w:val="Titre2"/>
       </w:pPr>
-      <w:bookmarkStart w:id="14" w:name="_Toc352601439"/>
+      <w:bookmarkStart w:id="15" w:name="_Toc352689381"/>
       <w:r>
         <w:t>Valider les modifications</w:t>
       </w:r>
-      <w:bookmarkEnd w:id="14"/>
+      <w:bookmarkEnd w:id="15"/>
     </w:p>
     <w:p>
       <w:r>
@@ -4069,7 +4129,7 @@
       <w:pPr>
         <w:pStyle w:val="Titre2"/>
       </w:pPr>
-      <w:bookmarkStart w:id="15" w:name="_Toc352601440"/>
+      <w:bookmarkStart w:id="16" w:name="_Toc352689382"/>
       <w:r>
         <w:t xml:space="preserve">Envoyer les changements au </w:t>
       </w:r>
@@ -4079,7 +4139,7 @@
       <w:r>
         <w:t xml:space="preserve"> distant</w:t>
       </w:r>
-      <w:bookmarkEnd w:id="15"/>
+      <w:bookmarkEnd w:id="16"/>
     </w:p>
     <w:p>
       <w:r>
@@ -4126,7 +4186,6 @@
         <w:rPr>
           <w:noProof/>
         </w:rPr>
-        <w:lastRenderedPageBreak/>
         <w:drawing>
           <wp:inline distT="0" distB="0" distL="0" distR="0" wp14:anchorId="571CDA7A" wp14:editId="08F65EF4">
             <wp:extent cx="5760720" cy="2183130"/>
@@ -4184,11 +4243,11 @@
       <w:pPr>
         <w:pStyle w:val="Titre2"/>
       </w:pPr>
-      <w:bookmarkStart w:id="16" w:name="_Toc352601441"/>
+      <w:bookmarkStart w:id="17" w:name="_Toc352689383"/>
       <w:r>
         <w:t>Ajout de répertoire « Documentation » et « localhost »</w:t>
       </w:r>
-      <w:bookmarkEnd w:id="16"/>
+      <w:bookmarkEnd w:id="17"/>
     </w:p>
     <w:p>
       <w:r>
@@ -4237,11 +4296,11 @@
       <w:pPr>
         <w:pStyle w:val="Titre2"/>
       </w:pPr>
-      <w:bookmarkStart w:id="17" w:name="_Toc352601442"/>
+      <w:bookmarkStart w:id="18" w:name="_Toc352689384"/>
       <w:r>
         <w:t>Ajouter le dépôt git à un outil graphique sur Mac (SnailGit)</w:t>
       </w:r>
-      <w:bookmarkEnd w:id="17"/>
+      <w:bookmarkEnd w:id="18"/>
     </w:p>
     <w:p>
       <w:r>
@@ -4306,12 +4365,11 @@
       <w:pPr>
         <w:pStyle w:val="Titre2"/>
       </w:pPr>
-      <w:bookmarkStart w:id="18" w:name="_Toc352601443"/>
-      <w:r>
-        <w:lastRenderedPageBreak/>
+      <w:bookmarkStart w:id="19" w:name="_Toc352689385"/>
+      <w:r>
         <w:t>Branches et fusions : les bases</w:t>
       </w:r>
-      <w:bookmarkEnd w:id="18"/>
+      <w:bookmarkEnd w:id="19"/>
     </w:p>
     <w:p>
       <w:hyperlink r:id="rId25" w:history="1">
@@ -4327,11 +4385,11 @@
       <w:pPr>
         <w:pStyle w:val="Titre2"/>
       </w:pPr>
-      <w:bookmarkStart w:id="19" w:name="_Toc352601444"/>
+      <w:bookmarkStart w:id="20" w:name="_Toc352689386"/>
       <w:r>
         <w:t>Gestion des branches</w:t>
       </w:r>
-      <w:bookmarkEnd w:id="19"/>
+      <w:bookmarkEnd w:id="20"/>
     </w:p>
     <w:p>
       <w:hyperlink r:id="rId26" w:history="1">
@@ -4347,11 +4405,11 @@
       <w:pPr>
         <w:pStyle w:val="Titre2"/>
       </w:pPr>
-      <w:bookmarkStart w:id="20" w:name="_Toc352601445"/>
+      <w:bookmarkStart w:id="21" w:name="_Toc352689387"/>
       <w:r>
         <w:t>Travailler avec les branches</w:t>
       </w:r>
-      <w:bookmarkEnd w:id="20"/>
+      <w:bookmarkEnd w:id="21"/>
     </w:p>
     <w:p>
       <w:hyperlink r:id="rId27" w:history="1">
@@ -4367,11 +4425,11 @@
       <w:pPr>
         <w:pStyle w:val="Titre2"/>
       </w:pPr>
-      <w:bookmarkStart w:id="21" w:name="_Toc352601446"/>
+      <w:bookmarkStart w:id="22" w:name="_Toc352689388"/>
       <w:r>
         <w:t>Travailler avec les branches distantes</w:t>
       </w:r>
-      <w:bookmarkEnd w:id="21"/>
+      <w:bookmarkEnd w:id="22"/>
     </w:p>
     <w:p>
       <w:pPr>
@@ -4409,7 +4467,6 @@
         <w:rPr>
           <w:noProof/>
         </w:rPr>
-        <w:lastRenderedPageBreak/>
         <w:drawing>
           <wp:anchor distT="0" distB="0" distL="114300" distR="114300" simplePos="0" relativeHeight="251740160" behindDoc="0" locked="0" layoutInCell="1" allowOverlap="1" wp14:anchorId="04108E23" wp14:editId="51E8F309">
             <wp:simplePos x="0" y="0"/>
@@ -4481,7 +4538,7 @@
       <w:pPr>
         <w:pStyle w:val="Titre1"/>
       </w:pPr>
-      <w:bookmarkStart w:id="22" w:name="_Toc352601447"/>
+      <w:bookmarkStart w:id="23" w:name="_Toc352689389"/>
       <w:r>
         <w:t xml:space="preserve">Liens sur </w:t>
       </w:r>
@@ -4491,20 +4548,20 @@
       <w:r>
         <w:t>tutoriaux</w:t>
       </w:r>
-      <w:bookmarkEnd w:id="22"/>
       <w:r>
         <w:t xml:space="preserve"> Composer</w:t>
       </w:r>
+      <w:bookmarkEnd w:id="23"/>
     </w:p>
     <w:p>
       <w:pPr>
         <w:pStyle w:val="Titre2"/>
       </w:pPr>
-      <w:bookmarkStart w:id="23" w:name="_Toc352601448"/>
+      <w:bookmarkStart w:id="24" w:name="_Toc352689390"/>
       <w:r>
         <w:t>Téléchargement et installation :</w:t>
       </w:r>
-      <w:bookmarkEnd w:id="23"/>
+      <w:bookmarkEnd w:id="24"/>
     </w:p>
     <w:p>
       <w:hyperlink r:id="rId30" w:history="1">
@@ -4520,11 +4577,11 @@
       <w:pPr>
         <w:pStyle w:val="Titre2"/>
       </w:pPr>
-      <w:bookmarkStart w:id="24" w:name="_Toc352601449"/>
+      <w:bookmarkStart w:id="25" w:name="_Toc352689391"/>
       <w:r>
         <w:t>Installer composer sous OSX :</w:t>
       </w:r>
-      <w:bookmarkEnd w:id="24"/>
+      <w:bookmarkEnd w:id="25"/>
     </w:p>
     <w:p>
       <w:hyperlink r:id="rId31" w:history="1">
@@ -4540,11 +4597,11 @@
       <w:pPr>
         <w:pStyle w:val="Titre2"/>
       </w:pPr>
-      <w:bookmarkStart w:id="25" w:name="_Toc352601450"/>
+      <w:bookmarkStart w:id="26" w:name="_Toc352689392"/>
       <w:r>
         <w:t>Utilisation de base de composer :</w:t>
       </w:r>
-      <w:bookmarkEnd w:id="25"/>
+      <w:bookmarkEnd w:id="26"/>
     </w:p>
     <w:p>
       <w:hyperlink r:id="rId32" w:history="1">
@@ -4560,11 +4617,11 @@
       <w:pPr>
         <w:pStyle w:val="Titre2"/>
       </w:pPr>
-      <w:bookmarkStart w:id="26" w:name="_Toc352601451"/>
+      <w:bookmarkStart w:id="27" w:name="_Toc352689393"/>
       <w:r>
         <w:t>Composer et phpdoc :</w:t>
       </w:r>
-      <w:bookmarkEnd w:id="26"/>
+      <w:bookmarkEnd w:id="27"/>
     </w:p>
     <w:p>
       <w:pPr>
@@ -4580,7 +4637,7 @@
         </w:rPr>
       </w:pPr>
       <w:hyperlink r:id="rId33" w:history="1">
-        <w:bookmarkStart w:id="27" w:name="_Toc352601452"/>
+        <w:bookmarkStart w:id="28" w:name="_Toc352689394"/>
         <w:r>
           <w:rPr>
             <w:rStyle w:val="Lienhypertexte"/>
@@ -4592,18 +4649,18 @@
           </w:rPr>
           <w:t>https://www.youtube.com/watch?v=675O2oDmr2w</w:t>
         </w:r>
-        <w:bookmarkEnd w:id="27"/>
+        <w:bookmarkEnd w:id="28"/>
       </w:hyperlink>
     </w:p>
     <w:p>
       <w:pPr>
         <w:pStyle w:val="Titre2"/>
       </w:pPr>
-      <w:bookmarkStart w:id="28" w:name="_Toc352601453"/>
+      <w:bookmarkStart w:id="29" w:name="_Toc352689395"/>
       <w:r>
         <w:t>Explication de l’arborescence faite pour le projet</w:t>
       </w:r>
-      <w:bookmarkEnd w:id="28"/>
+      <w:bookmarkEnd w:id="29"/>
     </w:p>
     <w:p>
       <w:r>
@@ -4617,11 +4674,11 @@
       <w:pPr>
         <w:pStyle w:val="Titre1"/>
       </w:pPr>
-      <w:bookmarkStart w:id="29" w:name="_Toc352601454"/>
+      <w:bookmarkStart w:id="30" w:name="_Toc352689396"/>
       <w:r>
         <w:t>Téléchargement des sources</w:t>
       </w:r>
-      <w:bookmarkEnd w:id="29"/>
+      <w:bookmarkEnd w:id="30"/>
     </w:p>
     <w:p>
       <w:r>
@@ -4643,11 +4700,11 @@
       <w:pPr>
         <w:pStyle w:val="Titre1"/>
       </w:pPr>
-      <w:bookmarkStart w:id="30" w:name="_Toc352601455"/>
+      <w:bookmarkStart w:id="31" w:name="_Toc352689397"/>
       <w:r>
         <w:t>Installation sur Mac</w:t>
       </w:r>
-      <w:bookmarkEnd w:id="30"/>
+      <w:bookmarkEnd w:id="31"/>
     </w:p>
     <w:p>
       <w:r>
@@ -4770,7 +4827,6 @@
         <w:rPr>
           <w:noProof/>
         </w:rPr>
-        <w:lastRenderedPageBreak/>
         <w:drawing>
           <wp:anchor distT="0" distB="0" distL="114300" distR="114300" simplePos="0" relativeHeight="251742208" behindDoc="0" locked="0" layoutInCell="1" allowOverlap="1" wp14:anchorId="5AAA6BB8" wp14:editId="51A4DF7C">
             <wp:simplePos x="0" y="0"/>
@@ -4842,24 +4898,24 @@
       <w:pPr>
         <w:pStyle w:val="Titre1"/>
       </w:pPr>
-      <w:bookmarkStart w:id="31" w:name="_Toc352601456"/>
+      <w:bookmarkStart w:id="32" w:name="_Toc352689398"/>
       <w:r>
         <w:t>Liens sur explications et tutoriaux</w:t>
       </w:r>
-      <w:bookmarkEnd w:id="31"/>
       <w:r>
         <w:t xml:space="preserve"> phpdoc</w:t>
       </w:r>
+      <w:bookmarkEnd w:id="32"/>
     </w:p>
     <w:p>
       <w:pPr>
         <w:pStyle w:val="Titre2"/>
       </w:pPr>
-      <w:bookmarkStart w:id="32" w:name="_Toc352601457"/>
+      <w:bookmarkStart w:id="33" w:name="_Toc352689399"/>
       <w:r>
         <w:t>Installer phpdoc :</w:t>
       </w:r>
-      <w:bookmarkEnd w:id="32"/>
+      <w:bookmarkEnd w:id="33"/>
     </w:p>
     <w:p>
       <w:hyperlink r:id="rId36" w:history="1">
@@ -4875,11 +4931,11 @@
       <w:pPr>
         <w:pStyle w:val="Titre2"/>
       </w:pPr>
-      <w:bookmarkStart w:id="33" w:name="_Toc352601458"/>
+      <w:bookmarkStart w:id="34" w:name="_Toc352689400"/>
       <w:r>
         <w:t>Running phpdocumentor :</w:t>
       </w:r>
-      <w:bookmarkEnd w:id="33"/>
+      <w:bookmarkEnd w:id="34"/>
     </w:p>
     <w:p>
       <w:pPr>
@@ -4905,7 +4961,7 @@
           <w:u w:val="none"/>
         </w:rPr>
       </w:pPr>
-      <w:bookmarkStart w:id="34" w:name="_Toc352601459"/>
+      <w:bookmarkStart w:id="35" w:name="_Toc352689401"/>
       <w:r>
         <w:rPr>
           <w:rStyle w:val="Lienhypertexte"/>
@@ -4914,7 +4970,7 @@
         </w:rPr>
         <w:t>Emplois de phpdoc</w:t>
       </w:r>
-      <w:bookmarkEnd w:id="34"/>
+      <w:bookmarkEnd w:id="35"/>
     </w:p>
     <w:p>
       <w:hyperlink r:id="rId38" w:history="1">
@@ -4930,11 +4986,11 @@
       <w:pPr>
         <w:pStyle w:val="Titre1"/>
       </w:pPr>
-      <w:bookmarkStart w:id="35" w:name="_Toc352601460"/>
+      <w:bookmarkStart w:id="36" w:name="_Toc352689402"/>
       <w:r>
         <w:t>Téléchargement des sources</w:t>
       </w:r>
-      <w:bookmarkEnd w:id="35"/>
+      <w:bookmarkEnd w:id="36"/>
     </w:p>
     <w:p>
       <w:r>
@@ -5068,21 +5124,21 @@
       <w:pPr>
         <w:pStyle w:val="Titre1"/>
       </w:pPr>
-      <w:bookmarkStart w:id="36" w:name="_Toc352601461"/>
+      <w:bookmarkStart w:id="37" w:name="_Toc352689403"/>
       <w:r>
         <w:t>Exécuter phpdoc</w:t>
       </w:r>
-      <w:bookmarkEnd w:id="36"/>
+      <w:bookmarkEnd w:id="37"/>
     </w:p>
     <w:p>
       <w:pPr>
         <w:pStyle w:val="Titre2"/>
       </w:pPr>
-      <w:bookmarkStart w:id="37" w:name="_Toc352601462"/>
+      <w:bookmarkStart w:id="38" w:name="_Toc352689404"/>
       <w:r>
         <w:t>Exécution sous Mac</w:t>
       </w:r>
-      <w:bookmarkEnd w:id="37"/>
+      <w:bookmarkEnd w:id="38"/>
     </w:p>
     <w:p>
       <w:r>
@@ -5162,7 +5218,6 @@
         <w:rPr>
           <w:noProof/>
         </w:rPr>
-        <w:lastRenderedPageBreak/>
         <w:drawing>
           <wp:anchor distT="0" distB="0" distL="114300" distR="114300" simplePos="0" relativeHeight="251743232" behindDoc="0" locked="0" layoutInCell="1" allowOverlap="1" wp14:anchorId="652D3676" wp14:editId="141AEDEF">
             <wp:simplePos x="0" y="0"/>
@@ -5234,24 +5289,24 @@
       <w:pPr>
         <w:pStyle w:val="Titre1"/>
       </w:pPr>
-      <w:bookmarkStart w:id="38" w:name="_Toc352601463"/>
+      <w:bookmarkStart w:id="39" w:name="_Toc352689405"/>
       <w:r>
         <w:t>Liens sur explications et tutoriaux</w:t>
       </w:r>
-      <w:bookmarkEnd w:id="38"/>
       <w:r>
         <w:t xml:space="preserve"> html2pdf</w:t>
       </w:r>
+      <w:bookmarkEnd w:id="39"/>
     </w:p>
     <w:p>
       <w:pPr>
         <w:pStyle w:val="Titre2"/>
       </w:pPr>
-      <w:bookmarkStart w:id="39" w:name="_Toc352601464"/>
+      <w:bookmarkStart w:id="40" w:name="_Toc352689406"/>
       <w:r>
         <w:t>Générer un PDF depuis HTML</w:t>
       </w:r>
-      <w:bookmarkEnd w:id="39"/>
+      <w:bookmarkEnd w:id="40"/>
     </w:p>
     <w:p>
       <w:hyperlink r:id="rId41" w:history="1">
@@ -5267,11 +5322,11 @@
       <w:pPr>
         <w:pStyle w:val="Titre1"/>
       </w:pPr>
-      <w:bookmarkStart w:id="40" w:name="_Toc352601465"/>
+      <w:bookmarkStart w:id="41" w:name="_Toc352689407"/>
       <w:r>
         <w:t>Téléchargement des sources</w:t>
       </w:r>
-      <w:bookmarkEnd w:id="40"/>
+      <w:bookmarkEnd w:id="41"/>
     </w:p>
     <w:p>
       <w:r>
@@ -5304,7 +5359,7 @@
       <w:pPr>
         <w:pStyle w:val="Titre2"/>
       </w:pPr>
-      <w:bookmarkStart w:id="41" w:name="_Toc352601466"/>
+      <w:bookmarkStart w:id="42" w:name="_Toc352689408"/>
       <w:r>
         <w:t>Installation sous Mac</w:t>
       </w:r>
@@ -5314,7 +5369,7 @@
       <w:r>
         <w:t> :</w:t>
       </w:r>
-      <w:bookmarkEnd w:id="41"/>
+      <w:bookmarkEnd w:id="42"/>
       <w:r>
         <w:t xml:space="preserve"> </w:t>
       </w:r>
@@ -5458,12 +5513,10 @@
       <w:pPr>
         <w:pStyle w:val="Titre"/>
       </w:pPr>
-      <w:bookmarkStart w:id="42" w:name="_GoBack"/>
-      <w:r>
-        <w:rPr>
-          <w:noProof/>
-        </w:rPr>
-        <w:lastRenderedPageBreak/>
+      <w:r>
+        <w:rPr>
+          <w:noProof/>
+        </w:rPr>
         <w:drawing>
           <wp:anchor distT="0" distB="0" distL="114300" distR="114300" simplePos="0" relativeHeight="251744256" behindDoc="0" locked="0" layoutInCell="1" allowOverlap="1" wp14:anchorId="67798EE2" wp14:editId="15EB46F6">
             <wp:simplePos x="0" y="0"/>
@@ -5527,7 +5580,6 @@
           </wp:anchor>
         </w:drawing>
       </w:r>
-      <w:bookmarkEnd w:id="42"/>
       <w:r>
         <w:t>Installation du projet</w:t>
       </w:r>
@@ -5542,7 +5594,7 @@
       <w:pPr>
         <w:pStyle w:val="Titre2"/>
       </w:pPr>
-      <w:bookmarkStart w:id="43" w:name="_Toc352601467"/>
+      <w:bookmarkStart w:id="43" w:name="_Toc352689409"/>
       <w:r>
         <w:t>Hébergeur choisit :</w:t>
       </w:r>
@@ -5560,7 +5612,7 @@
       <w:pPr>
         <w:pStyle w:val="Titre1"/>
       </w:pPr>
-      <w:bookmarkStart w:id="44" w:name="_Toc352601468"/>
+      <w:bookmarkStart w:id="44" w:name="_Toc352689410"/>
       <w:r>
         <w:t>Déroulement côté hébergeur</w:t>
       </w:r>
@@ -5570,7 +5622,7 @@
       <w:pPr>
         <w:pStyle w:val="Titre2"/>
       </w:pPr>
-      <w:bookmarkStart w:id="45" w:name="_Toc352601469"/>
+      <w:bookmarkStart w:id="45" w:name="_Toc352689411"/>
       <w:r>
         <w:t>Réglages de base et transfert des fichiers</w:t>
       </w:r>
@@ -5918,7 +5970,6 @@
         <w:rPr>
           <w:noProof/>
         </w:rPr>
-        <w:lastRenderedPageBreak/>
         <mc:AlternateContent>
           <mc:Choice Requires="wpg">
             <w:drawing>
@@ -6365,7 +6416,6 @@
         <w:rPr>
           <w:noProof/>
         </w:rPr>
-        <w:lastRenderedPageBreak/>
         <mc:AlternateContent>
           <mc:Choice Requires="wpg">
             <w:drawing>
@@ -6986,7 +7036,6 @@
         <w:rPr>
           <w:noProof/>
         </w:rPr>
-        <w:lastRenderedPageBreak/>
         <w:drawing>
           <wp:anchor distT="0" distB="0" distL="114300" distR="114300" simplePos="0" relativeHeight="251667456" behindDoc="0" locked="0" layoutInCell="1" allowOverlap="1" wp14:anchorId="0742E5F9" wp14:editId="508BEFAD">
             <wp:simplePos x="0" y="0"/>
@@ -7061,7 +7110,7 @@
       <w:pPr>
         <w:pStyle w:val="Titre2"/>
       </w:pPr>
-      <w:bookmarkStart w:id="46" w:name="_Toc352601470"/>
+      <w:bookmarkStart w:id="46" w:name="_Toc352689412"/>
       <w:r>
         <w:t>Création de la base de données</w:t>
       </w:r>
@@ -7493,7 +7542,6 @@
         <w:rPr>
           <w:noProof/>
         </w:rPr>
-        <w:lastRenderedPageBreak/>
         <mc:AlternateContent>
           <mc:Choice Requires="wps">
             <w:drawing>
@@ -8293,9 +8341,8 @@
       <w:pPr>
         <w:pStyle w:val="Titre2"/>
       </w:pPr>
-      <w:bookmarkStart w:id="47" w:name="_Toc352601471"/>
-      <w:r>
-        <w:lastRenderedPageBreak/>
+      <w:bookmarkStart w:id="47" w:name="_Toc352689413"/>
+      <w:r>
         <w:t>Configuration des fichiers PHP</w:t>
       </w:r>
       <w:bookmarkEnd w:id="47"/>
@@ -8479,13 +8526,16 @@
     <w:p/>
     <w:p/>
     <w:p/>
+    <w:p>
+      <w:bookmarkStart w:id="48" w:name="_GoBack"/>
+      <w:bookmarkEnd w:id="48"/>
+    </w:p>
     <w:p/>
-    <w:p/>
     <w:p>
       <w:pPr>
         <w:pStyle w:val="Titre1"/>
       </w:pPr>
-      <w:bookmarkStart w:id="48" w:name="_Toc352601472"/>
+      <w:bookmarkStart w:id="49" w:name="_Toc352689414"/>
       <w:r>
         <w:t>1</w:t>
       </w:r>
@@ -8498,7 +8548,7 @@
       <w:r>
         <w:t xml:space="preserve"> Test de fonctionnement</w:t>
       </w:r>
-      <w:bookmarkEnd w:id="48"/>
+      <w:bookmarkEnd w:id="49"/>
     </w:p>
     <w:p>
       <w:r>
@@ -8590,11 +8640,11 @@
       <w:pPr>
         <w:pStyle w:val="Titre1"/>
       </w:pPr>
-      <w:bookmarkStart w:id="49" w:name="_Toc352601473"/>
+      <w:bookmarkStart w:id="50" w:name="_Toc352689415"/>
       <w:r>
         <w:t>Mots de passe pour les tests :</w:t>
       </w:r>
-      <w:bookmarkEnd w:id="49"/>
+      <w:bookmarkEnd w:id="50"/>
     </w:p>
     <w:p>
       <w:pPr>
@@ -8779,6 +8829,19 @@
         <w:rStyle w:val="Numrodepage"/>
       </w:rPr>
       <w:instrText xml:space="preserve">PAGE  </w:instrText>
+    </w:r>
+    <w:r>
+      <w:rPr>
+        <w:rStyle w:val="Numrodepage"/>
+      </w:rPr>
+      <w:fldChar w:fldCharType="separate"/>
+    </w:r>
+    <w:r>
+      <w:rPr>
+        <w:rStyle w:val="Numrodepage"/>
+        <w:noProof/>
+      </w:rPr>
+      <w:t>16</w:t>
     </w:r>
     <w:r>
       <w:rPr>
@@ -10949,7 +11012,7 @@
 </file>
 
 <file path=customXml/itemProps1.xml><?xml version="1.0" encoding="utf-8"?>
-<ds:datastoreItem xmlns:ds="http://schemas.openxmlformats.org/officeDocument/2006/customXml" ds:itemID="{84035FB6-7A76-0747-82B5-E8B9C1A65A2F}">
+<ds:datastoreItem xmlns:ds="http://schemas.openxmlformats.org/officeDocument/2006/customXml" ds:itemID="{1E4B9B9C-16FA-5342-BBF8-A17FA50207BB}">
   <ds:schemaRefs>
     <ds:schemaRef ds:uri="http://schemas.openxmlformats.org/officeDocument/2006/bibliography"/>
   </ds:schemaRefs>

</xml_diff>

<commit_message>
Ajout du lien vers les standards PEAR pour commenter des docblocs dans Documentation technique projet PHP.docx et pdf
</commit_message>
<xml_diff>
--- a/Documentation/Documentation technique projet PHP.docx
+++ b/Documentation/Documentation technique projet PHP.docx
@@ -4973,6 +4973,11 @@
       <w:bookmarkEnd w:id="35"/>
     </w:p>
     <w:p>
+      <w:pPr>
+        <w:rPr>
+          <w:rStyle w:val="Lienhypertexte"/>
+        </w:rPr>
+      </w:pPr>
       <w:hyperlink r:id="rId38" w:history="1">
         <w:r>
           <w:rPr>
@@ -4984,9 +4989,29 @@
     </w:p>
     <w:p>
       <w:pPr>
+        <w:pStyle w:val="Titre2"/>
+      </w:pPr>
+      <w:r>
+        <w:t>Standards PEAR pour commenter des docblocs</w:t>
+      </w:r>
+    </w:p>
+    <w:p>
+      <w:hyperlink r:id="rId39" w:history="1">
+        <w:r>
+          <w:rPr>
+            <w:rStyle w:val="Lienhypertexte"/>
+          </w:rPr>
+          <w:t>http://pear.php.net/manual/en/standards.sample.php</w:t>
+        </w:r>
+      </w:hyperlink>
+    </w:p>
+    <w:p>
+      <w:pPr>
         <w:pStyle w:val="Titre1"/>
       </w:pPr>
       <w:bookmarkStart w:id="36" w:name="_Toc352689402"/>
+      <w:bookmarkStart w:id="37" w:name="_GoBack"/>
+      <w:bookmarkEnd w:id="37"/>
       <w:r>
         <w:t>Téléchargement des sources</w:t>
       </w:r>
@@ -4999,7 +5024,7 @@
       <w:r>
         <w:t xml:space="preserve">phpdoc expliquées sur le site </w:t>
       </w:r>
-      <w:hyperlink r:id="rId39" w:history="1">
+      <w:hyperlink r:id="rId40" w:history="1">
         <w:r>
           <w:rPr>
             <w:rStyle w:val="Lienhypertexte"/>
@@ -5124,21 +5149,21 @@
       <w:pPr>
         <w:pStyle w:val="Titre1"/>
       </w:pPr>
-      <w:bookmarkStart w:id="37" w:name="_Toc352689403"/>
+      <w:bookmarkStart w:id="38" w:name="_Toc352689403"/>
       <w:r>
         <w:t>Exécuter phpdoc</w:t>
       </w:r>
-      <w:bookmarkEnd w:id="37"/>
+      <w:bookmarkEnd w:id="38"/>
     </w:p>
     <w:p>
       <w:pPr>
         <w:pStyle w:val="Titre2"/>
       </w:pPr>
-      <w:bookmarkStart w:id="38" w:name="_Toc352689404"/>
+      <w:bookmarkStart w:id="39" w:name="_Toc352689404"/>
       <w:r>
         <w:t>Exécution sous Mac</w:t>
       </w:r>
-      <w:bookmarkEnd w:id="38"/>
+      <w:bookmarkEnd w:id="39"/>
     </w:p>
     <w:p>
       <w:r>
@@ -5244,7 +5269,7 @@
                     </pic:cNvPicPr>
                   </pic:nvPicPr>
                   <pic:blipFill>
-                    <a:blip r:embed="rId40" cstate="print">
+                    <a:blip r:embed="rId41" cstate="print">
                       <a:extLst>
                         <a:ext uri="{28A0092B-C50C-407E-A947-70E740481C1C}">
                           <a14:useLocalDpi xmlns:a14="http://schemas.microsoft.com/office/drawing/2010/main"/>
@@ -5289,27 +5314,27 @@
       <w:pPr>
         <w:pStyle w:val="Titre1"/>
       </w:pPr>
-      <w:bookmarkStart w:id="39" w:name="_Toc352689405"/>
+      <w:bookmarkStart w:id="40" w:name="_Toc352689405"/>
       <w:r>
         <w:t>Liens sur explications et tutoriaux</w:t>
       </w:r>
       <w:r>
         <w:t xml:space="preserve"> html2pdf</w:t>
       </w:r>
-      <w:bookmarkEnd w:id="39"/>
+      <w:bookmarkEnd w:id="40"/>
     </w:p>
     <w:p>
       <w:pPr>
         <w:pStyle w:val="Titre2"/>
       </w:pPr>
-      <w:bookmarkStart w:id="40" w:name="_Toc352689406"/>
+      <w:bookmarkStart w:id="41" w:name="_Toc352689406"/>
       <w:r>
         <w:t>Générer un PDF depuis HTML</w:t>
       </w:r>
-      <w:bookmarkEnd w:id="40"/>
-    </w:p>
-    <w:p>
-      <w:hyperlink r:id="rId41" w:history="1">
+      <w:bookmarkEnd w:id="41"/>
+    </w:p>
+    <w:p>
+      <w:hyperlink r:id="rId42" w:history="1">
         <w:r>
           <w:rPr>
             <w:rStyle w:val="Lienhypertexte"/>
@@ -5322,17 +5347,17 @@
       <w:pPr>
         <w:pStyle w:val="Titre1"/>
       </w:pPr>
-      <w:bookmarkStart w:id="41" w:name="_Toc352689407"/>
+      <w:bookmarkStart w:id="42" w:name="_Toc352689407"/>
       <w:r>
         <w:t>Téléchargement des sources</w:t>
       </w:r>
-      <w:bookmarkEnd w:id="41"/>
+      <w:bookmarkEnd w:id="42"/>
     </w:p>
     <w:p>
       <w:r>
         <w:t xml:space="preserve">Il y a plusieurs possibilités d’installer HTML2PDF, soit en téléchargeant les sources sur </w:t>
       </w:r>
-      <w:hyperlink r:id="rId42" w:history="1">
+      <w:hyperlink r:id="rId43" w:history="1">
         <w:r>
           <w:rPr>
             <w:rStyle w:val="Lienhypertexte"/>
@@ -5343,7 +5368,7 @@
       <w:r>
         <w:t xml:space="preserve"> , soit au moyen de composer et </w:t>
       </w:r>
-      <w:hyperlink r:id="rId43" w:history="1">
+      <w:hyperlink r:id="rId44" w:history="1">
         <w:r>
           <w:rPr>
             <w:rStyle w:val="Lienhypertexte"/>
@@ -5359,7 +5384,7 @@
       <w:pPr>
         <w:pStyle w:val="Titre2"/>
       </w:pPr>
-      <w:bookmarkStart w:id="42" w:name="_Toc352689408"/>
+      <w:bookmarkStart w:id="43" w:name="_Toc352689408"/>
       <w:r>
         <w:t>Installation sous Mac</w:t>
       </w:r>
@@ -5369,7 +5394,7 @@
       <w:r>
         <w:t> :</w:t>
       </w:r>
-      <w:bookmarkEnd w:id="42"/>
+      <w:bookmarkEnd w:id="43"/>
       <w:r>
         <w:t xml:space="preserve"> </w:t>
       </w:r>
@@ -5492,7 +5517,7 @@
       <w:r>
         <w:t xml:space="preserve">De nombreux exemples se trouvent sous </w:t>
       </w:r>
-      <w:hyperlink r:id="rId44" w:history="1">
+      <w:hyperlink r:id="rId45" w:history="1">
         <w:r>
           <w:rPr>
             <w:rStyle w:val="Lienhypertexte"/>
@@ -5543,7 +5568,7 @@
                     </pic:cNvPicPr>
                   </pic:nvPicPr>
                   <pic:blipFill>
-                    <a:blip r:embed="rId45" cstate="print">
+                    <a:blip r:embed="rId46" cstate="print">
                       <a:extLst>
                         <a:ext uri="{28A0092B-C50C-407E-A947-70E740481C1C}">
                           <a14:useLocalDpi xmlns:a14="http://schemas.microsoft.com/office/drawing/2010/main"/>
@@ -5594,11 +5619,11 @@
       <w:pPr>
         <w:pStyle w:val="Titre2"/>
       </w:pPr>
-      <w:bookmarkStart w:id="43" w:name="_Toc352689409"/>
+      <w:bookmarkStart w:id="44" w:name="_Toc352689409"/>
       <w:r>
         <w:t>Hébergeur choisit :</w:t>
       </w:r>
-      <w:bookmarkEnd w:id="43"/>
+      <w:bookmarkEnd w:id="44"/>
       <w:r>
         <w:t xml:space="preserve"> </w:t>
       </w:r>
@@ -5612,21 +5637,21 @@
       <w:pPr>
         <w:pStyle w:val="Titre1"/>
       </w:pPr>
-      <w:bookmarkStart w:id="44" w:name="_Toc352689410"/>
+      <w:bookmarkStart w:id="45" w:name="_Toc352689410"/>
       <w:r>
         <w:t>Déroulement côté hébergeur</w:t>
       </w:r>
-      <w:bookmarkEnd w:id="44"/>
+      <w:bookmarkEnd w:id="45"/>
     </w:p>
     <w:p>
       <w:pPr>
         <w:pStyle w:val="Titre2"/>
       </w:pPr>
-      <w:bookmarkStart w:id="45" w:name="_Toc352689411"/>
+      <w:bookmarkStart w:id="46" w:name="_Toc352689411"/>
       <w:r>
         <w:t>Réglages de base et transfert des fichiers</w:t>
       </w:r>
-      <w:bookmarkEnd w:id="45"/>
+      <w:bookmarkEnd w:id="46"/>
     </w:p>
     <w:p>
       <w:pPr>
@@ -5694,7 +5719,7 @@
                           </pic:cNvPicPr>
                         </pic:nvPicPr>
                         <pic:blipFill>
-                          <a:blip r:embed="rId46">
+                          <a:blip r:embed="rId47">
                             <a:extLst>
                               <a:ext uri="{28A0092B-C50C-407E-A947-70E740481C1C}">
                                 <a14:useLocalDpi xmlns:a14="http://schemas.microsoft.com/office/drawing/2010/main"/>
@@ -5794,7 +5819,7 @@
                   <o:lock v:ext="edit" aspectratio="t"/>
                 </v:shapetype>
                 <v:shape id="Image 5" o:spid="_x0000_s1027" type="#_x0000_t75" style="position:absolute;width:2286000;height:1760855;visibility:visible;mso-wrap-style:square" o:gfxdata="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">
-                  <v:imagedata r:id="rId47" o:title=""/>
+                  <v:imagedata r:id="rId48" o:title=""/>
                   <v:shadow on="t" color="#333" opacity="42598f" mv:blur="292100f" origin="-.5,-.5" offset="98783emu,98783emu"/>
                   <v:path arrowok="t"/>
                 </v:shape>
@@ -5857,7 +5882,7 @@
                           </pic:cNvPicPr>
                         </pic:nvPicPr>
                         <pic:blipFill>
-                          <a:blip r:embed="rId48">
+                          <a:blip r:embed="rId49">
                             <a:extLst>
                               <a:ext uri="{28A0092B-C50C-407E-A947-70E740481C1C}">
                                 <a14:useLocalDpi xmlns:a14="http://schemas.microsoft.com/office/drawing/2010/main"/>
@@ -5938,7 +5963,7 @@
             <w:pict>
               <v:group id="Grouper 56" o:spid="_x0000_s1026" style="position:absolute;margin-left:113.2pt;margin-top:225.7pt;width:167.4pt;height:152.7pt;z-index:251677696" coordsize="2125980,1939290" o:gfxdata="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">
                 <v:shape id="Image 7" o:spid="_x0000_s1027" type="#_x0000_t75" style="position:absolute;width:2125980;height:1939290;visibility:visible;mso-wrap-style:square" o:gfxdata="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">
-                  <v:imagedata r:id="rId49" o:title=""/>
+                  <v:imagedata r:id="rId50" o:title=""/>
                   <v:shadow on="t" color="#333" opacity="42598f" mv:blur="292100f" origin="-.5,-.5" offset="98783emu,98783emu"/>
                   <v:path arrowok="t"/>
                 </v:shape>
@@ -6006,7 +6031,7 @@
                           </pic:cNvPicPr>
                         </pic:nvPicPr>
                         <pic:blipFill>
-                          <a:blip r:embed="rId50">
+                          <a:blip r:embed="rId51">
                             <a:extLst>
                               <a:ext uri="{28A0092B-C50C-407E-A947-70E740481C1C}">
                                 <a14:useLocalDpi xmlns:a14="http://schemas.microsoft.com/office/drawing/2010/main"/>
@@ -6087,7 +6112,7 @@
             <w:pict>
               <v:group id="Grouper 57" o:spid="_x0000_s1026" style="position:absolute;margin-left:14.2pt;margin-top:37.35pt;width:6in;height:219.3pt;z-index:251679744" coordsize="5486400,2785110" o:gfxdata="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">
                 <v:shape id="Image 8" o:spid="_x0000_s1027" type="#_x0000_t75" style="position:absolute;width:5486400;height:2785110;visibility:visible;mso-wrap-style:square" o:gfxdata="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">
-                  <v:imagedata r:id="rId51" o:title=""/>
+                  <v:imagedata r:id="rId52" o:title=""/>
                   <v:shadow on="t" color="#333" opacity="42598f" mv:blur="292100f" origin="-.5,-.5" offset="98783emu,98783emu"/>
                   <v:path arrowok="t"/>
                 </v:shape>
@@ -6153,7 +6178,7 @@
                           </pic:cNvPicPr>
                         </pic:nvPicPr>
                         <pic:blipFill>
-                          <a:blip r:embed="rId52">
+                          <a:blip r:embed="rId53">
                             <a:extLst>
                               <a:ext uri="{28A0092B-C50C-407E-A947-70E740481C1C}">
                                 <a14:useLocalDpi xmlns:a14="http://schemas.microsoft.com/office/drawing/2010/main"/>
@@ -6234,7 +6259,7 @@
             <w:pict>
               <v:group id="Grouper 58" o:spid="_x0000_s1026" style="position:absolute;margin-left:122.2pt;margin-top:364.7pt;width:153pt;height:104.45pt;z-index:251681792" coordsize="1943100,1326515" o:gfxdata="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">
                 <v:shape id="Image 9" o:spid="_x0000_s1027" type="#_x0000_t75" style="position:absolute;width:1943100;height:1326515;visibility:visible;mso-wrap-style:square" o:gfxdata="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">
-                  <v:imagedata r:id="rId53" o:title=""/>
+                  <v:imagedata r:id="rId54" o:title=""/>
                   <v:shadow on="t" color="#333" opacity="42598f" mv:blur="292100f" origin="-.5,-.5" offset="98783emu,98783emu"/>
                   <v:path arrowok="t"/>
                 </v:shape>
@@ -6300,7 +6325,7 @@
                           </pic:cNvPicPr>
                         </pic:nvPicPr>
                         <pic:blipFill>
-                          <a:blip r:embed="rId54">
+                          <a:blip r:embed="rId55">
                             <a:extLst>
                               <a:ext uri="{28A0092B-C50C-407E-A947-70E740481C1C}">
                                 <a14:useLocalDpi xmlns:a14="http://schemas.microsoft.com/office/drawing/2010/main"/>
@@ -6381,7 +6406,7 @@
             <w:pict>
               <v:group id="Grouper 59" o:spid="_x0000_s1026" style="position:absolute;margin-left:68.2pt;margin-top:193.15pt;width:279pt;height:74.6pt;z-index:251683840" coordsize="3543300,947420" o:gfxdata="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">
                 <v:shape id="Image 10" o:spid="_x0000_s1027" type="#_x0000_t75" style="position:absolute;width:3543300;height:947420;visibility:visible;mso-wrap-style:square" o:gfxdata="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">
-                  <v:imagedata r:id="rId55" o:title=""/>
+                  <v:imagedata r:id="rId56" o:title=""/>
                   <v:shadow on="t" color="#333" opacity="42598f" mv:blur="292100f" origin="-.5,-.5" offset="98783emu,98783emu"/>
                   <v:path arrowok="t"/>
                 </v:shape>
@@ -6452,7 +6477,7 @@
                           </pic:cNvPicPr>
                         </pic:nvPicPr>
                         <pic:blipFill>
-                          <a:blip r:embed="rId56">
+                          <a:blip r:embed="rId57">
                             <a:extLst>
                               <a:ext uri="{28A0092B-C50C-407E-A947-70E740481C1C}">
                                 <a14:useLocalDpi xmlns:a14="http://schemas.microsoft.com/office/drawing/2010/main"/>
@@ -6573,7 +6598,7 @@
             <w:pict>
               <v:group id="Grouper 60" o:spid="_x0000_s1026" style="position:absolute;margin-left:14.2pt;margin-top:73.35pt;width:453.6pt;height:122.15pt;z-index:251687936" coordsize="5760720,1551305" o:gfxdata="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">
                 <v:shape id="Image 11" o:spid="_x0000_s1027" type="#_x0000_t75" style="position:absolute;width:5760720;height:1551305;visibility:visible;mso-wrap-style:square" o:gfxdata="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">
-                  <v:imagedata r:id="rId57" o:title=""/>
+                  <v:imagedata r:id="rId58" o:title=""/>
                   <v:shadow on="t" color="#333" opacity="42598f" mv:blur="292100f" origin="-.5,-.5" offset="98783emu,98783emu"/>
                   <v:path arrowok="t"/>
                 </v:shape>
@@ -6652,7 +6677,7 @@
                           </pic:cNvPicPr>
                         </pic:nvPicPr>
                         <pic:blipFill>
-                          <a:blip r:embed="rId58">
+                          <a:blip r:embed="rId59">
                             <a:extLst>
                               <a:ext uri="{28A0092B-C50C-407E-A947-70E740481C1C}">
                                 <a14:useLocalDpi xmlns:a14="http://schemas.microsoft.com/office/drawing/2010/main"/>
@@ -6773,7 +6798,7 @@
             <w:pict>
               <v:group id="Grouper 61" o:spid="_x0000_s1026" style="position:absolute;margin-left:77.2pt;margin-top:49.35pt;width:151.2pt;height:128.9pt;z-index:251692032" coordsize="1920240,1637030" o:gfxdata="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">
                 <v:shape id="Image 12" o:spid="_x0000_s1027" type="#_x0000_t75" style="position:absolute;width:1920240;height:1637030;visibility:visible;mso-wrap-style:square" o:gfxdata="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">
-                  <v:imagedata r:id="rId59" o:title=""/>
+                  <v:imagedata r:id="rId60" o:title=""/>
                   <v:shadow on="t" color="#333" opacity="42598f" mv:blur="292100f" origin="-.5,-.5" offset="98783emu,98783emu"/>
                   <v:path arrowok="t"/>
                 </v:shape>
@@ -6837,7 +6862,7 @@
                           </pic:cNvPicPr>
                         </pic:nvPicPr>
                         <pic:blipFill>
-                          <a:blip r:embed="rId60">
+                          <a:blip r:embed="rId61">
                             <a:extLst>
                               <a:ext uri="{28A0092B-C50C-407E-A947-70E740481C1C}">
                                 <a14:useLocalDpi xmlns:a14="http://schemas.microsoft.com/office/drawing/2010/main"/>
@@ -6998,7 +7023,7 @@
             <w:pict>
               <v:group id="Grouper 62" o:spid="_x0000_s1026" style="position:absolute;margin-left:-39.8pt;margin-top:281.9pt;width:534.35pt;height:105.65pt;z-index:251698176" coordsize="6786245,1341755" o:gfxdata="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">
                 <v:shape id="Image 13" o:spid="_x0000_s1027" type="#_x0000_t75" style="position:absolute;width:6786245;height:1341755;visibility:visible;mso-wrap-style:square" o:gfxdata="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">
-                  <v:imagedata r:id="rId61" o:title=""/>
+                  <v:imagedata r:id="rId62" o:title=""/>
                   <v:shadow on="t" color="#333" opacity="42598f" mv:blur="292100f" origin="-.5,-.5" offset="98783emu,98783emu"/>
                   <v:path arrowok="t"/>
                 </v:shape>
@@ -7060,7 +7085,7 @@
                     <pic:cNvPicPr/>
                   </pic:nvPicPr>
                   <pic:blipFill>
-                    <a:blip r:embed="rId62" cstate="print">
+                    <a:blip r:embed="rId63" cstate="print">
                       <a:extLst>
                         <a:ext uri="{28A0092B-C50C-407E-A947-70E740481C1C}">
                           <a14:useLocalDpi xmlns:a14="http://schemas.microsoft.com/office/drawing/2010/main"/>
@@ -7110,11 +7135,11 @@
       <w:pPr>
         <w:pStyle w:val="Titre2"/>
       </w:pPr>
-      <w:bookmarkStart w:id="46" w:name="_Toc352689412"/>
+      <w:bookmarkStart w:id="47" w:name="_Toc352689412"/>
       <w:r>
         <w:t>Création de la base de données</w:t>
       </w:r>
-      <w:bookmarkEnd w:id="46"/>
+      <w:bookmarkEnd w:id="47"/>
     </w:p>
     <w:p>
       <w:pPr>
@@ -7164,7 +7189,7 @@
                           </pic:cNvPicPr>
                         </pic:nvPicPr>
                         <pic:blipFill>
-                          <a:blip r:embed="rId63">
+                          <a:blip r:embed="rId64">
                             <a:extLst>
                               <a:ext uri="{28A0092B-C50C-407E-A947-70E740481C1C}">
                                 <a14:useLocalDpi xmlns:a14="http://schemas.microsoft.com/office/drawing/2010/main"/>
@@ -7485,7 +7510,7 @@
             <w:pict>
               <v:group id="Grouper 63" o:spid="_x0000_s1026" style="position:absolute;margin-left:14.2pt;margin-top:105.15pt;width:453.6pt;height:224.45pt;z-index:251712512" coordsize="5760720,2850515" o:gfxdata="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